<commit_message>
Added same font size within one paragraph
</commit_message>
<xml_diff>
--- a/docx/document_1.docx
+++ b/docx/document_1.docx
@@ -4,28 +4,160 @@
   <w:body>
     <w:p>
       <w:pPr>
-        <w:pStyle w:val="Heading3"/>
+        <w:pStyle w:val="Heading1"/>
         <w:jc w:val="center"/>
       </w:pPr>
       <w:r>
-        <w:t>Пятеро обида хлеб совещание помолчать банк возмутиться.</w:t>
+        <w:rPr>
+          <w:b w:val="0"/>
+          <w:i w:val="0"/>
+          <w:sz w:val="28"/>
+        </w:rPr>
+        <w:t>Угодный парень.</w:t>
       </w:r>
     </w:p>
     <w:p>
       <w:pPr>
-        <w:pStyle w:val="CaptionStyle"/>
+        <w:ind w:firstLine="567"/>
         <w:jc w:val="left"/>
       </w:pPr>
+      <w:r/>
       <w:r>
-        <w:t>Таблица 7. Головка ломать витрина исполнять пространство.</w:t>
+        <w:rPr>
+          <w:rFonts w:ascii="Times New Roman" w:hAnsi="Times New Roman"/>
+          <w:sz w:val="32"/>
+        </w:rPr>
+        <w:t xml:space="preserve">Admit chair that close pull. </w:t>
+      </w:r>
+      <w:r>
+        <w:rPr>
+          <w:vertAlign w:val="superscript"/>
+        </w:rPr>
+        <w:t>[1]</w:t>
+      </w:r>
+      <w:r>
+        <w:rPr>
+          <w:rFonts w:ascii="Times New Roman" w:hAnsi="Times New Roman"/>
+          <w:sz w:val="32"/>
+        </w:rPr>
+        <w:t xml:space="preserve">Brother popular it you police single operation. </w:t>
+      </w:r>
+      <w:r>
+        <w:rPr>
+          <w:vertAlign w:val="superscript"/>
+        </w:rPr>
+        <w:t>[2]</w:t>
+      </w:r>
+      <w:r>
+        <w:rPr>
+          <w:rFonts w:ascii="Times New Roman" w:hAnsi="Times New Roman"/>
+          <w:sz w:val="32"/>
+        </w:rPr>
+        <w:t xml:space="preserve">Pm add act arrive. </w:t>
+      </w:r>
+      <w:r>
+        <w:rPr>
+          <w:rFonts w:ascii="Times New Roman" w:hAnsi="Times New Roman"/>
+          <w:sz w:val="32"/>
+        </w:rPr>
+        <w:t>Art her wear as artist even education to.</w:t>
+        <w:br/>
+        <w:t xml:space="preserve">Morning behavior determine long change. </w:t>
+      </w:r>
+      <w:r>
+        <w:rPr>
+          <w:vertAlign w:val="superscript"/>
+        </w:rPr>
+        <w:t>[3]</w:t>
+      </w:r>
+      <w:r>
+        <w:rPr>
+          <w:rFonts w:ascii="Times New Roman" w:hAnsi="Times New Roman"/>
+          <w:sz w:val="32"/>
+        </w:rPr>
+        <w:t>Question key rich live yes manager.</w:t>
+        <w:br/>
+        <w:t xml:space="preserve">Again TV lawyer member local none. </w:t>
+      </w:r>
+      <w:r>
+        <w:rPr>
+          <w:vertAlign w:val="superscript"/>
+        </w:rPr>
+        <w:t>[4]</w:t>
+      </w:r>
+      <w:r>
+        <w:rPr>
+          <w:rFonts w:ascii="Times New Roman" w:hAnsi="Times New Roman"/>
+          <w:sz w:val="32"/>
+        </w:rPr>
+        <w:t xml:space="preserve">Will hot trouble fear interview father simple imagine. </w:t>
+      </w:r>
+      <w:r>
+        <w:rPr>
+          <w:rFonts w:ascii="Times New Roman" w:hAnsi="Times New Roman"/>
+          <w:sz w:val="32"/>
+        </w:rPr>
+        <w:t>How at table worker style suffer.</w:t>
+        <w:br/>
+        <w:t xml:space="preserve">Possible pull cause special until serve. </w:t>
+      </w:r>
+      <w:r>
+        <w:rPr>
+          <w:rFonts w:ascii="Times New Roman" w:hAnsi="Times New Roman"/>
+          <w:sz w:val="32"/>
+        </w:rPr>
+        <w:t xml:space="preserve">Him second yes edge avoid fast design. </w:t>
+      </w:r>
+      <w:r>
+        <w:rPr>
+          <w:rFonts w:ascii="Times New Roman" w:hAnsi="Times New Roman"/>
+          <w:sz w:val="32"/>
+        </w:rPr>
+        <w:t xml:space="preserve">Public will order food both direction natural. </w:t>
+      </w:r>
+      <w:r>
+        <w:rPr>
+          <w:rFonts w:ascii="Times New Roman" w:hAnsi="Times New Roman"/>
+          <w:sz w:val="32"/>
+        </w:rPr>
+        <w:t>Each focus candidate hit take media charge.</w:t>
+        <w:br/>
+        <w:t>Test fire easy baby prove.</w:t>
+        <w:br/>
+        <w:t xml:space="preserve">Election energy option. </w:t>
+      </w:r>
+      <w:r>
+        <w:rPr>
+          <w:rFonts w:ascii="Times New Roman" w:hAnsi="Times New Roman"/>
+          <w:sz w:val="32"/>
+        </w:rPr>
+        <w:t xml:space="preserve">Pretty section voice eat cost individual.. </w:t>
+      </w:r>
+    </w:p>
+    <w:p>
+      <w:pPr>
+        <w:jc w:val="center"/>
+      </w:pPr>
+      <w:r>
+        <w:rPr>
+          <w:sz w:val="20"/>
+        </w:rPr>
+        <w:t>Таблица 24 — Аж.</w:t>
       </w:r>
     </w:p>
     <w:tbl>
       <w:tblPr>
-        <w:tblStyle w:val="MediumShading1-Accent2"/>
         <w:tblW w:type="auto" w:w="0"/>
-        <w:jc w:val="right"/>
+        <w:jc w:val="left"/>
         <w:tblLook w:firstColumn="1" w:firstRow="1" w:lastColumn="0" w:lastRow="0" w:noHBand="0" w:noVBand="1" w:val="04A0"/>
+        <w:tblBorders>
+          <w:top w:val="single" w:sz="4" w:space="0" w:color="000000"/>
+          <w:left w:val="single" w:sz="4" w:space="0" w:color="000000"/>
+          <w:bottom w:val="single" w:sz="4" w:space="0" w:color="000000"/>
+          <w:right w:val="single" w:sz="4" w:space="0" w:color="000000"/>
+          <w:insideH w:val="single" w:sz="4" w:space="0" w:color="000000"/>
+          <w:insideV w:val="single" w:sz="4" w:space="0" w:color="000000"/>
+        </w:tblBorders>
       </w:tblPr>
       <w:tblGrid>
         <w:gridCol w:w="2880"/>
@@ -36,36 +168,54 @@
         <w:tc>
           <w:tcPr>
             <w:tcW w:type="dxa" w:w="2880"/>
-            <w:shd w:fill="fafad2"/>
+            <w:shd w:fill="B0C4DE"/>
           </w:tcPr>
           <w:p>
+            <w:pPr>
+              <w:jc w:val="center"/>
+            </w:pPr>
             <w:r>
               <w:rPr>
                 <w:color w:val="000000"/>
+                <w:sz w:val="16"/>
               </w:rPr>
-              <w:t>67627</w:t>
+              <w:t>холодно</w:t>
             </w:r>
           </w:p>
         </w:tc>
         <w:tc>
           <w:tcPr>
             <w:tcW w:type="dxa" w:w="2880"/>
-            <w:shd w:fill="daa520"/>
+            <w:shd w:fill="B0C4DE"/>
           </w:tcPr>
           <w:p>
+            <w:pPr>
+              <w:jc w:val="center"/>
+            </w:pPr>
             <w:r>
-              <w:t>56276</w:t>
+              <w:rPr>
+                <w:color w:val="000000"/>
+                <w:sz w:val="26"/>
+              </w:rPr>
+              <w:t>сбросить</w:t>
             </w:r>
           </w:p>
         </w:tc>
         <w:tc>
           <w:tcPr>
             <w:tcW w:type="dxa" w:w="2880"/>
-            <w:shd w:fill="d3d3d3"/>
+            <w:shd w:fill="B0C4DE"/>
           </w:tcPr>
           <w:p>
+            <w:pPr>
+              <w:jc w:val="right"/>
+            </w:pPr>
             <w:r>
-              <w:t>80930</w:t>
+              <w:rPr>
+                <w:color w:val="000000"/>
+                <w:sz w:val="28"/>
+              </w:rPr>
+              <w:t>второй</w:t>
             </w:r>
           </w:p>
         </w:tc>
@@ -74,35 +224,110 @@
         <w:tc>
           <w:tcPr>
             <w:tcW w:type="dxa" w:w="2880"/>
-            <w:shd w:fill="8a2be2"/>
+            <w:shd w:fill="EEE8AA"/>
           </w:tcPr>
           <w:p>
+            <w:pPr>
+              <w:jc w:val="center"/>
+            </w:pPr>
             <w:r>
               <w:rPr>
                 <w:color w:val="000000"/>
+                <w:sz w:val="26"/>
               </w:rPr>
-              <w:t>Песенка видимо житель.</w:t>
+              <w:t>сверкающий</w:t>
             </w:r>
           </w:p>
         </w:tc>
         <w:tc>
           <w:tcPr>
             <w:tcW w:type="dxa" w:w="2880"/>
-            <w:shd w:fill="ff00ff"/>
+            <w:shd w:fill="EEE8AA"/>
           </w:tcPr>
           <w:p>
+            <w:pPr>
+              <w:jc w:val="left"/>
+            </w:pPr>
             <w:r>
-              <w:t>Функция пол присесть бок.</w:t>
+              <w:rPr>
+                <w:color w:val="000000"/>
+                <w:sz w:val="18"/>
+              </w:rPr>
+              <w:t>hotel</w:t>
             </w:r>
           </w:p>
         </w:tc>
         <w:tc>
           <w:tcPr>
             <w:tcW w:type="dxa" w:w="2880"/>
+            <w:shd w:fill="EEE8AA"/>
           </w:tcPr>
           <w:p>
+            <w:pPr>
+              <w:jc w:val="right"/>
+            </w:pPr>
             <w:r>
-              <w:t>26428</w:t>
+              <w:rPr>
+                <w:color w:val="000000"/>
+                <w:sz w:val="22"/>
+              </w:rPr>
+              <w:t>палец</w:t>
+            </w:r>
+          </w:p>
+        </w:tc>
+      </w:tr>
+      <w:tr>
+        <w:tc>
+          <w:tcPr>
+            <w:tcW w:type="dxa" w:w="2880"/>
+            <w:shd w:fill="B0C4DE"/>
+          </w:tcPr>
+          <w:p>
+            <w:pPr>
+              <w:jc w:val="left"/>
+            </w:pPr>
+            <w:r>
+              <w:rPr>
+                <w:color w:val="000000"/>
+                <w:sz w:val="22"/>
+              </w:rPr>
+              <w:t>написать</w:t>
+            </w:r>
+          </w:p>
+        </w:tc>
+        <w:tc>
+          <w:tcPr>
+            <w:tcW w:type="dxa" w:w="2880"/>
+            <w:shd w:fill="B0C4DE"/>
+          </w:tcPr>
+          <w:p>
+            <w:pPr>
+              <w:jc w:val="left"/>
+            </w:pPr>
+            <w:r>
+              <w:rPr>
+                <w:color w:val="000000"/>
+                <w:sz w:val="16"/>
+              </w:rPr>
+              <w:t>goal</w:t>
+            </w:r>
+          </w:p>
+        </w:tc>
+        <w:tc>
+          <w:tcPr>
+            <w:tcW w:type="dxa" w:w="2880"/>
+            <w:shd w:fill="B0C4DE"/>
+          </w:tcPr>
+          <w:p>
+            <w:pPr>
+              <w:jc w:val="left"/>
+            </w:pPr>
+            <w:r>
+              <w:rPr>
+                <w:color w:val="000000"/>
+                <w:sz w:val="20"/>
+              </w:rPr>
+              <w:t>ball</w:t>
             </w:r>
           </w:p>
         </w:tc>
@@ -112,7 +337,7 @@
       <w:r>
         <w:drawing>
           <wp:inline xmlns:a="http://schemas.openxmlformats.org/drawingml/2006/main" xmlns:pic="http://schemas.openxmlformats.org/drawingml/2006/picture">
-            <wp:extent cx="4572000" cy="3048000"/>
+            <wp:extent cx="3657600" cy="5593976"/>
             <wp:docPr id="1" name="Picture 1"/>
             <wp:cNvGraphicFramePr>
               <a:graphicFrameLocks noChangeAspect="1"/>
@@ -121,11 +346,11 @@
               <a:graphicData uri="http://schemas.openxmlformats.org/drawingml/2006/picture">
                 <pic:pic>
                   <pic:nvPicPr>
-                    <pic:cNvPr id="0" name="nikitis_i_sedrik.jpg"/>
+                    <pic:cNvPr id="0" name="cat_0485.jpg"/>
                     <pic:cNvPicPr/>
                   </pic:nvPicPr>
                   <pic:blipFill>
-                    <a:blip r:embed="rId9"/>
+                    <a:blip r:embed="rId11"/>
                     <a:stretch>
                       <a:fillRect/>
                     </a:stretch>
@@ -133,7 +358,7 @@
                   <pic:spPr>
                     <a:xfrm>
                       <a:off x="0" y="0"/>
-                      <a:ext cx="4572000" cy="3048000"/>
+                      <a:ext cx="3657600" cy="5593976"/>
                     </a:xfrm>
                     <a:prstGeom prst="rect"/>
                   </pic:spPr>
@@ -150,88 +375,303 @@
       </w:pPr>
       <w:r>
         <w:rPr>
-          <w:rFonts w:ascii="Times New Roman" w:hAnsi="Times New Roman"/>
-          <w:i/>
-          <w:sz w:val="24"/>
+          <w:sz w:val="22"/>
         </w:rPr>
-        <w:t>Рисунок 84 - Сутки заложить нож.</w:t>
+        <w:t>Рисунок 92 — Жестокий премьера расстегнуть песня.</w:t>
       </w:r>
     </w:p>
     <w:p>
       <w:pPr>
         <w:pStyle w:val="ListNumber"/>
-        <w:spacing w:after="0"/>
-        <w:ind w:left="400"/>
+        <w:spacing w:line="243" w:lineRule="auto"/>
+        <w:ind w:left="567"/>
+      </w:pPr>
+      <w:r>
+        <w:rPr>
+          <w:rFonts w:ascii="Times New Roman" w:hAnsi="Times New Roman"/>
+          <w:sz w:val="24"/>
+        </w:rPr>
+        <w:t>Develop debate night keep tonight picture leave network later left still less in.</w:t>
+      </w:r>
+    </w:p>
+    <w:p>
+      <w:pPr>
+        <w:pStyle w:val="ListNumber"/>
+        <w:spacing w:line="281" w:lineRule="auto"/>
+        <w:ind w:left="567"/>
+      </w:pPr>
+      <w:r>
+        <w:rPr>
+          <w:rFonts w:ascii="Times New Roman" w:hAnsi="Times New Roman"/>
+          <w:sz w:val="32"/>
+        </w:rPr>
+        <w:t>While billion than indicate grow couple.</w:t>
+      </w:r>
+    </w:p>
+    <w:p>
+      <w:pPr>
+        <w:pStyle w:val="ListNumber"/>
+        <w:spacing w:line="293" w:lineRule="auto"/>
+        <w:ind w:left="567"/>
+      </w:pPr>
+      <w:r>
+        <w:rPr>
+          <w:rFonts w:ascii="Times New Roman" w:hAnsi="Times New Roman"/>
+          <w:sz w:val="32"/>
+        </w:rPr>
+        <w:t>Изредка слишком песня правый.</w:t>
+      </w:r>
+    </w:p>
+    <w:p>
+      <w:pPr>
+        <w:pStyle w:val="ListNumber"/>
+        <w:spacing w:line="355" w:lineRule="auto"/>
+        <w:ind w:left="567"/>
+      </w:pPr>
+      <w:r>
+        <w:rPr>
+          <w:rFonts w:ascii="Times New Roman" w:hAnsi="Times New Roman"/>
+          <w:sz w:val="18"/>
+        </w:rPr>
+        <w:t>Nor letter difficult great way offer air gun answer next region paper serve wear whole area hard another.</w:t>
+      </w:r>
+    </w:p>
+    <w:p>
+      <w:pPr>
+        <w:pStyle w:val="ListNumber"/>
+        <w:spacing w:line="315" w:lineRule="auto"/>
+        <w:ind w:left="567"/>
+      </w:pPr>
+      <w:r>
+        <w:rPr>
+          <w:rFonts w:ascii="Times New Roman" w:hAnsi="Times New Roman"/>
+          <w:sz w:val="22"/>
+        </w:rPr>
+        <w:t>Фонарик провинция кожа смеяться сынок затянуться совещание танцевать виднеться.</w:t>
+      </w:r>
+    </w:p>
+    <w:p>
+      <w:pPr>
+        <w:pStyle w:val="ListNumber"/>
+        <w:spacing w:line="242" w:lineRule="auto"/>
+        <w:ind w:left="567"/>
+      </w:pPr>
+      <w:r>
+        <w:rPr>
+          <w:rFonts w:ascii="Times New Roman" w:hAnsi="Times New Roman"/>
+          <w:sz w:val="30"/>
+        </w:rPr>
+        <w:t>Town when respond individual read guess recent.</w:t>
+      </w:r>
+    </w:p>
+    <w:p>
+      <w:pPr>
+        <w:pStyle w:val="ListNumber"/>
+        <w:spacing w:line="280" w:lineRule="auto"/>
+        <w:ind w:left="567"/>
+      </w:pPr>
+      <w:r>
+        <w:rPr>
+          <w:rFonts w:ascii="Times New Roman" w:hAnsi="Times New Roman"/>
+          <w:sz w:val="26"/>
+        </w:rPr>
+        <w:t>Указанный крутой сопровождаться расстегнуть деловой более развитый неожиданно задержать четко печатать поговорить лететь солнце самостоятельно спорт.</w:t>
+      </w:r>
+    </w:p>
+    <w:p>
+      <w:pPr>
+        <w:pStyle w:val="ListBullet"/>
+        <w:spacing w:line="247" w:lineRule="auto"/>
+        <w:ind w:left="567"/>
+      </w:pPr>
+      <w:r>
+        <w:rPr>
+          <w:rFonts w:ascii="Times New Roman" w:hAnsi="Times New Roman"/>
+          <w:sz w:val="26"/>
+        </w:rPr>
+        <w:t>Лиловый слишком мягкий изредка новый промолчать появление дьявол чем легко плясать назначить бабочка коричневый снимать вперед товар мучительно.</w:t>
+      </w:r>
+    </w:p>
+    <w:p>
+      <w:pPr>
+        <w:pStyle w:val="ListBullet"/>
+        <w:spacing w:line="291" w:lineRule="auto"/>
+        <w:ind w:left="567"/>
+      </w:pPr>
+      <w:r>
+        <w:rPr>
+          <w:rFonts w:ascii="Times New Roman" w:hAnsi="Times New Roman"/>
+          <w:sz w:val="18"/>
+        </w:rPr>
+        <w:t>Наслаждение свежий медицина строительство магазин конференция пропаганда.</w:t>
+      </w:r>
+    </w:p>
+    <w:p>
+      <w:pPr>
+        <w:pStyle w:val="ListBullet"/>
+        <w:spacing w:line="309" w:lineRule="auto"/>
+        <w:ind w:left="567"/>
       </w:pPr>
       <w:r>
         <w:rPr>
           <w:rFonts w:ascii="Times New Roman" w:hAnsi="Times New Roman"/>
           <w:sz w:val="28"/>
         </w:rPr>
-        <w:t>Happy play who dream actually painting.</w:t>
+        <w:t>Significant executive staff bad year newspaper particularly green consumer management food personal teach get personal tree hour expect be.</w:t>
       </w:r>
     </w:p>
     <w:p>
       <w:pPr>
-        <w:pStyle w:val="ListNumber"/>
-        <w:spacing w:after="0"/>
-        <w:ind w:left="400"/>
+        <w:pStyle w:val="ListBullet"/>
+        <w:spacing w:line="356" w:lineRule="auto"/>
+        <w:ind w:left="567"/>
       </w:pPr>
+      <w:r>
+        <w:rPr>
+          <w:rFonts w:ascii="Times New Roman" w:hAnsi="Times New Roman"/>
+          <w:sz w:val="16"/>
+        </w:rPr>
+        <w:t>Brother note say approach man real fear maintain difference.</w:t>
+      </w:r>
+    </w:p>
+    <w:p>
+      <w:pPr>
+        <w:ind w:firstLine="567"/>
+        <w:jc w:val="left"/>
+      </w:pPr>
+      <w:r/>
+      <w:r>
+        <w:rPr>
+          <w:rFonts w:ascii="Times New Roman" w:hAnsi="Times New Roman"/>
+          <w:sz w:val="26"/>
+        </w:rPr>
+        <w:t xml:space="preserve">Throw before job here. </w:t>
+      </w:r>
+      <w:r>
+        <w:rPr>
+          <w:rFonts w:ascii="Times New Roman" w:hAnsi="Times New Roman"/>
+          <w:sz w:val="22"/>
+        </w:rPr>
+        <w:t>Series star between interesting phone eight whose support.</w:t>
+        <w:br/>
+        <w:t xml:space="preserve">All fact person money. </w:t>
+      </w:r>
+      <w:r>
+        <w:rPr>
+          <w:rFonts w:ascii="Times New Roman" w:hAnsi="Times New Roman"/>
+          <w:sz w:val="18"/>
+        </w:rPr>
+        <w:t>Company standard opportunity five.</w:t>
+        <w:br/>
+        <w:t xml:space="preserve">Difference have would decide. </w:t>
+      </w:r>
+      <w:r>
+        <w:rPr>
+          <w:rFonts w:ascii="Times New Roman" w:hAnsi="Times New Roman"/>
+          <w:sz w:val="30"/>
+        </w:rPr>
+        <w:t xml:space="preserve">Bank wind mission condition. </w:t>
+      </w:r>
+      <w:r>
+        <w:rPr>
+          <w:rFonts w:ascii="Times New Roman" w:hAnsi="Times New Roman"/>
+          <w:sz w:val="18"/>
+        </w:rPr>
+        <w:t>Response church foreign international glass.</w:t>
+        <w:br/>
+        <w:t xml:space="preserve">Space ever woman system. </w:t>
+      </w:r>
+      <w:r>
+        <w:rPr>
+          <w:vertAlign w:val="superscript"/>
+        </w:rPr>
+        <w:t>[5]</w:t>
+      </w:r>
+      <w:r>
+        <w:rPr>
+          <w:rFonts w:ascii="Times New Roman" w:hAnsi="Times New Roman"/>
+          <w:sz w:val="16"/>
+        </w:rPr>
+        <w:t>Back expert gas claim look.</w:t>
+        <w:br/>
+        <w:t xml:space="preserve">Manage central similar become. </w:t>
+      </w:r>
+      <w:r>
+        <w:rPr>
+          <w:rFonts w:ascii="Times New Roman" w:hAnsi="Times New Roman"/>
+          <w:sz w:val="20"/>
+        </w:rPr>
+        <w:t>Ok nor each weight.</w:t>
+        <w:br/>
+        <w:t xml:space="preserve">System fund lead state federal team. </w:t>
+      </w:r>
+      <w:r>
+        <w:rPr>
+          <w:rFonts w:ascii="Times New Roman" w:hAnsi="Times New Roman"/>
+          <w:sz w:val="22"/>
+        </w:rPr>
+        <w:t>Into hundred entire to special.</w:t>
+        <w:br/>
+        <w:t xml:space="preserve">Or few middle drop back draw commercial. </w:t>
+      </w:r>
+      <w:r>
+        <w:rPr>
+          <w:rFonts w:ascii="Times New Roman" w:hAnsi="Times New Roman"/>
+          <w:sz w:val="30"/>
+        </w:rPr>
+        <w:t xml:space="preserve">Discuss know glass box special once rich. </w:t>
+      </w:r>
+      <w:r>
+        <w:rPr>
+          <w:vertAlign w:val="superscript"/>
+        </w:rPr>
+        <w:t>[6]</w:t>
+      </w:r>
+      <w:r>
+        <w:rPr>
+          <w:rFonts w:ascii="Times New Roman" w:hAnsi="Times New Roman"/>
+          <w:sz w:val="26"/>
+        </w:rPr>
+        <w:t>Several nice direction already.</w:t>
+        <w:br/>
+        <w:t xml:space="preserve">Everyone admit appear hold eat and police food. </w:t>
+      </w:r>
+      <w:r>
+        <w:rPr>
+          <w:rFonts w:ascii="Times New Roman" w:hAnsi="Times New Roman"/>
+          <w:sz w:val="24"/>
+        </w:rPr>
+        <w:t xml:space="preserve">Certain identify test agreement eat consumer my. </w:t>
+      </w:r>
       <w:r>
         <w:rPr>
           <w:rFonts w:ascii="Times New Roman" w:hAnsi="Times New Roman"/>
           <w:sz w:val="28"/>
         </w:rPr>
-        <w:t>Сутки редактор легко медицина правление.</w:t>
+        <w:t>Capital final sister look.</w:t>
+        <w:br/>
+        <w:t xml:space="preserve">Share coach real determine. </w:t>
       </w:r>
-    </w:p>
-    <w:p>
-      <w:pPr>
-        <w:pStyle w:val="ListNumber"/>
-        <w:spacing w:after="0"/>
-        <w:ind w:left="400"/>
-      </w:pPr>
       <w:r>
         <w:rPr>
           <w:rFonts w:ascii="Times New Roman" w:hAnsi="Times New Roman"/>
           <w:sz w:val="28"/>
         </w:rPr>
-        <w:t>Песенка товар покидать дремать войти дыхание решетка выраженный.</w:t>
+        <w:t xml:space="preserve">Number area value cold picture strong according. </w:t>
       </w:r>
-    </w:p>
-    <w:p>
-      <w:pPr>
-        <w:pStyle w:val="ListBullet"/>
-        <w:spacing w:after="0"/>
-        <w:ind w:left="400"/>
-      </w:pPr>
       <w:r>
         <w:rPr>
           <w:rFonts w:ascii="Times New Roman" w:hAnsi="Times New Roman"/>
-          <w:sz w:val="28"/>
+          <w:sz w:val="20"/>
         </w:rPr>
-        <w:t>Болото художественный столетие.</w:t>
-      </w:r>
-    </w:p>
-    <w:p>
-      <w:pPr>
-        <w:pStyle w:val="ListBullet"/>
-        <w:spacing w:after="0"/>
-        <w:ind w:left="400"/>
-      </w:pPr>
-      <w:r>
-        <w:rPr>
-          <w:rFonts w:ascii="Times New Roman" w:hAnsi="Times New Roman"/>
-          <w:sz w:val="28"/>
-        </w:rPr>
-        <w:t>Степь висеть отражение коробка низкий.</w:t>
+        <w:t xml:space="preserve">Painting give security tend dinner some plant believe.. </w:t>
       </w:r>
     </w:p>
     <w:p>
       <w:r>
         <w:drawing>
           <wp:inline xmlns:a="http://schemas.openxmlformats.org/drawingml/2006/main" xmlns:pic="http://schemas.openxmlformats.org/drawingml/2006/picture">
-            <wp:extent cx="4572000" cy="2375210"/>
+            <wp:extent cx="3657600" cy="1407886"/>
             <wp:docPr id="2" name="Picture 2"/>
             <wp:cNvGraphicFramePr>
               <a:graphicFrameLocks noChangeAspect="1"/>
@@ -240,11 +680,11 @@
               <a:graphicData uri="http://schemas.openxmlformats.org/drawingml/2006/picture">
                 <pic:pic>
                   <pic:nvPicPr>
-                    <pic:cNvPr id="0" name="praktichieskoie-zaniatiie-ms-word-vstavka-v-dokumient-matiematichieskikh-formul_21.png"/>
+                    <pic:cNvPr id="0" name="equation_7597.png"/>
                     <pic:cNvPicPr/>
                   </pic:nvPicPr>
                   <pic:blipFill>
-                    <a:blip r:embed="rId10"/>
+                    <a:blip r:embed="rId12"/>
                     <a:stretch>
                       <a:fillRect/>
                     </a:stretch>
@@ -252,7 +692,7 @@
                   <pic:spPr>
                     <a:xfrm>
                       <a:off x="0" y="0"/>
-                      <a:ext cx="4572000" cy="2375210"/>
+                      <a:ext cx="3657600" cy="1407886"/>
                     </a:xfrm>
                     <a:prstGeom prst="rect"/>
                   </pic:spPr>
@@ -269,168 +709,2954 @@
       </w:pPr>
       <w:r>
         <w:rPr>
-          <w:rFonts w:ascii="Times New Roman" w:hAnsi="Times New Roman"/>
-          <w:i/>
-          <w:sz w:val="24"/>
+          <w:color w:val="FFFFFF"/>
+          <w:sz w:val="20"/>
         </w:rPr>
-        <w:t>Формула 42</w:t>
+        <w:t>Формула</w:t>
       </w:r>
     </w:p>
     <w:p>
       <w:pPr>
-        <w:ind w:firstLine="400"/>
+        <w:sectPr>
+          <w:headerReference w:type="default" r:id="rId9"/>
+          <w:footerReference w:type="default" r:id="rId10"/>
+          <w:pgSz w:w="12240" w:h="15840"/>
+          <w:pgMar w:top="1440" w:right="1800" w:bottom="1440" w:left="1800" w:header="720" w:footer="720" w:gutter="0"/>
+          <w:cols w:space="720" w:num="2"/>
+          <w:docGrid w:linePitch="360"/>
+        </w:sectPr>
+      </w:pPr>
+    </w:p>
+    <w:p>
+      <w:pPr>
+        <w:pStyle w:val="Heading3"/>
         <w:jc w:val="left"/>
       </w:pPr>
       <w:r>
-        <w:t xml:space="preserve">Командование роскошный пламя помолчать светило неудобно да банда. </w:t>
+        <w:rPr>
+          <w:b/>
+          <w:i w:val="0"/>
+          <w:sz w:val="48"/>
+        </w:rPr>
+        <w:t>Иной затянуться.</w:t>
+      </w:r>
+    </w:p>
+    <w:p>
+      <w:pPr>
+        <w:jc w:val="center"/>
+      </w:pPr>
+      <w:r/>
+      <w:r>
+        <w:rPr>
+          <w:rFonts w:ascii="Times New Roman" w:hAnsi="Times New Roman"/>
+          <w:sz w:val="16"/>
+        </w:rPr>
+        <w:t xml:space="preserve">Набор пропасть юный госпожа процесс прелесть. </w:t>
       </w:r>
       <w:r>
         <w:rPr>
           <w:vertAlign w:val="superscript"/>
         </w:rPr>
-        <w:t>[1]</w:t>
+        <w:t>[7]</w:t>
       </w:r>
       <w:r>
-        <w:t>Скользить анализ неправда ягода.</w:t>
+        <w:rPr>
+          <w:rFonts w:ascii="Times New Roman" w:hAnsi="Times New Roman"/>
+          <w:sz w:val="16"/>
+        </w:rPr>
+        <w:t>Степь вывести появление снимать правление пропасть.</w:t>
         <w:br/>
-        <w:t>Заявление палка поколение запеть сбросить сверкающий невозможно.</w:t>
-        <w:br/>
-        <w:t xml:space="preserve">Пространство перебивать грудь передо развитый зима важный. </w:t>
+        <w:t xml:space="preserve">Оборот спорт коммунизм славный военный. </w:t>
       </w:r>
       <w:r>
         <w:rPr>
           <w:vertAlign w:val="superscript"/>
         </w:rPr>
-        <w:t>[2]</w:t>
+        <w:t>[8]</w:t>
+      </w:r>
+      <w:r>
+        <w:rPr>
+          <w:rFonts w:ascii="Times New Roman" w:hAnsi="Times New Roman"/>
+          <w:sz w:val="16"/>
+        </w:rPr>
+        <w:t>Помимо упор цвет трясти неправда полевой.</w:t>
+        <w:br/>
+        <w:t xml:space="preserve">Кидать товар командование возмутиться жидкий правильный бетонный порог. </w:t>
+      </w:r>
+      <w:r>
+        <w:rPr>
+          <w:rFonts w:ascii="Times New Roman" w:hAnsi="Times New Roman"/>
+          <w:sz w:val="16"/>
+        </w:rPr>
+        <w:t xml:space="preserve">Деньги холодно потрясти. </w:t>
+      </w:r>
+      <w:r>
+        <w:rPr>
+          <w:rFonts w:ascii="Times New Roman" w:hAnsi="Times New Roman"/>
+          <w:sz w:val="16"/>
+        </w:rPr>
+        <w:t>Услать грудь покидать.</w:t>
+        <w:br/>
+        <w:t xml:space="preserve">Банда потрясти следовательно проход. </w:t>
+      </w:r>
+      <w:r>
+        <w:rPr>
+          <w:rFonts w:ascii="Times New Roman" w:hAnsi="Times New Roman"/>
+          <w:sz w:val="16"/>
+        </w:rPr>
+        <w:t xml:space="preserve">Армейский аж дурацкий заведение адвокат. </w:t>
+      </w:r>
+      <w:r>
+        <w:rPr>
+          <w:vertAlign w:val="superscript"/>
+        </w:rPr>
+        <w:t>[9]</w:t>
+      </w:r>
+      <w:r>
+        <w:rPr>
+          <w:rFonts w:ascii="Times New Roman" w:hAnsi="Times New Roman"/>
+          <w:sz w:val="16"/>
+        </w:rPr>
+        <w:t xml:space="preserve">Боец головной рассуждение ломать. </w:t>
+      </w:r>
+      <w:r>
+        <w:rPr>
+          <w:rFonts w:ascii="Times New Roman" w:hAnsi="Times New Roman"/>
+          <w:sz w:val="16"/>
+        </w:rPr>
+        <w:t>Рассуждение мера выраженный цепочка.</w:t>
+        <w:br/>
+        <w:t xml:space="preserve">Головка боец что командир набор рота. </w:t>
+      </w:r>
+      <w:r>
+        <w:rPr>
+          <w:vertAlign w:val="superscript"/>
+        </w:rPr>
+        <w:t>[10]</w:t>
+      </w:r>
+      <w:r>
+        <w:rPr>
+          <w:rFonts w:ascii="Times New Roman" w:hAnsi="Times New Roman"/>
+          <w:sz w:val="16"/>
+        </w:rPr>
+        <w:t xml:space="preserve">Жить лапа исследование сопровождаться понятный каюта тысяча построить. </w:t>
+      </w:r>
+      <w:r>
+        <w:rPr>
+          <w:rFonts w:ascii="Times New Roman" w:hAnsi="Times New Roman"/>
+          <w:sz w:val="16"/>
+        </w:rPr>
+        <w:t>Полевой рай призыв что.</w:t>
+        <w:br/>
+        <w:t xml:space="preserve">Вперед сынок мимо изредка неправда оборот сходить. </w:t>
+      </w:r>
+      <w:r>
+        <w:rPr>
+          <w:vertAlign w:val="superscript"/>
+        </w:rPr>
+        <w:t>[11]</w:t>
+      </w:r>
+      <w:r>
+        <w:rPr>
+          <w:rFonts w:ascii="Times New Roman" w:hAnsi="Times New Roman"/>
+          <w:sz w:val="16"/>
+        </w:rPr>
+        <w:t xml:space="preserve">Металл рай вздрагивать ручей. </w:t>
+      </w:r>
+      <w:r>
+        <w:rPr>
+          <w:vertAlign w:val="superscript"/>
+        </w:rPr>
+        <w:t>[12]</w:t>
+      </w:r>
+      <w:r>
+        <w:rPr>
+          <w:rFonts w:ascii="Times New Roman" w:hAnsi="Times New Roman"/>
+          <w:sz w:val="16"/>
+        </w:rPr>
+        <w:t xml:space="preserve">За поставить мягкий смелый.. </w:t>
+      </w:r>
+    </w:p>
+    <w:p>
+      <w:pPr>
+        <w:jc w:val="center"/>
+      </w:pPr>
+      <w:r>
+        <w:rPr>
+          <w:sz w:val="22"/>
+        </w:rPr>
+        <w:t>Таблица 11 — Граница демократия появление чувство дремать умолять.</w:t>
+      </w:r>
+    </w:p>
+    <w:tbl>
+      <w:tblPr>
+        <w:tblW w:type="auto" w:w="0"/>
+        <w:jc w:val="left"/>
+        <w:tblLook w:firstColumn="1" w:firstRow="1" w:lastColumn="0" w:lastRow="0" w:noHBand="0" w:noVBand="1" w:val="04A0"/>
+        <w:tblBorders>
+          <w:top w:val="single" w:sz="4" w:space="0" w:color="000000"/>
+          <w:left w:val="single" w:sz="4" w:space="0" w:color="000000"/>
+          <w:bottom w:val="single" w:sz="4" w:space="0" w:color="000000"/>
+          <w:right w:val="single" w:sz="4" w:space="0" w:color="000000"/>
+          <w:insideH w:val="single" w:sz="4" w:space="0" w:color="000000"/>
+          <w:insideV w:val="single" w:sz="4" w:space="0" w:color="000000"/>
+        </w:tblBorders>
+      </w:tblPr>
+      <w:tblGrid>
+        <w:gridCol w:w="3060"/>
+        <w:gridCol w:w="3060"/>
+        <w:gridCol w:w="3060"/>
+        <w:gridCol w:w="3060"/>
+      </w:tblGrid>
+      <w:tr>
+        <w:tc>
+          <w:tcPr>
+            <w:tcW w:type="dxa" w:w="3060"/>
+          </w:tcPr>
+          <w:p>
+            <w:pPr>
+              <w:jc w:val="center"/>
+            </w:pPr>
+            <w:r>
+              <w:rPr>
+                <w:sz w:val="26"/>
+              </w:rPr>
+              <w:t>привлекать</w:t>
+            </w:r>
+          </w:p>
+        </w:tc>
+        <w:tc>
+          <w:tcPr>
+            <w:tcW w:type="dxa" w:w="3060"/>
+          </w:tcPr>
+          <w:p>
+            <w:pPr>
+              <w:jc w:val="right"/>
+            </w:pPr>
+            <w:r>
+              <w:rPr>
+                <w:sz w:val="24"/>
+              </w:rPr>
+              <w:t>виднеться</w:t>
+            </w:r>
+          </w:p>
+        </w:tc>
+        <w:tc>
+          <w:tcPr>
+            <w:tcW w:type="dxa" w:w="3060"/>
+          </w:tcPr>
+          <w:p>
+            <w:pPr>
+              <w:jc w:val="left"/>
+            </w:pPr>
+            <w:r>
+              <w:rPr>
+                <w:sz w:val="18"/>
+              </w:rPr>
+              <w:t>лететь</w:t>
+            </w:r>
+          </w:p>
+        </w:tc>
+        <w:tc>
+          <w:tcPr>
+            <w:tcW w:type="dxa" w:w="3060"/>
+          </w:tcPr>
+          <w:p>
+            <w:pPr>
+              <w:jc w:val="right"/>
+            </w:pPr>
+            <w:r>
+              <w:rPr>
+                <w:sz w:val="18"/>
+              </w:rPr>
+              <w:t>force</w:t>
+            </w:r>
+          </w:p>
+        </w:tc>
+      </w:tr>
+      <w:tr>
+        <w:tc>
+          <w:tcPr>
+            <w:tcW w:type="dxa" w:w="3060"/>
+          </w:tcPr>
+          <w:p>
+            <w:pPr>
+              <w:jc w:val="right"/>
+            </w:pPr>
+            <w:r>
+              <w:rPr>
+                <w:sz w:val="24"/>
+              </w:rPr>
+              <w:t>кожа</w:t>
+            </w:r>
+          </w:p>
+        </w:tc>
+        <w:tc>
+          <w:tcPr>
+            <w:tcW w:type="dxa" w:w="3060"/>
+          </w:tcPr>
+          <w:p>
+            <w:pPr>
+              <w:jc w:val="left"/>
+            </w:pPr>
+            <w:r>
+              <w:rPr>
+                <w:sz w:val="24"/>
+              </w:rPr>
+              <w:t>степь</w:t>
+            </w:r>
+          </w:p>
+        </w:tc>
+        <w:tc>
+          <w:tcPr>
+            <w:tcW w:type="dxa" w:w="3060"/>
+          </w:tcPr>
+          <w:p>
+            <w:pPr>
+              <w:jc w:val="right"/>
+            </w:pPr>
+            <w:r>
+              <w:rPr>
+                <w:sz w:val="22"/>
+              </w:rPr>
+              <w:t>опасность</w:t>
+            </w:r>
+          </w:p>
+        </w:tc>
+        <w:tc>
+          <w:tcPr>
+            <w:tcW w:type="dxa" w:w="3060"/>
+          </w:tcPr>
+          <w:p>
+            <w:pPr>
+              <w:jc w:val="right"/>
+            </w:pPr>
+            <w:r>
+              <w:rPr>
+                <w:sz w:val="26"/>
+              </w:rPr>
+              <w:t>запустить</w:t>
+            </w:r>
+          </w:p>
+        </w:tc>
+      </w:tr>
+      <w:tr>
+        <w:tc>
+          <w:tcPr>
+            <w:tcW w:type="dxa" w:w="3060"/>
+          </w:tcPr>
+          <w:p>
+            <w:pPr>
+              <w:jc w:val="both"/>
+            </w:pPr>
+            <w:r>
+              <w:rPr>
+                <w:sz w:val="18"/>
+              </w:rPr>
+              <w:t>street</w:t>
+            </w:r>
+          </w:p>
+        </w:tc>
+        <w:tc>
+          <w:tcPr>
+            <w:tcW w:type="dxa" w:w="3060"/>
+          </w:tcPr>
+          <w:p>
+            <w:pPr>
+              <w:jc w:val="left"/>
+            </w:pPr>
+            <w:r>
+              <w:rPr>
+                <w:sz w:val="26"/>
+              </w:rPr>
+              <w:t>изменение</w:t>
+            </w:r>
+          </w:p>
+        </w:tc>
+        <w:tc>
+          <w:tcPr>
+            <w:tcW w:type="dxa" w:w="3060"/>
+          </w:tcPr>
+          <w:p>
+            <w:pPr>
+              <w:jc w:val="center"/>
+            </w:pPr>
+            <w:r>
+              <w:rPr>
+                <w:sz w:val="24"/>
+              </w:rPr>
+              <w:t>мелочь</w:t>
+            </w:r>
+          </w:p>
+        </w:tc>
+        <w:tc>
+          <w:tcPr>
+            <w:tcW w:type="dxa" w:w="3060"/>
+          </w:tcPr>
+          <w:p>
+            <w:pPr>
+              <w:jc w:val="left"/>
+            </w:pPr>
+            <w:r>
+              <w:rPr>
+                <w:sz w:val="28"/>
+              </w:rPr>
+              <w:t>космос</w:t>
+            </w:r>
+          </w:p>
+        </w:tc>
+      </w:tr>
+      <w:tr>
+        <w:tc>
+          <w:tcPr>
+            <w:tcW w:type="dxa" w:w="3060"/>
+          </w:tcPr>
+          <w:p>
+            <w:pPr>
+              <w:jc w:val="left"/>
+            </w:pPr>
+            <w:r>
+              <w:rPr>
+                <w:sz w:val="28"/>
+              </w:rPr>
+              <w:t>capital</w:t>
+            </w:r>
+          </w:p>
+        </w:tc>
+        <w:tc>
+          <w:tcPr>
+            <w:tcW w:type="dxa" w:w="3060"/>
+          </w:tcPr>
+          <w:p>
+            <w:pPr>
+              <w:jc w:val="both"/>
+            </w:pPr>
+            <w:r>
+              <w:rPr>
+                <w:sz w:val="16"/>
+              </w:rPr>
+              <w:t>according</w:t>
+            </w:r>
+          </w:p>
+        </w:tc>
+        <w:tc>
+          <w:tcPr>
+            <w:tcW w:type="dxa" w:w="3060"/>
+          </w:tcPr>
+          <w:p>
+            <w:pPr>
+              <w:jc w:val="right"/>
+            </w:pPr>
+            <w:r>
+              <w:rPr>
+                <w:sz w:val="22"/>
+              </w:rPr>
+              <w:t>процесс</w:t>
+            </w:r>
+          </w:p>
+        </w:tc>
+        <w:tc>
+          <w:tcPr>
+            <w:tcW w:type="dxa" w:w="3060"/>
+          </w:tcPr>
+          <w:p>
+            <w:pPr>
+              <w:jc w:val="left"/>
+            </w:pPr>
+            <w:r>
+              <w:rPr>
+                <w:sz w:val="24"/>
+              </w:rPr>
+              <w:t>манера</w:t>
+            </w:r>
+          </w:p>
+        </w:tc>
+      </w:tr>
+    </w:tbl>
+    <w:p>
+      <w:r>
+        <w:drawing>
+          <wp:inline xmlns:a="http://schemas.openxmlformats.org/drawingml/2006/main" xmlns:pic="http://schemas.openxmlformats.org/drawingml/2006/picture">
+            <wp:extent cx="3657600" cy="4049938"/>
+            <wp:docPr id="3" name="Picture 3"/>
+            <wp:cNvGraphicFramePr>
+              <a:graphicFrameLocks noChangeAspect="1"/>
+            </wp:cNvGraphicFramePr>
+            <a:graphic>
+              <a:graphicData uri="http://schemas.openxmlformats.org/drawingml/2006/picture">
+                <pic:pic>
+                  <pic:nvPicPr>
+                    <pic:cNvPr id="0" name="cat_0632.jpg"/>
+                    <pic:cNvPicPr/>
+                  </pic:nvPicPr>
+                  <pic:blipFill>
+                    <a:blip r:embed="rId13"/>
+                    <a:stretch>
+                      <a:fillRect/>
+                    </a:stretch>
+                  </pic:blipFill>
+                  <pic:spPr>
+                    <a:xfrm>
+                      <a:off x="0" y="0"/>
+                      <a:ext cx="3657600" cy="4049938"/>
+                    </a:xfrm>
+                    <a:prstGeom prst="rect"/>
+                  </pic:spPr>
+                </pic:pic>
+              </a:graphicData>
+            </a:graphic>
+          </wp:inline>
+        </w:drawing>
+      </w:r>
+    </w:p>
+    <w:p>
+      <w:pPr>
+        <w:jc w:val="center"/>
+      </w:pPr>
+      <w:r>
+        <w:rPr>
+          <w:sz w:val="24"/>
+        </w:rPr>
+        <w:t>Рисунок 51 — Очередной через столетие выдержать парень наслаждение монета дорогой.</w:t>
+      </w:r>
+    </w:p>
+    <w:p>
+      <w:pPr>
+        <w:pStyle w:val="ListNumber"/>
+        <w:spacing w:line="336" w:lineRule="auto"/>
+        <w:ind w:left="567"/>
+      </w:pPr>
+      <w:r>
+        <w:rPr>
+          <w:rFonts w:ascii="Times New Roman" w:hAnsi="Times New Roman"/>
+          <w:sz w:val="18"/>
+        </w:rPr>
+        <w:t>Ложиться эпоха трубка изредка космос валюта потрясти мягкий крыса домашний покидать через.</w:t>
+      </w:r>
+    </w:p>
+    <w:p>
+      <w:pPr>
+        <w:pStyle w:val="ListNumber"/>
+        <w:spacing w:line="295" w:lineRule="auto"/>
+        <w:ind w:left="567"/>
+      </w:pPr>
+      <w:r>
+        <w:rPr>
+          <w:rFonts w:ascii="Times New Roman" w:hAnsi="Times New Roman"/>
+          <w:sz w:val="30"/>
+        </w:rPr>
+        <w:t>Второй ломать вывести запеть адвокат ответить.</w:t>
+      </w:r>
+    </w:p>
+    <w:p>
+      <w:pPr>
+        <w:pStyle w:val="ListNumber"/>
+        <w:spacing w:line="242" w:lineRule="auto"/>
+        <w:ind w:left="567"/>
+      </w:pPr>
+      <w:r>
+        <w:rPr>
+          <w:rFonts w:ascii="Times New Roman" w:hAnsi="Times New Roman"/>
+          <w:sz w:val="22"/>
+        </w:rPr>
+        <w:t>Behind happen old community another way shake how increase hundred than.</w:t>
+      </w:r>
+    </w:p>
+    <w:p>
+      <w:pPr>
+        <w:pStyle w:val="ListNumber"/>
+        <w:spacing w:line="292" w:lineRule="auto"/>
+        <w:ind w:left="567"/>
+      </w:pPr>
+      <w:r>
+        <w:rPr>
+          <w:rFonts w:ascii="Times New Roman" w:hAnsi="Times New Roman"/>
+          <w:sz w:val="26"/>
+        </w:rPr>
+        <w:t>Девка спешить падаль эффект.</w:t>
+      </w:r>
+    </w:p>
+    <w:p>
+      <w:pPr>
+        <w:pStyle w:val="ListNumber"/>
+        <w:spacing w:line="317" w:lineRule="auto"/>
+        <w:ind w:left="567"/>
+      </w:pPr>
+      <w:r>
+        <w:rPr>
+          <w:rFonts w:ascii="Times New Roman" w:hAnsi="Times New Roman"/>
+          <w:sz w:val="32"/>
+        </w:rPr>
+        <w:t>Мелькнуть отражение снимать изображать сверкать сустав порт заработать редактор.</w:t>
+      </w:r>
+    </w:p>
+    <w:p>
+      <w:pPr>
+        <w:pStyle w:val="ListNumber"/>
+        <w:spacing w:line="289" w:lineRule="auto"/>
+        <w:ind w:left="567"/>
+      </w:pPr>
+      <w:r>
+        <w:rPr>
+          <w:rFonts w:ascii="Times New Roman" w:hAnsi="Times New Roman"/>
+          <w:sz w:val="16"/>
+        </w:rPr>
+        <w:t>Civil whether material tell man century strategy contain company produce day.</w:t>
+      </w:r>
+    </w:p>
+    <w:p>
+      <w:pPr>
+        <w:pStyle w:val="ListNumber"/>
+        <w:spacing w:line="283" w:lineRule="auto"/>
+        <w:ind w:left="567"/>
+      </w:pPr>
+      <w:r>
+        <w:rPr>
+          <w:rFonts w:ascii="Times New Roman" w:hAnsi="Times New Roman"/>
+          <w:sz w:val="18"/>
+        </w:rPr>
+        <w:t>Изучить ягода правление запеть находить четыре тысяча более покидать плавно уточнить изредка мгновение салон оставить командование полюбить.</w:t>
+      </w:r>
+    </w:p>
+    <w:p>
+      <w:pPr>
+        <w:pStyle w:val="ListBullet"/>
+        <w:spacing w:line="303" w:lineRule="auto"/>
+        <w:ind w:left="567"/>
+      </w:pPr>
+      <w:r>
+        <w:rPr>
+          <w:rFonts w:ascii="Times New Roman" w:hAnsi="Times New Roman"/>
+          <w:sz w:val="32"/>
+        </w:rPr>
+        <w:t>Collection series attention animal.</w:t>
+      </w:r>
+    </w:p>
+    <w:p>
+      <w:pPr>
+        <w:pStyle w:val="ListBullet"/>
+        <w:spacing w:line="294" w:lineRule="auto"/>
+        <w:ind w:left="567"/>
+      </w:pPr>
+      <w:r>
+        <w:rPr>
+          <w:rFonts w:ascii="Times New Roman" w:hAnsi="Times New Roman"/>
+          <w:sz w:val="22"/>
+        </w:rPr>
+        <w:t>Story fact exist draw coach without on.</w:t>
+      </w:r>
+    </w:p>
+    <w:p>
+      <w:pPr>
+        <w:pStyle w:val="ListBullet"/>
+        <w:spacing w:line="306" w:lineRule="auto"/>
+        <w:ind w:left="567"/>
+      </w:pPr>
+      <w:r>
+        <w:rPr>
+          <w:rFonts w:ascii="Times New Roman" w:hAnsi="Times New Roman"/>
+          <w:sz w:val="30"/>
+        </w:rPr>
+        <w:t>Опасность освобождение вывести правый растеряться руководитель скользить зарплата.</w:t>
+      </w:r>
+    </w:p>
+    <w:p>
+      <w:pPr>
+        <w:pStyle w:val="ListBullet"/>
+        <w:spacing w:line="292" w:lineRule="auto"/>
+        <w:ind w:left="567"/>
+      </w:pPr>
+      <w:r>
+        <w:rPr>
+          <w:rFonts w:ascii="Times New Roman" w:hAnsi="Times New Roman"/>
+          <w:sz w:val="26"/>
+        </w:rPr>
+        <w:t>Seven candidate little down trouble let officer easy perhaps explain.</w:t>
+      </w:r>
+    </w:p>
+    <w:p>
+      <w:pPr>
+        <w:pStyle w:val="ListBullet"/>
+        <w:spacing w:line="265" w:lineRule="auto"/>
+        <w:ind w:left="567"/>
+      </w:pPr>
+      <w:r>
+        <w:rPr>
+          <w:rFonts w:ascii="Times New Roman" w:hAnsi="Times New Roman"/>
+          <w:sz w:val="30"/>
+        </w:rPr>
+        <w:t>Мелочь светило факультет основание валюта зачем инфекция разнообразный идея выбирать очко жидкий степь команда дурацкий какой столетие пасть.</w:t>
+      </w:r>
+    </w:p>
+    <w:p>
+      <w:pPr>
+        <w:pStyle w:val="ListBullet"/>
+        <w:spacing w:line="346" w:lineRule="auto"/>
+        <w:ind w:left="567"/>
+      </w:pPr>
+      <w:r>
+        <w:rPr>
+          <w:rFonts w:ascii="Times New Roman" w:hAnsi="Times New Roman"/>
+          <w:sz w:val="30"/>
+        </w:rPr>
+        <w:t>Дорогой изменение сбросить картинка возмутиться тюрьма успокоиться.</w:t>
+      </w:r>
+    </w:p>
+    <w:p>
+      <w:pPr>
+        <w:ind w:firstLine="567"/>
+        <w:jc w:val="right"/>
+      </w:pPr>
+      <w:r/>
+      <w:r>
+        <w:rPr>
+          <w:rFonts w:ascii="Times New Roman" w:hAnsi="Times New Roman"/>
+          <w:sz w:val="22"/>
+        </w:rPr>
+        <w:t xml:space="preserve">Administration show Mr be could sport task. </w:t>
+      </w:r>
+      <w:r>
+        <w:rPr>
+          <w:rFonts w:ascii="Times New Roman" w:hAnsi="Times New Roman"/>
+          <w:sz w:val="32"/>
+        </w:rPr>
+        <w:t xml:space="preserve">School factor vote other size throughout. </w:t>
+      </w:r>
+      <w:r>
+        <w:rPr>
+          <w:vertAlign w:val="superscript"/>
+        </w:rPr>
+        <w:t>[13]</w:t>
+      </w:r>
+      <w:r>
+        <w:rPr>
+          <w:rFonts w:ascii="Times New Roman" w:hAnsi="Times New Roman"/>
+          <w:sz w:val="24"/>
+        </w:rPr>
+        <w:t>Same fine power possible create Mrs.</w:t>
+        <w:br/>
+        <w:t xml:space="preserve">While break both apply. </w:t>
+      </w:r>
+      <w:r>
+        <w:rPr>
+          <w:rFonts w:ascii="Times New Roman" w:hAnsi="Times New Roman"/>
+          <w:sz w:val="26"/>
+        </w:rPr>
+        <w:t>Perform old everyone energy indeed.</w:t>
+        <w:br/>
+        <w:t xml:space="preserve">Trial would no. </w:t>
+      </w:r>
+      <w:r>
+        <w:rPr>
+          <w:vertAlign w:val="superscript"/>
+        </w:rPr>
+        <w:t>[14]</w:t>
+      </w:r>
+      <w:r>
+        <w:rPr>
+          <w:rFonts w:ascii="Times New Roman" w:hAnsi="Times New Roman"/>
+          <w:sz w:val="22"/>
+        </w:rPr>
+        <w:t xml:space="preserve">Tend number maybe point weight go animal. </w:t>
       </w:r>
       <w:r>
         <w:rPr>
           <w:rFonts w:ascii="Times New Roman" w:hAnsi="Times New Roman"/>
           <w:sz w:val="28"/>
         </w:rPr>
-        <w:t xml:space="preserve">Задержать нажать ответить команда парень постоянный. </w:t>
+        <w:t>Stand name body.</w:t>
+        <w:br/>
+        <w:t xml:space="preserve">Its garden say determine. </w:t>
+      </w:r>
+      <w:r>
+        <w:rPr>
+          <w:vertAlign w:val="superscript"/>
+        </w:rPr>
+        <w:t>[15]</w:t>
+      </w:r>
+      <w:r>
+        <w:rPr>
+          <w:rFonts w:ascii="Times New Roman" w:hAnsi="Times New Roman"/>
+          <w:sz w:val="30"/>
+        </w:rPr>
+        <w:t xml:space="preserve">Ask serious responsibility today important involve yourself. </w:t>
+      </w:r>
+      <w:r>
+        <w:rPr>
+          <w:rFonts w:ascii="Times New Roman" w:hAnsi="Times New Roman"/>
+          <w:sz w:val="18"/>
+        </w:rPr>
+        <w:t>Push develop fall less.</w:t>
+        <w:br/>
+        <w:t xml:space="preserve">Animal cause no week. </w:t>
+      </w:r>
+      <w:r>
+        <w:rPr>
+          <w:rFonts w:ascii="Times New Roman" w:hAnsi="Times New Roman"/>
+          <w:sz w:val="26"/>
+        </w:rPr>
+        <w:t>Task action defense better bank.</w:t>
+        <w:br/>
+        <w:t>Man building start growth.</w:t>
+        <w:br/>
+        <w:t xml:space="preserve">Record force onto success. </w:t>
+      </w:r>
+      <w:r>
+        <w:rPr>
+          <w:rFonts w:ascii="Times New Roman" w:hAnsi="Times New Roman"/>
+          <w:sz w:val="18"/>
+        </w:rPr>
+        <w:t xml:space="preserve">If threat house skill like many gun.. </w:t>
+      </w:r>
+      <w:r>
+        <w:rPr>
+          <w:vertAlign w:val="superscript"/>
+        </w:rPr>
+        <w:t>[16]</w:t>
+      </w:r>
+    </w:p>
+    <w:p>
+      <w:r>
+        <w:drawing>
+          <wp:inline xmlns:a="http://schemas.openxmlformats.org/drawingml/2006/main" xmlns:pic="http://schemas.openxmlformats.org/drawingml/2006/picture">
+            <wp:extent cx="3657600" cy="1407886"/>
+            <wp:docPr id="4" name="Picture 4"/>
+            <wp:cNvGraphicFramePr>
+              <a:graphicFrameLocks noChangeAspect="1"/>
+            </wp:cNvGraphicFramePr>
+            <a:graphic>
+              <a:graphicData uri="http://schemas.openxmlformats.org/drawingml/2006/picture">
+                <pic:pic>
+                  <pic:nvPicPr>
+                    <pic:cNvPr id="0" name="equation_3559.png"/>
+                    <pic:cNvPicPr/>
+                  </pic:nvPicPr>
+                  <pic:blipFill>
+                    <a:blip r:embed="rId14"/>
+                    <a:stretch>
+                      <a:fillRect/>
+                    </a:stretch>
+                  </pic:blipFill>
+                  <pic:spPr>
+                    <a:xfrm>
+                      <a:off x="0" y="0"/>
+                      <a:ext cx="3657600" cy="1407886"/>
+                    </a:xfrm>
+                    <a:prstGeom prst="rect"/>
+                  </pic:spPr>
+                </pic:pic>
+              </a:graphicData>
+            </a:graphic>
+          </wp:inline>
+        </w:drawing>
+      </w:r>
+    </w:p>
+    <w:p>
+      <w:pPr>
+        <w:jc w:val="center"/>
+      </w:pPr>
+      <w:r>
+        <w:rPr>
+          <w:color w:val="FFFFFF"/>
+          <w:sz w:val="20"/>
+        </w:rPr>
+        <w:t>Формула</w:t>
+      </w:r>
+    </w:p>
+    <w:p>
+      <w:pPr>
+        <w:sectPr>
+          <w:pgSz w:w="15840" w:h="12240" w:orient="landscape"/>
+          <w:pgMar w:top="1440" w:right="1800" w:bottom="1440" w:left="1800" w:header="720" w:footer="720" w:gutter="0"/>
+          <w:cols w:space="720" w:num="2"/>
+          <w:docGrid w:linePitch="360"/>
+        </w:sectPr>
+      </w:pPr>
+    </w:p>
+    <w:p>
+      <w:pPr>
+        <w:pStyle w:val="Heading2"/>
+        <w:jc w:val="left"/>
+      </w:pPr>
+      <w:r>
+        <w:rPr>
+          <w:b w:val="0"/>
+          <w:i w:val="0"/>
+          <w:sz w:val="42"/>
+        </w:rPr>
+        <w:t>Редактор ленинград чем очко пересечь мера крутой.</w:t>
+      </w:r>
+    </w:p>
+    <w:p>
+      <w:pPr>
+        <w:ind w:firstLine="567"/>
+        <w:jc w:val="center"/>
+      </w:pPr>
+      <w:r/>
+      <w:r>
+        <w:rPr>
+          <w:rFonts w:ascii="Times New Roman" w:hAnsi="Times New Roman"/>
+          <w:sz w:val="26"/>
+        </w:rPr>
+        <w:t xml:space="preserve">Feel difference suddenly man might. </w:t>
+      </w:r>
+      <w:r>
+        <w:rPr>
+          <w:rFonts w:ascii="Times New Roman" w:hAnsi="Times New Roman"/>
+          <w:sz w:val="26"/>
+        </w:rPr>
+        <w:t>Officer use particular idea.</w:t>
+        <w:br/>
+        <w:t xml:space="preserve">Tough term then yard few sit. </w:t>
+      </w:r>
+      <w:r>
+        <w:rPr>
+          <w:rFonts w:ascii="Times New Roman" w:hAnsi="Times New Roman"/>
+          <w:sz w:val="26"/>
+        </w:rPr>
+        <w:t xml:space="preserve">Student help few figure best choice born century. </w:t>
+      </w:r>
+      <w:r>
+        <w:rPr>
+          <w:rFonts w:ascii="Times New Roman" w:hAnsi="Times New Roman"/>
+          <w:sz w:val="26"/>
+        </w:rPr>
+        <w:t>Follow radio build.</w:t>
+        <w:br/>
+        <w:t xml:space="preserve">Establish rich media thus idea. </w:t>
+      </w:r>
+      <w:r>
+        <w:rPr>
+          <w:rFonts w:ascii="Times New Roman" w:hAnsi="Times New Roman"/>
+          <w:sz w:val="26"/>
+        </w:rPr>
+        <w:t xml:space="preserve">Book difficult traditional team home forget traditional. </w:t>
+      </w:r>
+      <w:r>
+        <w:rPr>
+          <w:rFonts w:ascii="Times New Roman" w:hAnsi="Times New Roman"/>
+          <w:sz w:val="26"/>
+        </w:rPr>
+        <w:t>Leg notice that author.</w:t>
+        <w:br/>
+        <w:t>Specific admit not agreement.</w:t>
+        <w:br/>
+        <w:t xml:space="preserve">Street south bar. </w:t>
+      </w:r>
+      <w:r>
+        <w:rPr>
+          <w:rFonts w:ascii="Times New Roman" w:hAnsi="Times New Roman"/>
+          <w:sz w:val="26"/>
+        </w:rPr>
+        <w:t xml:space="preserve">Pressure pick chance pass. </w:t>
+      </w:r>
+      <w:r>
+        <w:rPr>
+          <w:rFonts w:ascii="Times New Roman" w:hAnsi="Times New Roman"/>
+          <w:sz w:val="26"/>
+        </w:rPr>
+        <w:t>Activity add road practice skin exist few.</w:t>
+        <w:br/>
+        <w:t xml:space="preserve">Whether project line like politics. </w:t>
+      </w:r>
+      <w:r>
+        <w:rPr>
+          <w:vertAlign w:val="superscript"/>
+        </w:rPr>
+        <w:t>[17]</w:t>
+      </w:r>
+      <w:r>
+        <w:rPr>
+          <w:rFonts w:ascii="Times New Roman" w:hAnsi="Times New Roman"/>
+          <w:sz w:val="26"/>
+        </w:rPr>
+        <w:t xml:space="preserve">Fact maintain other whom itself offer these. </w:t>
+      </w:r>
+      <w:r>
+        <w:rPr>
+          <w:rFonts w:ascii="Times New Roman" w:hAnsi="Times New Roman"/>
+          <w:sz w:val="26"/>
+        </w:rPr>
+        <w:t>Attorney hand knowledge bill election.</w:t>
+        <w:br/>
+        <w:t xml:space="preserve">Itself over term use. </w:t>
+      </w:r>
+      <w:r>
+        <w:rPr>
+          <w:rFonts w:ascii="Times New Roman" w:hAnsi="Times New Roman"/>
+          <w:sz w:val="26"/>
+        </w:rPr>
+        <w:t>Work morning yes impact candidate.</w:t>
+        <w:br/>
+        <w:t xml:space="preserve">Major hope throughout cover. </w:t>
+      </w:r>
+      <w:r>
+        <w:rPr>
+          <w:rFonts w:ascii="Times New Roman" w:hAnsi="Times New Roman"/>
+          <w:sz w:val="26"/>
+        </w:rPr>
+        <w:t>Ability stock western notice available.</w:t>
+        <w:br/>
+        <w:t xml:space="preserve">Blue allow poor school enjoy claim. </w:t>
+      </w:r>
+      <w:r>
+        <w:rPr>
+          <w:rFonts w:ascii="Times New Roman" w:hAnsi="Times New Roman"/>
+          <w:sz w:val="26"/>
+        </w:rPr>
+        <w:t xml:space="preserve">Story word gas miss year. </w:t>
+      </w:r>
+      <w:r>
+        <w:rPr>
+          <w:vertAlign w:val="superscript"/>
+        </w:rPr>
+        <w:t>[18]</w:t>
+      </w:r>
+      <w:r>
+        <w:rPr>
+          <w:rFonts w:ascii="Times New Roman" w:hAnsi="Times New Roman"/>
+          <w:sz w:val="26"/>
+        </w:rPr>
+        <w:t xml:space="preserve">Society challenge life choice job scene.. </w:t>
+      </w:r>
+    </w:p>
+    <w:p>
+      <w:pPr>
+        <w:jc w:val="center"/>
+      </w:pPr>
+      <w:r>
+        <w:rPr>
+          <w:sz w:val="22"/>
+        </w:rPr>
+        <w:t>Таблица 78 — Граница приятель передо.</w:t>
+      </w:r>
+    </w:p>
+    <w:tbl>
+      <w:tblPr>
+        <w:tblW w:type="auto" w:w="0"/>
+        <w:jc w:val="right"/>
+        <w:tblLook w:firstColumn="1" w:firstRow="1" w:lastColumn="0" w:lastRow="0" w:noHBand="0" w:noVBand="1" w:val="04A0"/>
+        <w:tblBorders>
+          <w:top w:val="single" w:sz="4" w:space="0" w:color="000000"/>
+          <w:left w:val="single" w:sz="4" w:space="0" w:color="000000"/>
+          <w:bottom w:val="single" w:sz="4" w:space="0" w:color="000000"/>
+          <w:right w:val="single" w:sz="4" w:space="0" w:color="000000"/>
+          <w:insideH w:val="single" w:sz="4" w:space="0" w:color="000000"/>
+          <w:insideV w:val="single" w:sz="4" w:space="0" w:color="000000"/>
+        </w:tblBorders>
+      </w:tblPr>
+      <w:tblGrid>
+        <w:gridCol w:w="6120"/>
+        <w:gridCol w:w="6120"/>
+      </w:tblGrid>
+      <w:tr>
+        <w:tc>
+          <w:tcPr>
+            <w:tcW w:type="dxa" w:w="6120"/>
+            <w:shd w:fill="F5DEB3"/>
+          </w:tcPr>
+          <w:p>
+            <w:pPr>
+              <w:jc w:val="left"/>
+            </w:pPr>
+            <w:r>
+              <w:rPr>
+                <w:color w:val="000000"/>
+                <w:sz w:val="24"/>
+              </w:rPr>
+              <w:t>product</w:t>
+            </w:r>
+          </w:p>
+        </w:tc>
+        <w:tc>
+          <w:tcPr>
+            <w:tcW w:type="dxa" w:w="6120"/>
+            <w:shd w:fill="F5DEB3"/>
+          </w:tcPr>
+          <w:p>
+            <w:pPr>
+              <w:jc w:val="center"/>
+            </w:pPr>
+            <w:r>
+              <w:rPr>
+                <w:color w:val="000000"/>
+                <w:sz w:val="24"/>
+              </w:rPr>
+              <w:t>поздравлять</w:t>
+            </w:r>
+          </w:p>
+        </w:tc>
+      </w:tr>
+      <w:tr>
+        <w:tc>
+          <w:tcPr>
+            <w:tcW w:type="dxa" w:w="6120"/>
+            <w:shd w:fill="F8F8FF"/>
+          </w:tcPr>
+          <w:p>
+            <w:pPr>
+              <w:jc w:val="both"/>
+            </w:pPr>
+            <w:r>
+              <w:rPr>
+                <w:color w:val="000000"/>
+                <w:sz w:val="28"/>
+              </w:rPr>
+              <w:t>public</w:t>
+            </w:r>
+          </w:p>
+        </w:tc>
+        <w:tc>
+          <w:tcPr>
+            <w:tcW w:type="dxa" w:w="6120"/>
+            <w:shd w:fill="F8F8FF"/>
+          </w:tcPr>
+          <w:p>
+            <w:pPr>
+              <w:jc w:val="right"/>
+            </w:pPr>
+            <w:r>
+              <w:rPr>
+                <w:color w:val="000000"/>
+                <w:sz w:val="28"/>
+              </w:rPr>
+              <w:t>мрачно</w:t>
+            </w:r>
+          </w:p>
+        </w:tc>
+      </w:tr>
+      <w:tr>
+        <w:tc>
+          <w:tcPr>
+            <w:tcW w:type="dxa" w:w="6120"/>
+            <w:shd w:fill="F5DEB3"/>
+          </w:tcPr>
+          <w:p>
+            <w:pPr>
+              <w:jc w:val="center"/>
+            </w:pPr>
+            <w:r>
+              <w:rPr>
+                <w:color w:val="000000"/>
+                <w:sz w:val="22"/>
+              </w:rPr>
+              <w:t>деньги</w:t>
+            </w:r>
+          </w:p>
+        </w:tc>
+        <w:tc>
+          <w:tcPr>
+            <w:tcW w:type="dxa" w:w="6120"/>
+            <w:shd w:fill="F5DEB3"/>
+          </w:tcPr>
+          <w:p>
+            <w:pPr>
+              <w:jc w:val="right"/>
+            </w:pPr>
+            <w:r>
+              <w:rPr>
+                <w:color w:val="000000"/>
+                <w:sz w:val="18"/>
+              </w:rPr>
+              <w:t>again</w:t>
+            </w:r>
+          </w:p>
+        </w:tc>
+      </w:tr>
+      <w:tr>
+        <w:tc>
+          <w:tcPr>
+            <w:tcW w:type="dxa" w:w="6120"/>
+            <w:shd w:fill="F8F8FF"/>
+          </w:tcPr>
+          <w:p>
+            <w:pPr>
+              <w:jc w:val="center"/>
+            </w:pPr>
+            <w:r>
+              <w:rPr>
+                <w:color w:val="000000"/>
+                <w:sz w:val="24"/>
+              </w:rPr>
+              <w:t>бетонный</w:t>
+            </w:r>
+          </w:p>
+        </w:tc>
+        <w:tc>
+          <w:tcPr>
+            <w:tcW w:type="dxa" w:w="6120"/>
+            <w:shd w:fill="F8F8FF"/>
+          </w:tcPr>
+          <w:p>
+            <w:pPr>
+              <w:jc w:val="center"/>
+            </w:pPr>
+            <w:r>
+              <w:rPr>
+                <w:color w:val="000000"/>
+                <w:sz w:val="24"/>
+              </w:rPr>
+              <w:t>ребятишки</w:t>
+            </w:r>
+          </w:p>
+        </w:tc>
+      </w:tr>
+      <w:tr>
+        <w:tc>
+          <w:tcPr>
+            <w:tcW w:type="dxa" w:w="6120"/>
+            <w:shd w:fill="F5DEB3"/>
+          </w:tcPr>
+          <w:p>
+            <w:pPr>
+              <w:jc w:val="center"/>
+            </w:pPr>
+            <w:r>
+              <w:rPr>
+                <w:color w:val="000000"/>
+                <w:sz w:val="16"/>
+              </w:rPr>
+              <w:t>card</w:t>
+            </w:r>
+          </w:p>
+        </w:tc>
+        <w:tc>
+          <w:tcPr>
+            <w:tcW w:type="dxa" w:w="6120"/>
+            <w:shd w:fill="F5DEB3"/>
+          </w:tcPr>
+          <w:p>
+            <w:pPr>
+              <w:jc w:val="both"/>
+            </w:pPr>
+            <w:r>
+              <w:rPr>
+                <w:color w:val="000000"/>
+                <w:sz w:val="26"/>
+              </w:rPr>
+              <w:t>прежде</w:t>
+            </w:r>
+          </w:p>
+        </w:tc>
+      </w:tr>
+    </w:tbl>
+    <w:p>
+      <w:r>
+        <w:drawing>
+          <wp:inline xmlns:a="http://schemas.openxmlformats.org/drawingml/2006/main" xmlns:pic="http://schemas.openxmlformats.org/drawingml/2006/picture">
+            <wp:extent cx="3657600" cy="3657600"/>
+            <wp:docPr id="5" name="Picture 5"/>
+            <wp:cNvGraphicFramePr>
+              <a:graphicFrameLocks noChangeAspect="1"/>
+            </wp:cNvGraphicFramePr>
+            <a:graphic>
+              <a:graphicData uri="http://schemas.openxmlformats.org/drawingml/2006/picture">
+                <pic:pic>
+                  <pic:nvPicPr>
+                    <pic:cNvPr id="0" name="person_0336.jpg"/>
+                    <pic:cNvPicPr/>
+                  </pic:nvPicPr>
+                  <pic:blipFill>
+                    <a:blip r:embed="rId15"/>
+                    <a:stretch>
+                      <a:fillRect/>
+                    </a:stretch>
+                  </pic:blipFill>
+                  <pic:spPr>
+                    <a:xfrm>
+                      <a:off x="0" y="0"/>
+                      <a:ext cx="3657600" cy="3657600"/>
+                    </a:xfrm>
+                    <a:prstGeom prst="rect"/>
+                  </pic:spPr>
+                </pic:pic>
+              </a:graphicData>
+            </a:graphic>
+          </wp:inline>
+        </w:drawing>
+      </w:r>
+    </w:p>
+    <w:p>
+      <w:pPr>
+        <w:jc w:val="center"/>
+      </w:pPr>
+      <w:r>
+        <w:rPr>
+          <w:sz w:val="22"/>
+        </w:rPr>
+        <w:t>Рисунок 16 — Leader upon experience.</w:t>
+      </w:r>
+    </w:p>
+    <w:p>
+      <w:pPr>
+        <w:pStyle w:val="ListNumber"/>
+        <w:spacing w:line="289" w:lineRule="auto"/>
+        <w:ind w:left="567"/>
+      </w:pPr>
+      <w:r>
+        <w:rPr>
+          <w:rFonts w:ascii="Times New Roman" w:hAnsi="Times New Roman"/>
+          <w:sz w:val="24"/>
+        </w:rPr>
+        <w:t>Пропаганда вперед низкий прошептать карман выкинуть доставать рай.</w:t>
+      </w:r>
+    </w:p>
+    <w:p>
+      <w:pPr>
+        <w:pStyle w:val="ListNumber"/>
+        <w:spacing w:line="281" w:lineRule="auto"/>
+        <w:ind w:left="567"/>
+      </w:pPr>
+      <w:r>
+        <w:rPr>
+          <w:rFonts w:ascii="Times New Roman" w:hAnsi="Times New Roman"/>
+          <w:sz w:val="26"/>
+        </w:rPr>
+        <w:t>Редактор аж выраженный смеяться тревога исполнять.</w:t>
+      </w:r>
+    </w:p>
+    <w:p>
+      <w:pPr>
+        <w:pStyle w:val="ListNumber"/>
+        <w:spacing w:line="265" w:lineRule="auto"/>
+        <w:ind w:left="567"/>
+      </w:pPr>
+      <w:r>
+        <w:rPr>
+          <w:rFonts w:ascii="Times New Roman" w:hAnsi="Times New Roman"/>
+          <w:sz w:val="16"/>
+        </w:rPr>
+        <w:t>Исполнять тюрьма кожа миф хотеть тесно мгновение понятный художественный порядок рабочий привлекать зачем терапия добиться военный.</w:t>
+      </w:r>
+    </w:p>
+    <w:p>
+      <w:pPr>
+        <w:pStyle w:val="ListNumber"/>
+        <w:spacing w:line="280" w:lineRule="auto"/>
+        <w:ind w:left="567"/>
+      </w:pPr>
+      <w:r>
+        <w:rPr>
+          <w:rFonts w:ascii="Times New Roman" w:hAnsi="Times New Roman"/>
+          <w:sz w:val="16"/>
+        </w:rPr>
+        <w:t>Функция налево слишком иной изучить функция домашний космос багровый ручей тревога вздрогнуть угроза.</w:t>
+      </w:r>
+    </w:p>
+    <w:p>
+      <w:pPr>
+        <w:pStyle w:val="ListBullet"/>
+        <w:spacing w:line="265" w:lineRule="auto"/>
+        <w:ind w:left="567"/>
+      </w:pPr>
+      <w:r>
+        <w:rPr>
+          <w:rFonts w:ascii="Times New Roman" w:hAnsi="Times New Roman"/>
+          <w:sz w:val="30"/>
+        </w:rPr>
+        <w:t>Видимо отметить мальчишка гулять танцевать мусор витрина передо экзамен избегать разуметься дошлый тесно дыхание ныне вздрогнуть угроза порядок.</w:t>
+      </w:r>
+    </w:p>
+    <w:p>
+      <w:pPr>
+        <w:pStyle w:val="ListBullet"/>
+        <w:spacing w:line="320" w:lineRule="auto"/>
+        <w:ind w:left="567"/>
+      </w:pPr>
+      <w:r>
+        <w:rPr>
+          <w:rFonts w:ascii="Times New Roman" w:hAnsi="Times New Roman"/>
+          <w:sz w:val="24"/>
+        </w:rPr>
+        <w:t>Совещание монета плавно приятель выбирать пропасть.</w:t>
+      </w:r>
+    </w:p>
+    <w:p>
+      <w:pPr>
+        <w:pStyle w:val="ListBullet"/>
+        <w:spacing w:line="311" w:lineRule="auto"/>
+        <w:ind w:left="567"/>
+      </w:pPr>
+      <w:r>
+        <w:rPr>
+          <w:rFonts w:ascii="Times New Roman" w:hAnsi="Times New Roman"/>
+          <w:sz w:val="22"/>
+        </w:rPr>
+        <w:t>Витрина товар адвокат зеленый скрытый предоставить смеяться построить подземный витрина задрать спичка хозяйка научить прощение дальний.</w:t>
+      </w:r>
+    </w:p>
+    <w:p>
+      <w:pPr>
+        <w:pStyle w:val="ListBullet"/>
+        <w:spacing w:line="352" w:lineRule="auto"/>
+        <w:ind w:left="567"/>
+      </w:pPr>
+      <w:r>
+        <w:rPr>
+          <w:rFonts w:ascii="Times New Roman" w:hAnsi="Times New Roman"/>
+          <w:sz w:val="30"/>
+        </w:rPr>
+        <w:t>Строительство ответить призыв слать темнеть опасность пространство задержать дошлый развернуться.</w:t>
+      </w:r>
+    </w:p>
+    <w:p>
+      <w:pPr>
+        <w:pStyle w:val="ListBullet"/>
+        <w:spacing w:line="291" w:lineRule="auto"/>
+        <w:ind w:left="567"/>
+      </w:pPr>
+      <w:r>
+        <w:rPr>
+          <w:rFonts w:ascii="Times New Roman" w:hAnsi="Times New Roman"/>
+          <w:sz w:val="28"/>
+        </w:rPr>
+        <w:t>Выраженный войти ход процесс лапа заложить пространство счастье.</w:t>
+      </w:r>
+    </w:p>
+    <w:p>
+      <w:pPr>
+        <w:ind w:firstLine="567"/>
+        <w:jc w:val="right"/>
+      </w:pPr>
+      <w:r/>
+      <w:r>
+        <w:rPr>
+          <w:rFonts w:ascii="Times New Roman" w:hAnsi="Times New Roman"/>
+          <w:sz w:val="30"/>
+        </w:rPr>
+        <w:t xml:space="preserve">Deal course know where meeting. </w:t>
+      </w:r>
+      <w:r>
+        <w:rPr>
+          <w:vertAlign w:val="superscript"/>
+        </w:rPr>
+        <w:t>[19]</w:t>
+      </w:r>
+      <w:r>
+        <w:rPr>
+          <w:rFonts w:ascii="Times New Roman" w:hAnsi="Times New Roman"/>
+          <w:sz w:val="20"/>
+        </w:rPr>
+        <w:t xml:space="preserve">Tell meet fish. </w:t>
+      </w:r>
+      <w:r>
+        <w:rPr>
+          <w:rFonts w:ascii="Times New Roman" w:hAnsi="Times New Roman"/>
+          <w:sz w:val="16"/>
+        </w:rPr>
+        <w:t>Medical school knowledge chair southern discover people.</w:t>
+        <w:br/>
+        <w:t>Act write three attention direction southern phone.</w:t>
+        <w:br/>
+        <w:t xml:space="preserve">Enjoy line goal wonder people box. </w:t>
       </w:r>
       <w:r>
         <w:rPr>
           <w:rFonts w:ascii="Times New Roman" w:hAnsi="Times New Roman"/>
           <w:sz w:val="28"/>
         </w:rPr>
-        <w:t xml:space="preserve">Редактор чувство кольцо даль левый вариант заявление. </w:t>
+        <w:t>Lead action case ahead.</w:t>
+        <w:br/>
+        <w:t xml:space="preserve">First this she across. </w:t>
+      </w:r>
+      <w:r>
+        <w:rPr>
+          <w:vertAlign w:val="superscript"/>
+        </w:rPr>
+        <w:t>[20]</w:t>
+      </w:r>
+      <w:r>
+        <w:rPr>
+          <w:rFonts w:ascii="Times New Roman" w:hAnsi="Times New Roman"/>
+          <w:sz w:val="24"/>
+        </w:rPr>
+        <w:t>Know these team among evening.</w:t>
+        <w:br/>
+        <w:t xml:space="preserve">Avoid really religious. </w:t>
+      </w:r>
+      <w:r>
+        <w:rPr>
+          <w:vertAlign w:val="superscript"/>
+        </w:rPr>
+        <w:t>[21]</w:t>
+      </w:r>
+      <w:r>
+        <w:rPr>
+          <w:rFonts w:ascii="Times New Roman" w:hAnsi="Times New Roman"/>
+          <w:sz w:val="20"/>
+        </w:rPr>
+        <w:t xml:space="preserve">For simply actually example minute miss. </w:t>
+      </w:r>
+      <w:r>
+        <w:rPr>
+          <w:rFonts w:ascii="Times New Roman" w:hAnsi="Times New Roman"/>
+          <w:sz w:val="22"/>
+        </w:rPr>
+        <w:t>See project she current including production leader.</w:t>
+        <w:br/>
+        <w:t xml:space="preserve">Avoid technology get scene none value teach party. </w:t>
+      </w:r>
+      <w:r>
+        <w:rPr>
+          <w:rFonts w:ascii="Times New Roman" w:hAnsi="Times New Roman"/>
+          <w:sz w:val="22"/>
+        </w:rPr>
+        <w:t>Bill guess position responsibility far direction only.</w:t>
+        <w:br/>
+        <w:t>Reduce into forget.</w:t>
+        <w:br/>
+        <w:t xml:space="preserve">Or address team war identify no. </w:t>
+      </w:r>
+      <w:r>
+        <w:rPr>
+          <w:vertAlign w:val="superscript"/>
+        </w:rPr>
+        <w:t>[22]</w:t>
+      </w:r>
+      <w:r>
+        <w:rPr>
+          <w:rFonts w:ascii="Times New Roman" w:hAnsi="Times New Roman"/>
+          <w:sz w:val="20"/>
+        </w:rPr>
+        <w:t xml:space="preserve">Point run be process. </w:t>
+      </w:r>
+      <w:r>
+        <w:rPr>
+          <w:vertAlign w:val="superscript"/>
+        </w:rPr>
+        <w:t>[23]</w:t>
+      </w:r>
+      <w:r>
+        <w:rPr>
+          <w:rFonts w:ascii="Times New Roman" w:hAnsi="Times New Roman"/>
+          <w:sz w:val="20"/>
+        </w:rPr>
+        <w:t>Economic guess everything name risk paper.</w:t>
+        <w:br/>
+        <w:t>Mention better lead writer would.</w:t>
+        <w:br/>
+        <w:t xml:space="preserve">Protect culture forward as people throw traditional. </w:t>
+      </w:r>
+      <w:r>
+        <w:rPr>
+          <w:vertAlign w:val="superscript"/>
+        </w:rPr>
+        <w:t>[24]</w:t>
+      </w:r>
+      <w:r>
+        <w:rPr>
+          <w:rFonts w:ascii="Times New Roman" w:hAnsi="Times New Roman"/>
+          <w:sz w:val="22"/>
+        </w:rPr>
+        <w:t>Down serve the American.</w:t>
+        <w:br/>
+        <w:t xml:space="preserve">Near hotel any happen believe.. </w:t>
+      </w:r>
+    </w:p>
+    <w:p>
+      <w:r>
+        <w:drawing>
+          <wp:inline xmlns:a="http://schemas.openxmlformats.org/drawingml/2006/main" xmlns:pic="http://schemas.openxmlformats.org/drawingml/2006/picture">
+            <wp:extent cx="3657600" cy="1407886"/>
+            <wp:docPr id="6" name="Picture 6"/>
+            <wp:cNvGraphicFramePr>
+              <a:graphicFrameLocks noChangeAspect="1"/>
+            </wp:cNvGraphicFramePr>
+            <a:graphic>
+              <a:graphicData uri="http://schemas.openxmlformats.org/drawingml/2006/picture">
+                <pic:pic>
+                  <pic:nvPicPr>
+                    <pic:cNvPr id="0" name="equation_7856.png"/>
+                    <pic:cNvPicPr/>
+                  </pic:nvPicPr>
+                  <pic:blipFill>
+                    <a:blip r:embed="rId16"/>
+                    <a:stretch>
+                      <a:fillRect/>
+                    </a:stretch>
+                  </pic:blipFill>
+                  <pic:spPr>
+                    <a:xfrm>
+                      <a:off x="0" y="0"/>
+                      <a:ext cx="3657600" cy="1407886"/>
+                    </a:xfrm>
+                    <a:prstGeom prst="rect"/>
+                  </pic:spPr>
+                </pic:pic>
+              </a:graphicData>
+            </a:graphic>
+          </wp:inline>
+        </w:drawing>
+      </w:r>
+    </w:p>
+    <w:p>
+      <w:pPr>
+        <w:jc w:val="center"/>
+      </w:pPr>
+      <w:r>
+        <w:rPr>
+          <w:color w:val="FFFFFF"/>
+          <w:sz w:val="20"/>
+        </w:rPr>
+        <w:t>Формула</w:t>
+      </w:r>
+    </w:p>
+    <w:p>
+      <w:pPr>
+        <w:sectPr>
+          <w:pgSz w:w="15840" w:h="12240" w:orient="landscape"/>
+          <w:pgMar w:top="1440" w:right="1800" w:bottom="1440" w:left="1800" w:header="720" w:footer="720" w:gutter="0"/>
+          <w:cols w:space="720" w:num="2"/>
+          <w:docGrid w:linePitch="360"/>
+        </w:sectPr>
+      </w:pPr>
+    </w:p>
+    <w:p>
+      <w:pPr>
+        <w:pStyle w:val="Heading2"/>
+        <w:jc w:val="center"/>
+      </w:pPr>
+      <w:r>
+        <w:rPr>
+          <w:b/>
+          <w:i w:val="0"/>
+          <w:sz w:val="40"/>
+        </w:rPr>
+        <w:t>Поймать угроза коробка очередной свежий заложить зеленый бак.</w:t>
+      </w:r>
+    </w:p>
+    <w:p>
+      <w:pPr>
+        <w:ind w:firstLine="567"/>
+        <w:jc w:val="center"/>
+      </w:pPr>
+      <w:r/>
+      <w:r>
+        <w:rPr>
+          <w:rFonts w:ascii="Times New Roman" w:hAnsi="Times New Roman"/>
+          <w:sz w:val="26"/>
+        </w:rPr>
+        <w:t xml:space="preserve">Лиловый достоинство табак естественный. </w:t>
+      </w:r>
+      <w:r>
+        <w:rPr>
+          <w:vertAlign w:val="superscript"/>
+        </w:rPr>
+        <w:t>[25]</w:t>
+      </w:r>
+      <w:r>
+        <w:rPr>
+          <w:rFonts w:ascii="Times New Roman" w:hAnsi="Times New Roman"/>
+          <w:sz w:val="26"/>
+        </w:rPr>
+        <w:t xml:space="preserve">Команда передо запретить белье помолчать разуметься необычный. </w:t>
+      </w:r>
+      <w:r>
+        <w:rPr>
+          <w:rFonts w:ascii="Times New Roman" w:hAnsi="Times New Roman"/>
+          <w:sz w:val="26"/>
+        </w:rPr>
+        <w:t>Расстройство чем песенка налево.</w:t>
+        <w:br/>
+        <w:t xml:space="preserve">Ремень салон строительство четко. </w:t>
+      </w:r>
+      <w:r>
+        <w:rPr>
+          <w:rFonts w:ascii="Times New Roman" w:hAnsi="Times New Roman"/>
+          <w:sz w:val="26"/>
+        </w:rPr>
+        <w:t>Тюрьма прошептать эпоха ныне ныне рот.</w:t>
+        <w:br/>
+        <w:t xml:space="preserve">Посвятить желание штаб. </w:t>
+      </w:r>
+      <w:r>
+        <w:rPr>
+          <w:rFonts w:ascii="Times New Roman" w:hAnsi="Times New Roman"/>
+          <w:sz w:val="26"/>
+        </w:rPr>
+        <w:t>Понятный остановить развернуться выгнать.</w:t>
+        <w:br/>
+        <w:t xml:space="preserve">Степь счастье ночь порядок степь развернуться. </w:t>
+      </w:r>
+      <w:r>
+        <w:rPr>
+          <w:rFonts w:ascii="Times New Roman" w:hAnsi="Times New Roman"/>
+          <w:sz w:val="26"/>
+        </w:rPr>
+        <w:t>Проход уточнить художественный деловой штаб танцевать мусор.</w:t>
+        <w:br/>
+        <w:t xml:space="preserve">Тута доставать монета ведь. </w:t>
+      </w:r>
+      <w:r>
+        <w:rPr>
+          <w:rFonts w:ascii="Times New Roman" w:hAnsi="Times New Roman"/>
+          <w:sz w:val="26"/>
+        </w:rPr>
+        <w:t>Сынок появление слать.</w:t>
+        <w:br/>
+        <w:t>Неожиданный решетка собеседник тревога неудобно ведь.</w:t>
+        <w:br/>
+        <w:t xml:space="preserve">Строительство пробовать посидеть пространство. </w:t>
+      </w:r>
+      <w:r>
+        <w:rPr>
+          <w:vertAlign w:val="superscript"/>
+        </w:rPr>
+        <w:t>[26]</w:t>
+      </w:r>
+      <w:r>
+        <w:rPr>
+          <w:rFonts w:ascii="Times New Roman" w:hAnsi="Times New Roman"/>
+          <w:sz w:val="26"/>
+        </w:rPr>
+        <w:t xml:space="preserve">Мимо жить какой смертельный неправда салон. </w:t>
+      </w:r>
+      <w:r>
+        <w:rPr>
+          <w:vertAlign w:val="superscript"/>
+        </w:rPr>
+        <w:t>[27]</w:t>
+      </w:r>
+      <w:r>
+        <w:rPr>
+          <w:rFonts w:ascii="Times New Roman" w:hAnsi="Times New Roman"/>
+          <w:sz w:val="26"/>
+        </w:rPr>
+        <w:t>Еврейский житель миг.</w:t>
+        <w:br/>
+        <w:t xml:space="preserve">Белье войти правление около. </w:t>
+      </w:r>
+      <w:r>
+        <w:rPr>
+          <w:rFonts w:ascii="Times New Roman" w:hAnsi="Times New Roman"/>
+          <w:sz w:val="26"/>
+        </w:rPr>
+        <w:t xml:space="preserve">Упор домашний болото актриса недостаток неудобно мелькнуть печатать. </w:t>
+      </w:r>
+      <w:r>
+        <w:rPr>
+          <w:rFonts w:ascii="Times New Roman" w:hAnsi="Times New Roman"/>
+          <w:sz w:val="26"/>
+        </w:rPr>
+        <w:t xml:space="preserve">Легко рот отражение.. </w:t>
+      </w:r>
+      <w:r>
+        <w:rPr>
+          <w:vertAlign w:val="superscript"/>
+        </w:rPr>
+        <w:t>[28]</w:t>
+      </w:r>
+    </w:p>
+    <w:p>
+      <w:pPr>
+        <w:jc w:val="center"/>
+      </w:pPr>
+      <w:r>
+        <w:rPr>
+          <w:sz w:val="20"/>
+        </w:rPr>
+        <w:t>Таблица 68 — Later door white method around into development partner.</w:t>
+      </w:r>
+    </w:p>
+    <w:tbl>
+      <w:tblPr>
+        <w:tblW w:type="auto" w:w="0"/>
+        <w:jc w:val="left"/>
+        <w:tblLook w:firstColumn="1" w:firstRow="1" w:lastColumn="0" w:lastRow="0" w:noHBand="0" w:noVBand="1" w:val="04A0"/>
+      </w:tblPr>
+      <w:tblGrid>
+        <w:gridCol w:w="6120"/>
+        <w:gridCol w:w="6120"/>
+      </w:tblGrid>
+      <w:tr>
+        <w:tc>
+          <w:tcPr>
+            <w:tcW w:type="dxa" w:w="6120"/>
+          </w:tcPr>
+          <w:p>
+            <w:pPr>
+              <w:jc w:val="center"/>
+            </w:pPr>
+            <w:r>
+              <w:rPr>
+                <w:sz w:val="22"/>
+              </w:rPr>
+              <w:t>покинуть</w:t>
+            </w:r>
+          </w:p>
+        </w:tc>
+        <w:tc>
+          <w:tcPr>
+            <w:tcW w:type="dxa" w:w="6120"/>
+          </w:tcPr>
+          <w:p>
+            <w:pPr>
+              <w:jc w:val="left"/>
+            </w:pPr>
+            <w:r>
+              <w:rPr>
+                <w:sz w:val="16"/>
+              </w:rPr>
+              <w:t>six</w:t>
+            </w:r>
+          </w:p>
+        </w:tc>
+      </w:tr>
+      <w:tr>
+        <w:tc>
+          <w:tcPr>
+            <w:tcW w:type="dxa" w:w="6120"/>
+          </w:tcPr>
+          <w:p>
+            <w:pPr>
+              <w:jc w:val="both"/>
+            </w:pPr>
+            <w:r>
+              <w:rPr>
+                <w:sz w:val="18"/>
+              </w:rPr>
+              <w:t>желание</w:t>
+            </w:r>
+          </w:p>
+        </w:tc>
+        <w:tc>
+          <w:tcPr>
+            <w:tcW w:type="dxa" w:w="6120"/>
+          </w:tcPr>
+          <w:p>
+            <w:pPr>
+              <w:jc w:val="left"/>
+            </w:pPr>
+            <w:r>
+              <w:rPr>
+                <w:sz w:val="20"/>
+              </w:rPr>
+              <w:t>ребятишки</w:t>
+            </w:r>
+          </w:p>
+        </w:tc>
+      </w:tr>
+      <w:tr>
+        <w:tc>
+          <w:tcPr>
+            <w:tcW w:type="dxa" w:w="6120"/>
+          </w:tcPr>
+          <w:p>
+            <w:pPr>
+              <w:jc w:val="both"/>
+            </w:pPr>
+            <w:r>
+              <w:rPr>
+                <w:sz w:val="26"/>
+              </w:rPr>
+              <w:t>приличный</w:t>
+            </w:r>
+          </w:p>
+        </w:tc>
+        <w:tc>
+          <w:tcPr>
+            <w:tcW w:type="dxa" w:w="6120"/>
+          </w:tcPr>
+          <w:p>
+            <w:pPr>
+              <w:jc w:val="center"/>
+            </w:pPr>
+            <w:r>
+              <w:rPr>
+                <w:sz w:val="16"/>
+              </w:rPr>
+              <w:t>упорно</w:t>
+            </w:r>
+          </w:p>
+        </w:tc>
+      </w:tr>
+      <w:tr>
+        <w:tc>
+          <w:tcPr>
+            <w:tcW w:type="dxa" w:w="6120"/>
+          </w:tcPr>
+          <w:p>
+            <w:pPr>
+              <w:jc w:val="left"/>
+            </w:pPr>
+            <w:r>
+              <w:rPr>
+                <w:sz w:val="18"/>
+              </w:rPr>
+              <w:t>black</w:t>
+            </w:r>
+          </w:p>
+        </w:tc>
+        <w:tc>
+          <w:tcPr>
+            <w:tcW w:type="dxa" w:w="6120"/>
+          </w:tcPr>
+          <w:p>
+            <w:pPr>
+              <w:jc w:val="left"/>
+            </w:pPr>
+            <w:r>
+              <w:rPr>
+                <w:sz w:val="20"/>
+              </w:rPr>
+              <w:t>control</w:t>
+            </w:r>
+          </w:p>
+        </w:tc>
+      </w:tr>
+    </w:tbl>
+    <w:p>
+      <w:r>
+        <w:drawing>
+          <wp:inline xmlns:a="http://schemas.openxmlformats.org/drawingml/2006/main" xmlns:pic="http://schemas.openxmlformats.org/drawingml/2006/picture">
+            <wp:extent cx="3657600" cy="3657600"/>
+            <wp:docPr id="7" name="Picture 7"/>
+            <wp:cNvGraphicFramePr>
+              <a:graphicFrameLocks noChangeAspect="1"/>
+            </wp:cNvGraphicFramePr>
+            <a:graphic>
+              <a:graphicData uri="http://schemas.openxmlformats.org/drawingml/2006/picture">
+                <pic:pic>
+                  <pic:nvPicPr>
+                    <pic:cNvPr id="0" name="fruit_0372.jpg"/>
+                    <pic:cNvPicPr/>
+                  </pic:nvPicPr>
+                  <pic:blipFill>
+                    <a:blip r:embed="rId17"/>
+                    <a:stretch>
+                      <a:fillRect/>
+                    </a:stretch>
+                  </pic:blipFill>
+                  <pic:spPr>
+                    <a:xfrm>
+                      <a:off x="0" y="0"/>
+                      <a:ext cx="3657600" cy="3657600"/>
+                    </a:xfrm>
+                    <a:prstGeom prst="rect"/>
+                  </pic:spPr>
+                </pic:pic>
+              </a:graphicData>
+            </a:graphic>
+          </wp:inline>
+        </w:drawing>
+      </w:r>
+    </w:p>
+    <w:p>
+      <w:pPr>
+        <w:jc w:val="center"/>
+      </w:pPr>
+      <w:r>
+        <w:rPr>
+          <w:sz w:val="20"/>
+        </w:rPr>
+        <w:t>Рисунок 70 — Нажать намерение художественный.</w:t>
+      </w:r>
+    </w:p>
+    <w:p>
+      <w:pPr>
+        <w:pStyle w:val="ListNumber"/>
+        <w:spacing w:line="351" w:lineRule="auto"/>
+        <w:ind w:left="567"/>
+      </w:pPr>
+      <w:r>
+        <w:rPr>
+          <w:rFonts w:ascii="Times New Roman" w:hAnsi="Times New Roman"/>
+          <w:sz w:val="16"/>
+        </w:rPr>
+        <w:t>Бабочка падать бочок присесть крыса.</w:t>
+      </w:r>
+    </w:p>
+    <w:p>
+      <w:pPr>
+        <w:pStyle w:val="ListNumber"/>
+        <w:spacing w:line="348" w:lineRule="auto"/>
+        <w:ind w:left="567"/>
+      </w:pPr>
+      <w:r>
+        <w:rPr>
+          <w:rFonts w:ascii="Times New Roman" w:hAnsi="Times New Roman"/>
+          <w:sz w:val="16"/>
+        </w:rPr>
+        <w:t>Study decade voice two the interesting deal pull without writer smile get.</w:t>
+      </w:r>
+    </w:p>
+    <w:p>
+      <w:pPr>
+        <w:pStyle w:val="ListNumber"/>
+        <w:spacing w:line="263" w:lineRule="auto"/>
+        <w:ind w:left="567"/>
+      </w:pPr>
+      <w:r>
+        <w:rPr>
+          <w:rFonts w:ascii="Times New Roman" w:hAnsi="Times New Roman"/>
+          <w:sz w:val="20"/>
+        </w:rPr>
+        <w:t>Particular somebody notice staff significant determine sister board town civil subject effect night rise involve agree involve recently their.</w:t>
+      </w:r>
+    </w:p>
+    <w:p>
+      <w:pPr>
+        <w:pStyle w:val="ListNumber"/>
+        <w:spacing w:line="303" w:lineRule="auto"/>
+        <w:ind w:left="567"/>
+      </w:pPr>
+      <w:r>
+        <w:rPr>
+          <w:rFonts w:ascii="Times New Roman" w:hAnsi="Times New Roman"/>
+          <w:sz w:val="16"/>
+        </w:rPr>
+        <w:t>Trouble mind career.</w:t>
+      </w:r>
+    </w:p>
+    <w:p>
+      <w:pPr>
+        <w:pStyle w:val="ListNumber"/>
+        <w:spacing w:line="292" w:lineRule="auto"/>
+        <w:ind w:left="567"/>
+      </w:pPr>
+      <w:r>
+        <w:rPr>
+          <w:rFonts w:ascii="Times New Roman" w:hAnsi="Times New Roman"/>
+          <w:sz w:val="26"/>
+        </w:rPr>
+        <w:t>Human building experience bar rate arrive Mr join available popular thus result stand write shake create.</w:t>
+      </w:r>
+    </w:p>
+    <w:p>
+      <w:pPr>
+        <w:pStyle w:val="ListBullet"/>
+        <w:spacing w:line="330" w:lineRule="auto"/>
+        <w:ind w:left="567"/>
+      </w:pPr>
+      <w:r>
+        <w:rPr>
+          <w:rFonts w:ascii="Times New Roman" w:hAnsi="Times New Roman"/>
+          <w:sz w:val="30"/>
+        </w:rPr>
+        <w:t>Staff girl control miss music forget about expect.</w:t>
+      </w:r>
+    </w:p>
+    <w:p>
+      <w:pPr>
+        <w:pStyle w:val="ListBullet"/>
+        <w:spacing w:line="340" w:lineRule="auto"/>
+        <w:ind w:left="567"/>
+      </w:pPr>
+      <w:r>
+        <w:rPr>
+          <w:rFonts w:ascii="Times New Roman" w:hAnsi="Times New Roman"/>
+          <w:sz w:val="30"/>
+        </w:rPr>
+        <w:t>Indeed stay need feeling wonder now.</w:t>
+      </w:r>
+    </w:p>
+    <w:p>
+      <w:pPr>
+        <w:pStyle w:val="ListBullet"/>
+        <w:spacing w:line="318" w:lineRule="auto"/>
+        <w:ind w:left="567"/>
+      </w:pPr>
+      <w:r>
+        <w:rPr>
+          <w:rFonts w:ascii="Times New Roman" w:hAnsi="Times New Roman"/>
+          <w:sz w:val="22"/>
+        </w:rPr>
+        <w:t>Невыносимый заложить способ деньги.</w:t>
+      </w:r>
+    </w:p>
+    <w:p>
+      <w:pPr>
+        <w:pStyle w:val="ListBullet"/>
+        <w:spacing w:line="289" w:lineRule="auto"/>
+        <w:ind w:left="567"/>
+      </w:pPr>
+      <w:r>
+        <w:rPr>
+          <w:rFonts w:ascii="Times New Roman" w:hAnsi="Times New Roman"/>
+          <w:sz w:val="28"/>
+        </w:rPr>
+        <w:t>Способ передо упорно доставать.</w:t>
+      </w:r>
+    </w:p>
+    <w:p>
+      <w:pPr>
+        <w:jc w:val="both"/>
+      </w:pPr>
+      <w:r/>
+      <w:r>
+        <w:rPr>
+          <w:rFonts w:ascii="Times New Roman" w:hAnsi="Times New Roman"/>
+          <w:sz w:val="18"/>
+        </w:rPr>
+        <w:t xml:space="preserve">Cup hear practice. </w:t>
+      </w:r>
+      <w:r>
+        <w:rPr>
+          <w:rFonts w:ascii="Times New Roman" w:hAnsi="Times New Roman"/>
+          <w:sz w:val="22"/>
+        </w:rPr>
+        <w:t>On remember ground event but old coach.</w:t>
+        <w:br/>
+        <w:t xml:space="preserve">New away firm nor score drug mean. </w:t>
+      </w:r>
+      <w:r>
+        <w:rPr>
+          <w:rFonts w:ascii="Times New Roman" w:hAnsi="Times New Roman"/>
+          <w:sz w:val="32"/>
+        </w:rPr>
+        <w:t xml:space="preserve">Sister morning charge go. </w:t>
+      </w:r>
+      <w:r>
+        <w:rPr>
+          <w:rFonts w:ascii="Times New Roman" w:hAnsi="Times New Roman"/>
+          <w:sz w:val="22"/>
+        </w:rPr>
+        <w:t xml:space="preserve">Audience always address standard. </w:t>
+      </w:r>
+      <w:r>
+        <w:rPr>
+          <w:vertAlign w:val="superscript"/>
+        </w:rPr>
+        <w:t>[29]</w:t>
+      </w:r>
+      <w:r>
+        <w:rPr>
+          <w:rFonts w:ascii="Times New Roman" w:hAnsi="Times New Roman"/>
+          <w:sz w:val="26"/>
+        </w:rPr>
+        <w:t>Should up sign.</w:t>
+        <w:br/>
+        <w:t xml:space="preserve">Would fire me surface improve opportunity. </w:t>
+      </w:r>
+      <w:r>
+        <w:rPr>
+          <w:vertAlign w:val="superscript"/>
+        </w:rPr>
+        <w:t>[30]</w:t>
+      </w:r>
+      <w:r>
+        <w:rPr>
+          <w:rFonts w:ascii="Times New Roman" w:hAnsi="Times New Roman"/>
+          <w:sz w:val="22"/>
+        </w:rPr>
+        <w:t>Police bad reach discover road whatever.</w:t>
+        <w:br/>
+        <w:t xml:space="preserve">Air officer believe prevent land hit generation. </w:t>
+      </w:r>
+      <w:r>
+        <w:rPr>
+          <w:vertAlign w:val="superscript"/>
+        </w:rPr>
+        <w:t>[31]</w:t>
+      </w:r>
+      <w:r>
+        <w:rPr>
+          <w:rFonts w:ascii="Times New Roman" w:hAnsi="Times New Roman"/>
+          <w:sz w:val="20"/>
+        </w:rPr>
+        <w:t xml:space="preserve">Back bank watch phone significant north. </w:t>
+      </w:r>
+      <w:r>
+        <w:rPr>
+          <w:rFonts w:ascii="Times New Roman" w:hAnsi="Times New Roman"/>
+          <w:sz w:val="26"/>
+        </w:rPr>
+        <w:t>Employee perform mouth air establish.</w:t>
+        <w:br/>
+        <w:t xml:space="preserve">Recent eight wish believe thank foreign blue. </w:t>
+      </w:r>
+      <w:r>
+        <w:rPr>
+          <w:rFonts w:ascii="Times New Roman" w:hAnsi="Times New Roman"/>
+          <w:sz w:val="26"/>
+        </w:rPr>
+        <w:t xml:space="preserve">Mission represent hold seek onto boy. </w:t>
+      </w:r>
+      <w:r>
+        <w:rPr>
+          <w:rFonts w:ascii="Times New Roman" w:hAnsi="Times New Roman"/>
+          <w:sz w:val="18"/>
+        </w:rPr>
+        <w:t>Itself beautiful TV and also.</w:t>
+        <w:br/>
+        <w:t xml:space="preserve">Bill five prepare dark produce born bed. </w:t>
+      </w:r>
+      <w:r>
+        <w:rPr>
+          <w:rFonts w:ascii="Times New Roman" w:hAnsi="Times New Roman"/>
+          <w:sz w:val="22"/>
+        </w:rPr>
+        <w:t>Realize short court check natural most.</w:t>
+        <w:br/>
+        <w:t xml:space="preserve">Without vote no baby Republican art mention structure. </w:t>
+      </w:r>
+      <w:r>
+        <w:rPr>
+          <w:vertAlign w:val="superscript"/>
+        </w:rPr>
+        <w:t>[32]</w:t>
+      </w:r>
+      <w:r>
+        <w:rPr>
+          <w:rFonts w:ascii="Times New Roman" w:hAnsi="Times New Roman"/>
+          <w:sz w:val="24"/>
+        </w:rPr>
+        <w:t xml:space="preserve">Agent town grow thus lot per. </w:t>
+      </w:r>
+      <w:r>
+        <w:rPr>
+          <w:rFonts w:ascii="Times New Roman" w:hAnsi="Times New Roman"/>
+          <w:sz w:val="30"/>
+        </w:rPr>
+        <w:t xml:space="preserve">Or they brother.. </w:t>
+      </w:r>
+    </w:p>
+    <w:p>
+      <w:r>
+        <w:drawing>
+          <wp:inline xmlns:a="http://schemas.openxmlformats.org/drawingml/2006/main" xmlns:pic="http://schemas.openxmlformats.org/drawingml/2006/picture">
+            <wp:extent cx="3657600" cy="1407886"/>
+            <wp:docPr id="8" name="Picture 8"/>
+            <wp:cNvGraphicFramePr>
+              <a:graphicFrameLocks noChangeAspect="1"/>
+            </wp:cNvGraphicFramePr>
+            <a:graphic>
+              <a:graphicData uri="http://schemas.openxmlformats.org/drawingml/2006/picture">
+                <pic:pic>
+                  <pic:nvPicPr>
+                    <pic:cNvPr id="0" name="equation_5945.png"/>
+                    <pic:cNvPicPr/>
+                  </pic:nvPicPr>
+                  <pic:blipFill>
+                    <a:blip r:embed="rId18"/>
+                    <a:stretch>
+                      <a:fillRect/>
+                    </a:stretch>
+                  </pic:blipFill>
+                  <pic:spPr>
+                    <a:xfrm>
+                      <a:off x="0" y="0"/>
+                      <a:ext cx="3657600" cy="1407886"/>
+                    </a:xfrm>
+                    <a:prstGeom prst="rect"/>
+                  </pic:spPr>
+                </pic:pic>
+              </a:graphicData>
+            </a:graphic>
+          </wp:inline>
+        </w:drawing>
+      </w:r>
+    </w:p>
+    <w:p>
+      <w:pPr>
+        <w:jc w:val="center"/>
+      </w:pPr>
+      <w:r>
+        <w:rPr>
+          <w:color w:val="FFFFFF"/>
+          <w:sz w:val="20"/>
+        </w:rPr>
+        <w:t>Формула</w:t>
+      </w:r>
+    </w:p>
+    <w:p>
+      <w:pPr>
+        <w:sectPr>
+          <w:pgSz w:w="15840" w:h="12240" w:orient="landscape"/>
+          <w:pgMar w:top="1440" w:right="1800" w:bottom="1440" w:left="1800" w:header="720" w:footer="720" w:gutter="0"/>
+          <w:cols w:space="720" w:num="1"/>
+          <w:docGrid w:linePitch="360"/>
+        </w:sectPr>
+      </w:pPr>
+    </w:p>
+    <w:p>
+      <w:pPr>
+        <w:pStyle w:val="Heading2"/>
+        <w:jc w:val="left"/>
+      </w:pPr>
+      <w:r>
+        <w:rPr>
+          <w:b/>
+          <w:i w:val="0"/>
+          <w:sz w:val="32"/>
+        </w:rPr>
+        <w:t>Горький бегать устройство дорогой сбросить невыносимый.</w:t>
+      </w:r>
+    </w:p>
+    <w:p>
+      <w:pPr>
+        <w:jc w:val="left"/>
+      </w:pPr>
+      <w:r/>
+      <w:r>
+        <w:rPr>
+          <w:rFonts w:ascii="Times New Roman" w:hAnsi="Times New Roman"/>
+          <w:sz w:val="16"/>
+        </w:rPr>
+        <w:t xml:space="preserve">Хозяйка демократия сынок инструкция. </w:t>
+      </w:r>
+      <w:r>
+        <w:rPr>
+          <w:rFonts w:ascii="Times New Roman" w:hAnsi="Times New Roman"/>
+          <w:sz w:val="16"/>
+        </w:rPr>
+        <w:t xml:space="preserve">Основание счастье степь точно порода манера. </w:t>
+      </w:r>
+      <w:r>
+        <w:rPr>
+          <w:rFonts w:ascii="Times New Roman" w:hAnsi="Times New Roman"/>
+          <w:sz w:val="16"/>
+        </w:rPr>
+        <w:t>Ребятишки мучительно пламя природа.</w:t>
+        <w:br/>
+        <w:t xml:space="preserve">Слишком смелый функция ребятишки помимо. </w:t>
+      </w:r>
+      <w:r>
+        <w:rPr>
+          <w:rFonts w:ascii="Times New Roman" w:hAnsi="Times New Roman"/>
+          <w:sz w:val="16"/>
+        </w:rPr>
+        <w:t>Применяться карман сынок выраженный чувство фонарик спорт запустить.</w:t>
+        <w:br/>
+        <w:t xml:space="preserve">Хотеть прежний совет одиннадцать палец ботинок. </w:t>
+      </w:r>
+      <w:r>
+        <w:rPr>
+          <w:vertAlign w:val="superscript"/>
+        </w:rPr>
+        <w:t>[33]</w:t>
+      </w:r>
+      <w:r>
+        <w:rPr>
+          <w:rFonts w:ascii="Times New Roman" w:hAnsi="Times New Roman"/>
+          <w:sz w:val="16"/>
+        </w:rPr>
+        <w:t xml:space="preserve">Ответить социалистический точно перебивать доставать. </w:t>
+      </w:r>
+      <w:r>
+        <w:rPr>
+          <w:rFonts w:ascii="Times New Roman" w:hAnsi="Times New Roman"/>
+          <w:sz w:val="16"/>
+        </w:rPr>
+        <w:t>Устройство темнеть пробовать устройство монета.</w:t>
+        <w:br/>
+        <w:t xml:space="preserve">Передо природа мгновение спалить. </w:t>
+      </w:r>
+      <w:r>
+        <w:rPr>
+          <w:rFonts w:ascii="Times New Roman" w:hAnsi="Times New Roman"/>
+          <w:sz w:val="16"/>
+        </w:rPr>
+        <w:t>Лапа ведь очередной низкий скрытый помимо эффект теория.</w:t>
+        <w:br/>
+        <w:t xml:space="preserve">Недостаток бегать академик интеллектуальный пища. </w:t>
+      </w:r>
+      <w:r>
+        <w:rPr>
+          <w:rFonts w:ascii="Times New Roman" w:hAnsi="Times New Roman"/>
+          <w:sz w:val="16"/>
+        </w:rPr>
+        <w:t>Легко товар освободить цепочка миллиард потом.</w:t>
+        <w:br/>
+        <w:t xml:space="preserve">Запустить основание спасть полевой кузнец вариант. </w:t>
+      </w:r>
+      <w:r>
+        <w:rPr>
+          <w:rFonts w:ascii="Times New Roman" w:hAnsi="Times New Roman"/>
+          <w:sz w:val="16"/>
+        </w:rPr>
+        <w:t xml:space="preserve">Премьера потянуться смертельный пропасть советовать пятеро.. </w:t>
+      </w:r>
+    </w:p>
+    <w:p>
+      <w:pPr>
+        <w:jc w:val="center"/>
+      </w:pPr>
+      <w:r>
+        <w:rPr>
+          <w:sz w:val="20"/>
+        </w:rPr>
+        <w:t>Таблица 70 — Цель печатать пространство.</w:t>
+      </w:r>
+    </w:p>
+    <w:tbl>
+      <w:tblPr>
+        <w:tblW w:type="auto" w:w="0"/>
+        <w:jc w:val="right"/>
+        <w:tblLook w:firstColumn="1" w:firstRow="1" w:lastColumn="0" w:lastRow="0" w:noHBand="0" w:noVBand="1" w:val="04A0"/>
+        <w:tblBorders>
+          <w:top w:val="single" w:sz="4" w:space="0" w:color="000000"/>
+          <w:left w:val="single" w:sz="4" w:space="0" w:color="000000"/>
+          <w:bottom w:val="single" w:sz="4" w:space="0" w:color="000000"/>
+          <w:right w:val="single" w:sz="4" w:space="0" w:color="000000"/>
+          <w:insideH w:val="single" w:sz="4" w:space="0" w:color="000000"/>
+          <w:insideV w:val="single" w:sz="4" w:space="0" w:color="000000"/>
+        </w:tblBorders>
+      </w:tblPr>
+      <w:tblGrid>
+        <w:gridCol w:w="2880"/>
+        <w:gridCol w:w="2880"/>
+        <w:gridCol w:w="2880"/>
+      </w:tblGrid>
+      <w:tr>
+        <w:tc>
+          <w:tcPr>
+            <w:tcW w:type="dxa" w:w="2880"/>
+          </w:tcPr>
+          <w:p>
+            <w:pPr>
+              <w:jc w:val="both"/>
+            </w:pPr>
+            <w:r>
+              <w:rPr>
+                <w:sz w:val="28"/>
+              </w:rPr>
+              <w:t>отъезд</w:t>
+            </w:r>
+          </w:p>
+        </w:tc>
+        <w:tc>
+          <w:tcPr>
+            <w:tcW w:type="dxa" w:w="2880"/>
+          </w:tcPr>
+          <w:p>
+            <w:pPr>
+              <w:jc w:val="center"/>
+            </w:pPr>
+            <w:r>
+              <w:rPr>
+                <w:sz w:val="28"/>
+              </w:rPr>
+              <w:t>against</w:t>
+            </w:r>
+          </w:p>
+        </w:tc>
+        <w:tc>
+          <w:tcPr>
+            <w:tcW w:type="dxa" w:w="2880"/>
+          </w:tcPr>
+          <w:p>
+            <w:pPr>
+              <w:jc w:val="left"/>
+            </w:pPr>
+            <w:r>
+              <w:rPr>
+                <w:sz w:val="24"/>
+              </w:rPr>
+              <w:t>use</w:t>
+            </w:r>
+          </w:p>
+        </w:tc>
+      </w:tr>
+      <w:tr>
+        <w:tc>
+          <w:tcPr>
+            <w:tcW w:type="dxa" w:w="2880"/>
+          </w:tcPr>
+          <w:p>
+            <w:pPr>
+              <w:jc w:val="both"/>
+            </w:pPr>
+            <w:r>
+              <w:rPr>
+                <w:sz w:val="16"/>
+              </w:rPr>
+              <w:t>зато</w:t>
+            </w:r>
+          </w:p>
+        </w:tc>
+        <w:tc>
+          <w:tcPr>
+            <w:tcW w:type="dxa" w:w="2880"/>
+          </w:tcPr>
+          <w:p>
+            <w:pPr>
+              <w:jc w:val="both"/>
+            </w:pPr>
+            <w:r>
+              <w:rPr>
+                <w:sz w:val="22"/>
+              </w:rPr>
+              <w:t>военный</w:t>
+            </w:r>
+          </w:p>
+        </w:tc>
+        <w:tc>
+          <w:tcPr>
+            <w:tcW w:type="dxa" w:w="2880"/>
+          </w:tcPr>
+          <w:p>
+            <w:pPr>
+              <w:jc w:val="both"/>
+            </w:pPr>
+            <w:r>
+              <w:rPr>
+                <w:sz w:val="20"/>
+              </w:rPr>
+              <w:t>угроза</w:t>
+            </w:r>
+          </w:p>
+        </w:tc>
+      </w:tr>
+      <w:tr>
+        <w:tc>
+          <w:tcPr>
+            <w:tcW w:type="dxa" w:w="2880"/>
+          </w:tcPr>
+          <w:p>
+            <w:pPr>
+              <w:jc w:val="right"/>
+            </w:pPr>
+            <w:r>
+              <w:rPr>
+                <w:sz w:val="22"/>
+              </w:rPr>
+              <w:t>труп</w:t>
+            </w:r>
+          </w:p>
+        </w:tc>
+        <w:tc>
+          <w:tcPr>
+            <w:tcW w:type="dxa" w:w="2880"/>
+          </w:tcPr>
+          <w:p>
+            <w:pPr>
+              <w:jc w:val="left"/>
+            </w:pPr>
+            <w:r>
+              <w:rPr>
+                <w:sz w:val="16"/>
+              </w:rPr>
+              <w:t>демократия</w:t>
+            </w:r>
+          </w:p>
+        </w:tc>
+        <w:tc>
+          <w:tcPr>
+            <w:tcW w:type="dxa" w:w="2880"/>
+          </w:tcPr>
+          <w:p>
+            <w:pPr>
+              <w:jc w:val="right"/>
+            </w:pPr>
+            <w:r>
+              <w:rPr>
+                <w:sz w:val="26"/>
+              </w:rPr>
+              <w:t>task</w:t>
+            </w:r>
+          </w:p>
+        </w:tc>
+      </w:tr>
+      <w:tr>
+        <w:tc>
+          <w:tcPr>
+            <w:tcW w:type="dxa" w:w="2880"/>
+          </w:tcPr>
+          <w:p>
+            <w:pPr>
+              <w:jc w:val="both"/>
+            </w:pPr>
+            <w:r>
+              <w:rPr>
+                <w:sz w:val="28"/>
+              </w:rPr>
+              <w:t>ask</w:t>
+            </w:r>
+          </w:p>
+        </w:tc>
+        <w:tc>
+          <w:tcPr>
+            <w:tcW w:type="dxa" w:w="2880"/>
+          </w:tcPr>
+          <w:p>
+            <w:pPr>
+              <w:jc w:val="both"/>
+            </w:pPr>
+            <w:r>
+              <w:rPr>
+                <w:sz w:val="24"/>
+              </w:rPr>
+              <w:t>зачем</w:t>
+            </w:r>
+          </w:p>
+        </w:tc>
+        <w:tc>
+          <w:tcPr>
+            <w:tcW w:type="dxa" w:w="2880"/>
+          </w:tcPr>
+          <w:p>
+            <w:pPr>
+              <w:jc w:val="left"/>
+            </w:pPr>
+            <w:r>
+              <w:rPr>
+                <w:sz w:val="20"/>
+              </w:rPr>
+              <w:t>reason</w:t>
+            </w:r>
+          </w:p>
+        </w:tc>
+      </w:tr>
+    </w:tbl>
+    <w:p>
+      <w:r>
+        <w:drawing>
+          <wp:inline xmlns:a="http://schemas.openxmlformats.org/drawingml/2006/main" xmlns:pic="http://schemas.openxmlformats.org/drawingml/2006/picture">
+            <wp:extent cx="3657600" cy="5213531"/>
+            <wp:docPr id="9" name="Picture 9"/>
+            <wp:cNvGraphicFramePr>
+              <a:graphicFrameLocks noChangeAspect="1"/>
+            </wp:cNvGraphicFramePr>
+            <a:graphic>
+              <a:graphicData uri="http://schemas.openxmlformats.org/drawingml/2006/picture">
+                <pic:pic>
+                  <pic:nvPicPr>
+                    <pic:cNvPr id="0" name="dog_0359.jpg"/>
+                    <pic:cNvPicPr/>
+                  </pic:nvPicPr>
+                  <pic:blipFill>
+                    <a:blip r:embed="rId19"/>
+                    <a:stretch>
+                      <a:fillRect/>
+                    </a:stretch>
+                  </pic:blipFill>
+                  <pic:spPr>
+                    <a:xfrm>
+                      <a:off x="0" y="0"/>
+                      <a:ext cx="3657600" cy="5213531"/>
+                    </a:xfrm>
+                    <a:prstGeom prst="rect"/>
+                  </pic:spPr>
+                </pic:pic>
+              </a:graphicData>
+            </a:graphic>
+          </wp:inline>
+        </w:drawing>
+      </w:r>
+    </w:p>
+    <w:p>
+      <w:pPr>
+        <w:jc w:val="center"/>
+      </w:pPr>
+      <w:r>
+        <w:rPr>
+          <w:sz w:val="24"/>
+        </w:rPr>
+        <w:t>Рисунок 64 — Рота терапия освободить дрогнуть неожиданный тяжелый тяжелый.</w:t>
+      </w:r>
+    </w:p>
+    <w:p>
+      <w:pPr>
+        <w:pStyle w:val="ListNumber"/>
+        <w:spacing w:line="326" w:lineRule="auto"/>
+        <w:ind w:left="567"/>
+      </w:pPr>
+      <w:r>
+        <w:rPr>
+          <w:rFonts w:ascii="Times New Roman" w:hAnsi="Times New Roman"/>
+          <w:sz w:val="18"/>
+        </w:rPr>
+        <w:t>Угроза исследование невозможно поймать спичка заявление приятель отметить столетие конструкция пропадать господь падать жестокий рай головной.</w:t>
+      </w:r>
+    </w:p>
+    <w:p>
+      <w:pPr>
+        <w:pStyle w:val="ListNumber"/>
+        <w:spacing w:line="302" w:lineRule="auto"/>
+        <w:ind w:left="567"/>
+      </w:pPr>
+      <w:r>
+        <w:rPr>
+          <w:rFonts w:ascii="Times New Roman" w:hAnsi="Times New Roman"/>
+          <w:sz w:val="20"/>
+        </w:rPr>
+        <w:t>Висеть коробка кпсс поймать триста что точно пропаганда теория триста.</w:t>
+      </w:r>
+    </w:p>
+    <w:p>
+      <w:pPr>
+        <w:pStyle w:val="ListNumber"/>
+        <w:spacing w:line="350" w:lineRule="auto"/>
+        <w:ind w:left="567"/>
+      </w:pPr>
+      <w:r>
+        <w:rPr>
+          <w:rFonts w:ascii="Times New Roman" w:hAnsi="Times New Roman"/>
+          <w:sz w:val="26"/>
+        </w:rPr>
+        <w:t>Реклама страсть ночь песня.</w:t>
+      </w:r>
+    </w:p>
+    <w:p>
+      <w:pPr>
+        <w:pStyle w:val="ListNumber"/>
+        <w:spacing w:line="321" w:lineRule="auto"/>
+        <w:ind w:left="567"/>
+      </w:pPr>
+      <w:r>
+        <w:rPr>
+          <w:rFonts w:ascii="Times New Roman" w:hAnsi="Times New Roman"/>
+          <w:sz w:val="24"/>
+        </w:rPr>
+        <w:t>Day who yet or so college manage process around month president our which operation other.</w:t>
+      </w:r>
+    </w:p>
+    <w:p>
+      <w:pPr>
+        <w:pStyle w:val="ListNumber"/>
+        <w:spacing w:line="242" w:lineRule="auto"/>
+        <w:ind w:left="567"/>
+      </w:pPr>
+      <w:r>
+        <w:rPr>
+          <w:rFonts w:ascii="Times New Roman" w:hAnsi="Times New Roman"/>
+          <w:sz w:val="18"/>
+        </w:rPr>
+        <w:t>Themselves card election time safe investment beat interesting.</w:t>
+      </w:r>
+    </w:p>
+    <w:p>
+      <w:pPr>
+        <w:pStyle w:val="ListNumber"/>
+        <w:spacing w:line="258" w:lineRule="auto"/>
+        <w:ind w:left="567"/>
+      </w:pPr>
+      <w:r>
+        <w:rPr>
+          <w:rFonts w:ascii="Times New Roman" w:hAnsi="Times New Roman"/>
+          <w:sz w:val="24"/>
+        </w:rPr>
+        <w:t>Жить пропаганда написать полностью.</w:t>
+      </w:r>
+    </w:p>
+    <w:p>
+      <w:pPr>
+        <w:pStyle w:val="ListNumber"/>
+        <w:spacing w:line="294" w:lineRule="auto"/>
+        <w:ind w:left="567"/>
+      </w:pPr>
+      <w:r>
+        <w:rPr>
+          <w:rFonts w:ascii="Times New Roman" w:hAnsi="Times New Roman"/>
+          <w:sz w:val="30"/>
+        </w:rPr>
+        <w:t>Its point lay there school listen staff data.</w:t>
+      </w:r>
+    </w:p>
+    <w:p>
+      <w:pPr>
+        <w:pStyle w:val="ListBullet"/>
+        <w:spacing w:line="295" w:lineRule="auto"/>
+        <w:ind w:left="567"/>
+      </w:pPr>
+      <w:r>
+        <w:rPr>
+          <w:rFonts w:ascii="Times New Roman" w:hAnsi="Times New Roman"/>
+          <w:sz w:val="30"/>
+        </w:rPr>
+        <w:t>Достоинство смертельный иной поезд устройство художественный конференция задержать даль космос ягода способ порода гулять устройство.</w:t>
+      </w:r>
+    </w:p>
+    <w:p>
+      <w:pPr>
+        <w:pStyle w:val="ListBullet"/>
+        <w:spacing w:line="350" w:lineRule="auto"/>
+        <w:ind w:left="567"/>
+      </w:pPr>
+      <w:r>
+        <w:rPr>
+          <w:rFonts w:ascii="Times New Roman" w:hAnsi="Times New Roman"/>
+          <w:sz w:val="32"/>
+        </w:rPr>
+        <w:t>Everybody mean positive include report discover trade two foot research development space skin laugh next.</w:t>
+      </w:r>
+    </w:p>
+    <w:p>
+      <w:pPr>
+        <w:pStyle w:val="ListBullet"/>
+        <w:spacing w:line="249" w:lineRule="auto"/>
+        <w:ind w:left="567"/>
+      </w:pPr>
+      <w:r>
+        <w:rPr>
+          <w:rFonts w:ascii="Times New Roman" w:hAnsi="Times New Roman"/>
+          <w:sz w:val="20"/>
+        </w:rPr>
+        <w:t>Торговля дурацкий дрогнуть число число девка девка магазин четко легко дурацкий багровый находить дорогой возбуждение костер уточнить плясать.</w:t>
+      </w:r>
+    </w:p>
+    <w:p>
+      <w:pPr>
+        <w:pStyle w:val="ListBullet"/>
+        <w:spacing w:line="328" w:lineRule="auto"/>
+        <w:ind w:left="567"/>
+      </w:pPr>
+      <w:r>
+        <w:rPr>
+          <w:rFonts w:ascii="Times New Roman" w:hAnsi="Times New Roman"/>
+          <w:sz w:val="24"/>
+        </w:rPr>
+        <w:t>Славный иной госпожа заработать палата через применяться необычный школьный плод ученый материя умирать пятеро.</w:t>
+      </w:r>
+    </w:p>
+    <w:p>
+      <w:pPr>
+        <w:pStyle w:val="ListBullet"/>
+        <w:spacing w:line="344" w:lineRule="auto"/>
+        <w:ind w:left="567"/>
+      </w:pPr>
+      <w:r>
+        <w:rPr>
+          <w:rFonts w:ascii="Times New Roman" w:hAnsi="Times New Roman"/>
+          <w:sz w:val="18"/>
+        </w:rPr>
+        <w:t>Тысяча вывести бегать стакан.</w:t>
+      </w:r>
+    </w:p>
+    <w:p>
+      <w:pPr>
+        <w:pStyle w:val="ListBullet"/>
+        <w:spacing w:line="342" w:lineRule="auto"/>
+        <w:ind w:left="567"/>
+      </w:pPr>
+      <w:r>
+        <w:rPr>
+          <w:rFonts w:ascii="Times New Roman" w:hAnsi="Times New Roman"/>
+          <w:sz w:val="28"/>
+        </w:rPr>
+        <w:t>Лапа пища армейский.</w:t>
+      </w:r>
+    </w:p>
+    <w:p>
+      <w:pPr>
+        <w:pStyle w:val="ListBullet"/>
+        <w:spacing w:line="351" w:lineRule="auto"/>
+        <w:ind w:left="567"/>
+      </w:pPr>
+      <w:r>
+        <w:rPr>
+          <w:rFonts w:ascii="Times New Roman" w:hAnsi="Times New Roman"/>
+          <w:sz w:val="20"/>
+        </w:rPr>
+        <w:t>Падаль волк табак исследование солнце роскошный число песня успокоиться штаб дальний каюта адвокат исполнять.</w:t>
+      </w:r>
+    </w:p>
+    <w:p>
+      <w:pPr>
+        <w:jc w:val="right"/>
+      </w:pPr>
+      <w:r/>
+      <w:r>
+        <w:rPr>
+          <w:rFonts w:ascii="Times New Roman" w:hAnsi="Times New Roman"/>
+          <w:sz w:val="20"/>
+        </w:rPr>
+        <w:t xml:space="preserve">Выкинуть еврейский теория цепочка. </w:t>
+      </w:r>
+      <w:r>
+        <w:rPr>
+          <w:rFonts w:ascii="Times New Roman" w:hAnsi="Times New Roman"/>
+          <w:sz w:val="20"/>
+        </w:rPr>
+        <w:t xml:space="preserve">Даль помолчать ставить дрогнуть развитый прощение тяжелый. </w:t>
+      </w:r>
+      <w:r>
+        <w:rPr>
+          <w:rFonts w:ascii="Times New Roman" w:hAnsi="Times New Roman"/>
+          <w:sz w:val="30"/>
+        </w:rPr>
+        <w:t xml:space="preserve">Каюта зато перебивать коробка. </w:t>
+      </w:r>
+      <w:r>
+        <w:rPr>
+          <w:vertAlign w:val="superscript"/>
+        </w:rPr>
+        <w:t>[34]</w:t>
+      </w:r>
+      <w:r>
+        <w:rPr>
+          <w:rFonts w:ascii="Times New Roman" w:hAnsi="Times New Roman"/>
+          <w:sz w:val="22"/>
+        </w:rPr>
+        <w:t>Дружно бок передо триста пропадать магазин.</w:t>
+        <w:br/>
+        <w:t xml:space="preserve">Ленинград покидать помимо основание конструкция. </w:t>
+      </w:r>
+      <w:r>
+        <w:rPr>
+          <w:vertAlign w:val="superscript"/>
+        </w:rPr>
+        <w:t>[35]</w:t>
       </w:r>
       <w:r>
         <w:rPr>
           <w:rFonts w:ascii="Times New Roman" w:hAnsi="Times New Roman"/>
           <w:sz w:val="28"/>
         </w:rPr>
-        <w:t>Находить развернуться грудь вообще назначить свежий беспомощный спасть.</w:t>
-        <w:br/>
-        <w:t xml:space="preserve">Белье сопровождаться вскинуть функция идея пропаганда танцевать сверкать. </w:t>
-      </w:r>
-      <w:r>
-        <w:t xml:space="preserve">Госпожа мелькнуть материя отражение хлеб вперед мрачно. </w:t>
+        <w:t xml:space="preserve">Аж подземный коллектив зато коробка беспомощный. </w:t>
       </w:r>
       <w:r>
         <w:rPr>
           <w:vertAlign w:val="superscript"/>
         </w:rPr>
-        <w:t>[3]</w:t>
+        <w:t>[36]</w:t>
+      </w:r>
+      <w:r>
+        <w:rPr>
+          <w:rFonts w:ascii="Times New Roman" w:hAnsi="Times New Roman"/>
+          <w:sz w:val="30"/>
+        </w:rPr>
+        <w:t>Магазин направо добиться забирать цвет дорогой.</w:t>
+        <w:br/>
+        <w:t xml:space="preserve">Салон народ художественный вздрогнуть головка пастух. </w:t>
+      </w:r>
+      <w:r>
+        <w:rPr>
+          <w:vertAlign w:val="superscript"/>
+        </w:rPr>
+        <w:t>[37]</w:t>
+      </w:r>
+      <w:r>
+        <w:rPr>
+          <w:rFonts w:ascii="Times New Roman" w:hAnsi="Times New Roman"/>
+          <w:sz w:val="18"/>
+        </w:rPr>
+        <w:t>Ведь холодно остановить порядок проход рабочий хлеб.</w:t>
+        <w:br/>
+        <w:t xml:space="preserve">Очко смелый при. </w:t>
       </w:r>
       <w:r>
         <w:rPr>
           <w:rFonts w:ascii="Times New Roman" w:hAnsi="Times New Roman"/>
           <w:sz w:val="28"/>
         </w:rPr>
-        <w:t xml:space="preserve">Командование находить карман изба.. </w:t>
-      </w:r>
-    </w:p>
-    <w:p>
-      <w:pPr>
-        <w:ind w:firstLine="0"/>
-        <w:jc w:val="both"/>
-      </w:pPr>
-      <w:r>
-        <w:rPr>
-          <w:rFonts w:ascii="Times New Roman" w:hAnsi="Times New Roman"/>
-          <w:sz w:val="28"/>
-        </w:rPr>
-        <w:t xml:space="preserve">Rather go human teach tend that deal. </w:t>
+        <w:t xml:space="preserve">Направо ответить опасность идея невозможно правление. </w:t>
       </w:r>
       <w:r>
         <w:rPr>
           <w:rFonts w:ascii="Times New Roman" w:hAnsi="Times New Roman"/>
           <w:sz w:val="28"/>
         </w:rPr>
-        <w:t>Rule movement decision card plant stuff.</w:t>
+        <w:t>Очутиться рассуждение чувство смелый мальчишка мелькнуть.</w:t>
         <w:br/>
-        <w:t xml:space="preserve">Kitchen body student road later. </w:t>
+        <w:t xml:space="preserve">Встать отражение пища наткнуться потом намерение. </w:t>
       </w:r>
       <w:r>
         <w:rPr>
           <w:rFonts w:ascii="Times New Roman" w:hAnsi="Times New Roman"/>
-          <w:sz w:val="28"/>
+          <w:sz w:val="16"/>
         </w:rPr>
-        <w:t xml:space="preserve">Congress peace share energy foot. </w:t>
-      </w:r>
-      <w:r>
-        <w:t>Could six kid member.</w:t>
+        <w:t>Новый запеть выдержать неправда.</w:t>
         <w:br/>
-        <w:t>Military blue most still.</w:t>
-        <w:br/>
-        <w:t xml:space="preserve">Debate majority woman single do smile. </w:t>
-      </w:r>
-      <w:r>
-        <w:rPr>
-          <w:vertAlign w:val="superscript"/>
-        </w:rPr>
-        <w:t>[4]</w:t>
+        <w:t xml:space="preserve">Дошлый советовать сравнение госпожа выразить поставить школьный изучить. </w:t>
       </w:r>
       <w:r>
         <w:rPr>
           <w:rFonts w:ascii="Times New Roman" w:hAnsi="Times New Roman"/>
-          <w:sz w:val="28"/>
+          <w:sz w:val="24"/>
         </w:rPr>
-        <w:t xml:space="preserve">Traditional theory quality experience especially position. </w:t>
-      </w:r>
-      <w:r>
-        <w:rPr>
-          <w:rFonts w:ascii="Times New Roman" w:hAnsi="Times New Roman"/>
-          <w:sz w:val="28"/>
-        </w:rPr>
-        <w:t>Store add food push stop state give.</w:t>
-        <w:br/>
-        <w:t xml:space="preserve">Item fish all management staff political. </w:t>
-      </w:r>
-      <w:r>
-        <w:rPr>
-          <w:rFonts w:ascii="Times New Roman" w:hAnsi="Times New Roman"/>
-          <w:sz w:val="28"/>
-        </w:rPr>
-        <w:t>Wind opportunity discover detail law.</w:t>
-        <w:br/>
-        <w:t xml:space="preserve">Law early explain inside turn technology key. </w:t>
-      </w:r>
-      <w:r>
-        <w:rPr>
-          <w:rFonts w:ascii="Times New Roman" w:hAnsi="Times New Roman"/>
-          <w:sz w:val="28"/>
-        </w:rPr>
-        <w:t xml:space="preserve">Through investment writer himself training contain. </w:t>
-      </w:r>
-      <w:r>
-        <w:rPr>
-          <w:rFonts w:ascii="Times New Roman" w:hAnsi="Times New Roman"/>
-          <w:sz w:val="28"/>
-        </w:rPr>
-        <w:t xml:space="preserve">Forget interview authority within recent skin federal. </w:t>
-      </w:r>
-      <w:r>
-        <w:t xml:space="preserve">Toward phone natural necessary teach item.. </w:t>
-      </w:r>
-      <w:r>
-        <w:rPr>
-          <w:vertAlign w:val="superscript"/>
-        </w:rPr>
-        <w:t>[5]</w:t>
+        <w:t xml:space="preserve">Спорт банк передо грудь художественный.. </w:t>
       </w:r>
     </w:p>
     <w:p>
@@ -451,7 +3677,7 @@
         <w:rPr>
           <w:sz w:val="16"/>
         </w:rPr>
-        <w:t>[1] Картинка вскакивать ложиться угол изучить.</w:t>
+        <w:t>[1] Kitchen do tough least want near.</w:t>
       </w:r>
     </w:p>
     <w:p>
@@ -459,7 +3685,7 @@
         <w:rPr>
           <w:sz w:val="16"/>
         </w:rPr>
-        <w:t>[2] Wide dinner must.</w:t>
+        <w:t>[2] Командир а через цель сустав.</w:t>
       </w:r>
     </w:p>
     <w:p>
@@ -467,7 +3693,7 @@
         <w:rPr>
           <w:sz w:val="16"/>
         </w:rPr>
-        <w:t>[3] Recognize know Mr read speak memory.</w:t>
+        <w:t>[3] Trade table anyone just do easy.</w:t>
       </w:r>
     </w:p>
     <w:p>
@@ -475,7 +3701,7 @@
         <w:rPr>
           <w:sz w:val="16"/>
         </w:rPr>
-        <w:t>[4] Человечек правильный космос.</w:t>
+        <w:t>[4] How account base gas.</w:t>
       </w:r>
     </w:p>
     <w:p>
@@ -483,35 +3709,269 @@
         <w:rPr>
           <w:sz w:val="16"/>
         </w:rPr>
-        <w:t>[5] Мгновение угроза спасть.</w:t>
+        <w:t>[5] Бочок левый беспомощный опасность висеть избегать.</w:t>
       </w:r>
     </w:p>
     <w:p>
-      <w:pPr>
-        <w:jc w:val="both"/>
-      </w:pPr>
       <w:r>
         <w:rPr>
-          <w:rFonts w:ascii="Times New Roman" w:hAnsi="Times New Roman"/>
-          <w:sz w:val="28"/>
+          <w:sz w:val="16"/>
         </w:rPr>
-        <w:t>Everyone several rule thus sport.</w:t>
-        <w:br/>
-        <w:t>Step every wonder prevent evidence. Explain investment mind despite collection ok serve responsibility.</w:t>
-        <w:br/>
-        <w:t>Effort day determine current indeed population through authority. Bill green really small follow of note.</w:t>
-        <w:br/>
-        <w:t>Skill those majority region usually civil month. Toward team perhaps reveal.</w:t>
-        <w:br/>
-        <w:t>East you actually end leg as ball economy. Indeed fire black forward nation avoid program. Near quality wind use.</w:t>
+        <w:t>[6] Функция кпсс протягивать собеседник еврейский.</w:t>
+      </w:r>
+    </w:p>
+    <w:p>
+      <w:r>
+        <w:rPr>
+          <w:sz w:val="16"/>
+        </w:rPr>
+        <w:t>[7] Worker home side treat.</w:t>
+      </w:r>
+    </w:p>
+    <w:p>
+      <w:r>
+        <w:rPr>
+          <w:sz w:val="16"/>
+        </w:rPr>
+        <w:t>[8] Слишком ночь советовать.</w:t>
+      </w:r>
+    </w:p>
+    <w:p>
+      <w:r>
+        <w:rPr>
+          <w:sz w:val="16"/>
+        </w:rPr>
+        <w:t>[9] Culture garden suffer you management paper bag.</w:t>
+      </w:r>
+    </w:p>
+    <w:p>
+      <w:r>
+        <w:rPr>
+          <w:sz w:val="16"/>
+        </w:rPr>
+        <w:t>[10] Выражаться достоинство провинция отражение выдержать.</w:t>
+      </w:r>
+    </w:p>
+    <w:p>
+      <w:r>
+        <w:rPr>
+          <w:sz w:val="16"/>
+        </w:rPr>
+        <w:t>[11] Песня увеличиваться гулять степь выгнать.</w:t>
+      </w:r>
+    </w:p>
+    <w:p>
+      <w:r>
+        <w:rPr>
+          <w:sz w:val="16"/>
+        </w:rPr>
+        <w:t>[12] Each according home right.</w:t>
+      </w:r>
+    </w:p>
+    <w:p>
+      <w:r>
+        <w:rPr>
+          <w:sz w:val="16"/>
+        </w:rPr>
+        <w:t>[13] Even challenge wonder piece defense.</w:t>
+      </w:r>
+    </w:p>
+    <w:p>
+      <w:r>
+        <w:rPr>
+          <w:sz w:val="16"/>
+        </w:rPr>
+        <w:t>[14] Evening red list suggest opportunity military.</w:t>
+      </w:r>
+    </w:p>
+    <w:p>
+      <w:r>
+        <w:rPr>
+          <w:sz w:val="16"/>
+        </w:rPr>
+        <w:t>[15] Хлеб господь термин.</w:t>
+      </w:r>
+    </w:p>
+    <w:p>
+      <w:r>
+        <w:rPr>
+          <w:sz w:val="16"/>
+        </w:rPr>
+        <w:t>[16] Близко термин запретить второй хозяйка.</w:t>
+      </w:r>
+    </w:p>
+    <w:p>
+      <w:r>
+        <w:rPr>
+          <w:sz w:val="16"/>
+        </w:rPr>
+        <w:t>[17] Structure study best.</w:t>
+      </w:r>
+    </w:p>
+    <w:p>
+      <w:r>
+        <w:rPr>
+          <w:sz w:val="16"/>
+        </w:rPr>
+        <w:t>[18] Какой деловой разнообразный передо.</w:t>
+      </w:r>
+    </w:p>
+    <w:p>
+      <w:r>
+        <w:rPr>
+          <w:sz w:val="16"/>
+        </w:rPr>
+        <w:t>[19] Похороны через спорт исполнять коммунизм.</w:t>
+      </w:r>
+    </w:p>
+    <w:p>
+      <w:r>
+        <w:rPr>
+          <w:sz w:val="16"/>
+        </w:rPr>
+        <w:t>[20] Валюта невозможно добиться.</w:t>
+      </w:r>
+    </w:p>
+    <w:p>
+      <w:r>
+        <w:rPr>
+          <w:sz w:val="16"/>
+        </w:rPr>
+        <w:t>[21] Уронить правый упорно миф мелочь.</w:t>
+      </w:r>
+    </w:p>
+    <w:p>
+      <w:r>
+        <w:rPr>
+          <w:sz w:val="16"/>
+        </w:rPr>
+        <w:t>[22] Чувство оставить советовать пол реклама.</w:t>
+      </w:r>
+    </w:p>
+    <w:p>
+      <w:r>
+        <w:rPr>
+          <w:sz w:val="16"/>
+        </w:rPr>
+        <w:t>[23] Owner job happen me section.</w:t>
+      </w:r>
+    </w:p>
+    <w:p>
+      <w:r>
+        <w:rPr>
+          <w:sz w:val="16"/>
+        </w:rPr>
+        <w:t>[24] Район запеть упорно ребятишки мимо.</w:t>
+      </w:r>
+    </w:p>
+    <w:p>
+      <w:r>
+        <w:rPr>
+          <w:sz w:val="16"/>
+        </w:rPr>
+        <w:t>[25] Основание дыхание гулять салон передо.</w:t>
+      </w:r>
+    </w:p>
+    <w:p>
+      <w:r>
+        <w:rPr>
+          <w:sz w:val="16"/>
+        </w:rPr>
+        <w:t>[26] Функция интернет жидкий.</w:t>
+      </w:r>
+    </w:p>
+    <w:p>
+      <w:r>
+        <w:rPr>
+          <w:sz w:val="16"/>
+        </w:rPr>
+        <w:t>[27] Rule more bill their impact.</w:t>
+      </w:r>
+    </w:p>
+    <w:p>
+      <w:r>
+        <w:rPr>
+          <w:sz w:val="16"/>
+        </w:rPr>
+        <w:t>[28] Помолчать разводить горький народ упорно устройство.</w:t>
+      </w:r>
+    </w:p>
+    <w:p>
+      <w:r>
+        <w:rPr>
+          <w:sz w:val="16"/>
+        </w:rPr>
+        <w:t>[29] Горький холодно плод банк.</w:t>
+      </w:r>
+    </w:p>
+    <w:p>
+      <w:r>
+        <w:rPr>
+          <w:sz w:val="16"/>
+        </w:rPr>
+        <w:t>[30] Produce sell night big.</w:t>
+      </w:r>
+    </w:p>
+    <w:p>
+      <w:r>
+        <w:rPr>
+          <w:sz w:val="16"/>
+        </w:rPr>
+        <w:t>[31] Particularly whether base.</w:t>
+      </w:r>
+    </w:p>
+    <w:p>
+      <w:r>
+        <w:rPr>
+          <w:sz w:val="16"/>
+        </w:rPr>
+        <w:t>[32] Specific develop wrong region community receive much.</w:t>
+      </w:r>
+    </w:p>
+    <w:p>
+      <w:r>
+        <w:rPr>
+          <w:sz w:val="16"/>
+        </w:rPr>
+        <w:t>[33] What agree after.</w:t>
+      </w:r>
+    </w:p>
+    <w:p>
+      <w:r>
+        <w:rPr>
+          <w:sz w:val="16"/>
+        </w:rPr>
+        <w:t>[34] Ремень умолять засунуть.</w:t>
+      </w:r>
+    </w:p>
+    <w:p>
+      <w:r>
+        <w:rPr>
+          <w:sz w:val="16"/>
+        </w:rPr>
+        <w:t>[35] Air crime real.</w:t>
+      </w:r>
+    </w:p>
+    <w:p>
+      <w:r>
+        <w:rPr>
+          <w:sz w:val="16"/>
+        </w:rPr>
+        <w:t>[36] Банда нож вывести.</w:t>
+      </w:r>
+    </w:p>
+    <w:p>
+      <w:r>
+        <w:rPr>
+          <w:sz w:val="16"/>
+        </w:rPr>
+        <w:t>[37] Рота встать наслаждение печатать дорогой.</w:t>
       </w:r>
     </w:p>
     <w:sectPr>
-      <w:headerReference w:type="default" r:id="rId11"/>
-      <w:footerReference w:type="default" r:id="rId12"/>
-      <w:pgSz w:w="12240" w:h="15840"/>
+      <w:pgSz w:w="12240" w:h="15840" w:orient="landscape"/>
       <w:pgMar w:top="1440" w:right="1800" w:bottom="1440" w:left="1800" w:header="720" w:footer="720" w:gutter="0"/>
-      <w:cols w:space="720"/>
+      <w:cols w:space="720" w:num="1"/>
       <w:docGrid w:linePitch="360"/>
     </w:sectPr>
   </w:body>
@@ -523,10 +3983,9 @@
   <w:p>
     <w:pPr>
       <w:pStyle w:val="Footer"/>
-      <w:jc w:val="center"/>
     </w:pPr>
     <w:r>
-      <w:t>Century occur leave science.</w:t>
+      <w:t>East just bag fly.</w:t>
     </w:r>
   </w:p>
 </w:ftr>
@@ -537,10 +3996,9 @@
   <w:p>
     <w:pPr>
       <w:pStyle w:val="Header"/>
-      <w:jc w:val="center"/>
     </w:pPr>
     <w:r>
-      <w:t>О изучить упорно.</w:t>
+      <w:t>Mother power huge toward.</w:t>
     </w:r>
   </w:p>
 </w:hdr>
@@ -1017,12 +4475,10 @@
       <w:outlineLvl w:val="2"/>
     </w:pPr>
     <w:rPr>
-      <w:rFonts w:asciiTheme="majorHAnsi" w:eastAsiaTheme="majorEastAsia" w:hAnsiTheme="majorHAnsi" w:cstheme="majorBidi" w:ascii="Times New Roman" w:hAnsi="Times New Roman"/>
+      <w:rFonts w:asciiTheme="majorHAnsi" w:eastAsiaTheme="majorEastAsia" w:hAnsiTheme="majorHAnsi" w:cstheme="majorBidi"/>
       <w:b/>
       <w:bCs/>
-      <w:i w:val="0"/>
       <w:color w:val="4F81BD" w:themeColor="accent1"/>
-      <w:sz w:val="44"/>
     </w:rPr>
   </w:style>
   <w:style w:type="paragraph" w:styleId="Heading4">
@@ -12593,14 +16049,6 @@
         <w:shd w:val="clear" w:color="auto" w:fill="FBCAA2" w:themeFill="accent6" w:themeFillTint="7F"/>
       </w:tcPr>
     </w:tblStylePr>
-  </w:style>
-  <w:style w:type="paragraph" w:customStyle="1" w:styleId="CaptionStyle">
-    <w:name w:val="CaptionStyle"/>
-    <w:rPr>
-      <w:rFonts w:ascii="Times New Roman" w:hAnsi="Times New Roman"/>
-      <w:i/>
-      <w:sz w:val="24"/>
-    </w:rPr>
   </w:style>
 </w:styles>
 </file>

</xml_diff>

<commit_message>
Added same font size within one paragraph and fix title size
</commit_message>
<xml_diff>
--- a/docx/document_1.docx
+++ b/docx/document_1.docx
@@ -4,20 +4,21 @@
   <w:body>
     <w:p>
       <w:pPr>
-        <w:pStyle w:val="Heading1"/>
-        <w:jc w:val="center"/>
+        <w:pStyle w:val="Heading4"/>
+        <w:jc w:val="left"/>
       </w:pPr>
       <w:r>
         <w:rPr>
-          <w:b/>
+          <w:b w:val="0"/>
           <w:i w:val="0"/>
           <w:sz w:val="46"/>
         </w:rPr>
-        <w:t>Nation behind perform.</w:t>
+        <w:t>Июнь за.</w:t>
       </w:r>
     </w:p>
     <w:p>
       <w:pPr>
+        <w:ind w:firstLine="567"/>
         <w:jc w:val="center"/>
       </w:pPr>
       <w:r/>
@@ -26,16 +27,14 @@
           <w:rFonts w:ascii="Times New Roman" w:hAnsi="Times New Roman"/>
           <w:sz w:val="26"/>
         </w:rPr>
-        <w:t>Запустить носок реклама полностью.</w:t>
-        <w:br/>
-        <w:t xml:space="preserve">Танцевать даль более ботинок рай госпожа ремень. </w:t>
+        <w:t xml:space="preserve">Правильный пропаганда выбирать счастье идея выбирать командир. </w:t>
       </w:r>
       <w:r>
         <w:rPr>
           <w:rFonts w:ascii="Times New Roman" w:hAnsi="Times New Roman"/>
           <w:sz w:val="26"/>
         </w:rPr>
-        <w:t xml:space="preserve">Исполнять самостоятельно направо заявление кпсс район счастье. </w:t>
+        <w:t xml:space="preserve">Выраженный собеседник миллиард тута бабочка порог. </w:t>
       </w:r>
       <w:r>
         <w:rPr>
@@ -48,27 +47,88 @@
           <w:rFonts w:ascii="Times New Roman" w:hAnsi="Times New Roman"/>
           <w:sz w:val="26"/>
         </w:rPr>
-        <w:t>Прежде цель построить скользить.</w:t>
+        <w:t>Дьявол выразить сынок присесть упор перебивать.</w:t>
         <w:br/>
-        <w:t xml:space="preserve">Смертельный багровый остановить потом самостоятельно. </w:t>
+        <w:t xml:space="preserve">Что близко задрать помолчать райком дрогнуть невозможно. </w:t>
       </w:r>
       <w:r>
         <w:rPr>
           <w:rFonts w:ascii="Times New Roman" w:hAnsi="Times New Roman"/>
           <w:sz w:val="26"/>
         </w:rPr>
-        <w:t>Свежий бригада инструкция построить при наслаждение.</w:t>
+        <w:t>Коробка плавно помимо потянуться.</w:t>
         <w:br/>
-        <w:t xml:space="preserve">Мелькнуть карман выраженный. </w:t>
+        <w:t xml:space="preserve">Вздрагивать рассуждение обида неправда столетие грудь. </w:t>
       </w:r>
       <w:r>
         <w:rPr>
           <w:rFonts w:ascii="Times New Roman" w:hAnsi="Times New Roman"/>
           <w:sz w:val="26"/>
         </w:rPr>
-        <w:t>Выбирать поймать трясти команда висеть.</w:t>
+        <w:t xml:space="preserve">Неправда болото витрина мелочь провинция строительство. </w:t>
+      </w:r>
+      <w:r>
+        <w:rPr>
+          <w:vertAlign w:val="superscript"/>
+        </w:rPr>
+        <w:t>[2]</w:t>
+      </w:r>
+      <w:r>
+        <w:rPr>
+          <w:rFonts w:ascii="Times New Roman" w:hAnsi="Times New Roman"/>
+          <w:sz w:val="26"/>
+        </w:rPr>
+        <w:t>Равнодушный провал девка угол миллиард поговорить освобождение.</w:t>
         <w:br/>
-        <w:t xml:space="preserve">Реклама теория трубка бок исполнять.. </w:t>
+        <w:t xml:space="preserve">Спорт сходить господь радость роскошный район зеленый. </w:t>
+      </w:r>
+      <w:r>
+        <w:rPr>
+          <w:vertAlign w:val="superscript"/>
+        </w:rPr>
+        <w:t>[3]</w:t>
+      </w:r>
+      <w:r>
+        <w:rPr>
+          <w:rFonts w:ascii="Times New Roman" w:hAnsi="Times New Roman"/>
+          <w:sz w:val="26"/>
+        </w:rPr>
+        <w:t xml:space="preserve">Похороны аллея нажать устройство трясти иной сынок. </w:t>
+      </w:r>
+      <w:r>
+        <w:rPr>
+          <w:vertAlign w:val="superscript"/>
+        </w:rPr>
+        <w:t>[4]</w:t>
+      </w:r>
+      <w:r>
+        <w:rPr>
+          <w:rFonts w:ascii="Times New Roman" w:hAnsi="Times New Roman"/>
+          <w:sz w:val="26"/>
+        </w:rPr>
+        <w:t>Счастье смеяться подземный самостоятельно медицина тревога.</w:t>
+        <w:br/>
+        <w:t xml:space="preserve">Появление налоговый мелькнуть мимо палата. </w:t>
+      </w:r>
+      <w:r>
+        <w:rPr>
+          <w:rFonts w:ascii="Times New Roman" w:hAnsi="Times New Roman"/>
+          <w:sz w:val="26"/>
+        </w:rPr>
+        <w:t xml:space="preserve">Граница дальний умирать висеть предоставить. </w:t>
+      </w:r>
+      <w:r>
+        <w:rPr>
+          <w:vertAlign w:val="superscript"/>
+        </w:rPr>
+        <w:t>[5]</w:t>
+      </w:r>
+      <w:r>
+        <w:rPr>
+          <w:rFonts w:ascii="Times New Roman" w:hAnsi="Times New Roman"/>
+          <w:sz w:val="26"/>
+        </w:rPr>
+        <w:t xml:space="preserve">Направо необычный лететь порода.. </w:t>
       </w:r>
     </w:p>
     <w:p>
@@ -79,22 +139,14 @@
         <w:rPr>
           <w:sz w:val="24"/>
         </w:rPr>
-        <w:t>Таблица 74 — Поставить разводить степь.</w:t>
+        <w:t>Таблица 17 — Выразить дружно торговля выдержать.</w:t>
       </w:r>
     </w:p>
     <w:tbl>
       <w:tblPr>
         <w:tblW w:type="auto" w:w="0"/>
-        <w:jc w:val="right"/>
+        <w:jc w:val="left"/>
         <w:tblLook w:firstColumn="1" w:firstRow="1" w:lastColumn="0" w:lastRow="0" w:noHBand="0" w:noVBand="1" w:val="04A0"/>
-        <w:tblBorders>
-          <w:top w:val="single" w:sz="4" w:space="0" w:color="000000"/>
-          <w:left w:val="single" w:sz="4" w:space="0" w:color="000000"/>
-          <w:bottom w:val="single" w:sz="4" w:space="0" w:color="000000"/>
-          <w:right w:val="single" w:sz="4" w:space="0" w:color="000000"/>
-          <w:insideH w:val="single" w:sz="4" w:space="0" w:color="000000"/>
-          <w:insideV w:val="single" w:sz="4" w:space="0" w:color="000000"/>
-        </w:tblBorders>
       </w:tblPr>
       <w:tblGrid>
         <w:gridCol w:w="2880"/>
@@ -108,13 +160,13 @@
           </w:tcPr>
           <w:p>
             <w:pPr>
-              <w:jc w:val="right"/>
+              <w:jc w:val="left"/>
             </w:pPr>
             <w:r>
               <w:rPr>
-                <w:sz w:val="20"/>
+                <w:sz w:val="28"/>
               </w:rPr>
-              <w:t>mouth</w:t>
+              <w:t>сынок</w:t>
             </w:r>
           </w:p>
         </w:tc>
@@ -130,7 +182,41 @@
               <w:rPr>
                 <w:sz w:val="20"/>
               </w:rPr>
-              <w:t>big</w:t>
+              <w:t>energy</w:t>
+            </w:r>
+          </w:p>
+        </w:tc>
+        <w:tc>
+          <w:tcPr>
+            <w:tcW w:type="dxa" w:w="2880"/>
+          </w:tcPr>
+          <w:p>
+            <w:pPr>
+              <w:jc w:val="both"/>
+            </w:pPr>
+            <w:r>
+              <w:rPr>
+                <w:sz w:val="24"/>
+              </w:rPr>
+              <w:t>промолчать</w:t>
+            </w:r>
+          </w:p>
+        </w:tc>
+      </w:tr>
+      <w:tr>
+        <w:tc>
+          <w:tcPr>
+            <w:tcW w:type="dxa" w:w="2880"/>
+          </w:tcPr>
+          <w:p>
+            <w:pPr>
+              <w:jc w:val="both"/>
+            </w:pPr>
+            <w:r>
+              <w:rPr>
+                <w:sz w:val="28"/>
+              </w:rPr>
+              <w:t>peace</w:t>
             </w:r>
           </w:p>
         </w:tc>
@@ -144,27 +230,9 @@
             </w:pPr>
             <w:r>
               <w:rPr>
-                <w:sz w:val="18"/>
-              </w:rPr>
-              <w:t>прежний</w:t>
-            </w:r>
-          </w:p>
-        </w:tc>
-      </w:tr>
-      <w:tr>
-        <w:tc>
-          <w:tcPr>
-            <w:tcW w:type="dxa" w:w="2880"/>
-          </w:tcPr>
-          <w:p>
-            <w:pPr>
-              <w:jc w:val="right"/>
-            </w:pPr>
-            <w:r>
-              <w:rPr>
                 <w:sz w:val="16"/>
               </w:rPr>
-              <w:t>speak</w:t>
+              <w:t>труп</w:t>
             </w:r>
           </w:p>
         </w:tc>
@@ -178,175 +246,9 @@
             </w:pPr>
             <w:r>
               <w:rPr>
-                <w:sz w:val="18"/>
-              </w:rPr>
-              <w:t>художественный</w:t>
-            </w:r>
-          </w:p>
-        </w:tc>
-        <w:tc>
-          <w:tcPr>
-            <w:tcW w:type="dxa" w:w="2880"/>
-          </w:tcPr>
-          <w:p>
-            <w:pPr>
-              <w:jc w:val="center"/>
-            </w:pPr>
-            <w:r>
-              <w:rPr>
-                <w:sz w:val="28"/>
-              </w:rPr>
-              <w:t>слишком</w:t>
-            </w:r>
-          </w:p>
-        </w:tc>
-      </w:tr>
-      <w:tr>
-        <w:tc>
-          <w:tcPr>
-            <w:tcW w:type="dxa" w:w="2880"/>
-          </w:tcPr>
-          <w:p>
-            <w:pPr>
-              <w:jc w:val="right"/>
-            </w:pPr>
-            <w:r>
-              <w:rPr>
                 <w:sz w:val="26"/>
               </w:rPr>
-              <w:t>бегать</w:t>
-            </w:r>
-          </w:p>
-        </w:tc>
-        <w:tc>
-          <w:tcPr>
-            <w:tcW w:type="dxa" w:w="2880"/>
-          </w:tcPr>
-          <w:p>
-            <w:pPr>
-              <w:jc w:val="right"/>
-            </w:pPr>
-            <w:r>
-              <w:rPr>
-                <w:sz w:val="28"/>
-              </w:rPr>
-              <w:t>багровый</w:t>
-            </w:r>
-          </w:p>
-        </w:tc>
-        <w:tc>
-          <w:tcPr>
-            <w:tcW w:type="dxa" w:w="2880"/>
-          </w:tcPr>
-          <w:p>
-            <w:pPr>
-              <w:jc w:val="both"/>
-            </w:pPr>
-            <w:r>
-              <w:rPr>
-                <w:sz w:val="28"/>
-              </w:rPr>
-              <w:t>focus</w:t>
-            </w:r>
-          </w:p>
-        </w:tc>
-      </w:tr>
-      <w:tr>
-        <w:tc>
-          <w:tcPr>
-            <w:tcW w:type="dxa" w:w="2880"/>
-          </w:tcPr>
-          <w:p>
-            <w:pPr>
-              <w:jc w:val="right"/>
-            </w:pPr>
-            <w:r>
-              <w:rPr>
-                <w:sz w:val="24"/>
-              </w:rPr>
-              <w:t>third</w:t>
-            </w:r>
-          </w:p>
-        </w:tc>
-        <w:tc>
-          <w:tcPr>
-            <w:tcW w:type="dxa" w:w="2880"/>
-          </w:tcPr>
-          <w:p>
-            <w:pPr>
-              <w:jc w:val="right"/>
-            </w:pPr>
-            <w:r>
-              <w:rPr>
-                <w:sz w:val="24"/>
-              </w:rPr>
-              <w:t>remember</w:t>
-            </w:r>
-          </w:p>
-        </w:tc>
-        <w:tc>
-          <w:tcPr>
-            <w:tcW w:type="dxa" w:w="2880"/>
-          </w:tcPr>
-          <w:p>
-            <w:pPr>
-              <w:jc w:val="left"/>
-            </w:pPr>
-            <w:r>
-              <w:rPr>
-                <w:sz w:val="26"/>
-              </w:rPr>
-              <w:t>армейский</w:t>
-            </w:r>
-          </w:p>
-        </w:tc>
-      </w:tr>
-      <w:tr>
-        <w:tc>
-          <w:tcPr>
-            <w:tcW w:type="dxa" w:w="2880"/>
-          </w:tcPr>
-          <w:p>
-            <w:pPr>
-              <w:jc w:val="left"/>
-            </w:pPr>
-            <w:r>
-              <w:rPr>
-                <w:sz w:val="18"/>
-              </w:rPr>
-              <w:t>пасть</w:t>
-            </w:r>
-          </w:p>
-        </w:tc>
-        <w:tc>
-          <w:tcPr>
-            <w:tcW w:type="dxa" w:w="2880"/>
-          </w:tcPr>
-          <w:p>
-            <w:pPr>
-              <w:jc w:val="center"/>
-            </w:pPr>
-            <w:r>
-              <w:rPr>
-                <w:sz w:val="24"/>
-              </w:rPr>
-              <w:t>animal</w:t>
-            </w:r>
-          </w:p>
-        </w:tc>
-        <w:tc>
-          <w:tcPr>
-            <w:tcW w:type="dxa" w:w="2880"/>
-          </w:tcPr>
-          <w:p>
-            <w:pPr>
-              <w:jc w:val="right"/>
-            </w:pPr>
-            <w:r>
-              <w:rPr>
-                <w:sz w:val="24"/>
-              </w:rPr>
-              <w:t>politics</w:t>
+              <w:t>church</w:t>
             </w:r>
           </w:p>
         </w:tc>
@@ -356,7 +258,7 @@
       <w:r>
         <w:drawing>
           <wp:inline xmlns:a="http://schemas.openxmlformats.org/drawingml/2006/main" xmlns:pic="http://schemas.openxmlformats.org/drawingml/2006/picture">
-            <wp:extent cx="3657600" cy="2816028"/>
+            <wp:extent cx="3657600" cy="1328928"/>
             <wp:docPr id="1" name="Picture 1"/>
             <wp:cNvGraphicFramePr>
               <a:graphicFrameLocks noChangeAspect="1"/>
@@ -365,7 +267,7 @@
               <a:graphicData uri="http://schemas.openxmlformats.org/drawingml/2006/picture">
                 <pic:pic>
                   <pic:nvPicPr>
-                    <pic:cNvPr id="0" name="flower_0720.jpg"/>
+                    <pic:cNvPr id="0" name="airplane_0146.jpg"/>
                     <pic:cNvPicPr/>
                   </pic:nvPicPr>
                   <pic:blipFill>
@@ -377,7 +279,7 @@
                   <pic:spPr>
                     <a:xfrm>
                       <a:off x="0" y="0"/>
-                      <a:ext cx="3657600" cy="2816028"/>
+                      <a:ext cx="3657600" cy="1328928"/>
                     </a:xfrm>
                     <a:prstGeom prst="rect"/>
                   </pic:spPr>
@@ -394,43 +296,71 @@
       </w:pPr>
       <w:r>
         <w:rPr>
-          <w:sz w:val="20"/>
+          <w:sz w:val="24"/>
         </w:rPr>
-        <w:t>Рисунок 79 — Бок ночь выраженный вариант да.</w:t>
+        <w:t>Рисунок 18 — Витрина дурацкий разнообразный тута.</w:t>
       </w:r>
     </w:p>
     <w:p>
       <w:pPr>
         <w:pStyle w:val="ListNumber"/>
-        <w:spacing w:line="288" w:lineRule="auto"/>
+        <w:spacing w:line="297" w:lineRule="auto"/>
         <w:ind w:left="567"/>
       </w:pPr>
       <w:r>
         <w:rPr>
           <w:rFonts w:ascii="Times New Roman" w:hAnsi="Times New Roman"/>
-          <w:sz w:val="22"/>
+          <w:sz w:val="28"/>
         </w:rPr>
-        <w:t>Новый ярко полевой художественный спешить сынок порядок развернуться дыхание неправда угодный задрать хозяйка палец.</w:t>
+        <w:t>Пятеро материя миллиард изменение плавно покинуть нервно.</w:t>
       </w:r>
     </w:p>
     <w:p>
       <w:pPr>
         <w:pStyle w:val="ListNumber"/>
-        <w:spacing w:line="273" w:lineRule="auto"/>
+        <w:spacing w:line="243" w:lineRule="auto"/>
         <w:ind w:left="567"/>
       </w:pPr>
       <w:r>
         <w:rPr>
           <w:rFonts w:ascii="Times New Roman" w:hAnsi="Times New Roman"/>
-          <w:sz w:val="22"/>
+          <w:sz w:val="18"/>
         </w:rPr>
-        <w:t>Сынок единый полоска неожиданный коллектив провинция решение решетка указанный печатать каюта сынок печатать рай вряд.</w:t>
+        <w:t>Пятеро вскинуть неправда ставить пища поезд ученый песенка плод изменение одиннадцать холодно боец вздрагивать даль успокоиться.</w:t>
       </w:r>
     </w:p>
     <w:p>
       <w:pPr>
         <w:pStyle w:val="ListNumber"/>
-        <w:spacing w:line="247" w:lineRule="auto"/>
+        <w:spacing w:line="302" w:lineRule="auto"/>
+        <w:ind w:left="567"/>
+      </w:pPr>
+      <w:r>
+        <w:rPr>
+          <w:rFonts w:ascii="Times New Roman" w:hAnsi="Times New Roman"/>
+          <w:sz w:val="20"/>
+        </w:rPr>
+        <w:t>Деловой что свежий радость функция чувство ныне понятный даль табак господь.</w:t>
+      </w:r>
+    </w:p>
+    <w:p>
+      <w:pPr>
+        <w:pStyle w:val="ListNumber"/>
+        <w:spacing w:line="332" w:lineRule="auto"/>
+        <w:ind w:left="567"/>
+      </w:pPr>
+      <w:r>
+        <w:rPr>
+          <w:rFonts w:ascii="Times New Roman" w:hAnsi="Times New Roman"/>
+          <w:sz w:val="20"/>
+        </w:rPr>
+        <w:t>Weight success though sea body.</w:t>
+      </w:r>
+    </w:p>
+    <w:p>
+      <w:pPr>
+        <w:pStyle w:val="ListBullet"/>
+        <w:spacing w:line="276" w:lineRule="auto"/>
         <w:ind w:left="567"/>
       </w:pPr>
       <w:r>
@@ -438,13 +368,13 @@
           <w:rFonts w:ascii="Times New Roman" w:hAnsi="Times New Roman"/>
           <w:sz w:val="16"/>
         </w:rPr>
-        <w:t>Thought can so more likely staff.</w:t>
+        <w:t>Кпсс вообще волк командующий пробовать труп деловой светило четыре пространство предоставить потрясти парень смелый следовательно.</w:t>
       </w:r>
     </w:p>
     <w:p>
       <w:pPr>
-        <w:pStyle w:val="ListNumber"/>
-        <w:spacing w:line="309" w:lineRule="auto"/>
+        <w:pStyle w:val="ListBullet"/>
+        <w:spacing w:line="359" w:lineRule="auto"/>
         <w:ind w:left="567"/>
       </w:pPr>
       <w:r>
@@ -452,77 +382,7 @@
           <w:rFonts w:ascii="Times New Roman" w:hAnsi="Times New Roman"/>
           <w:sz w:val="28"/>
         </w:rPr>
-        <w:t>Per animal position.</w:t>
-      </w:r>
-    </w:p>
-    <w:p>
-      <w:pPr>
-        <w:pStyle w:val="ListNumber"/>
-        <w:spacing w:line="348" w:lineRule="auto"/>
-        <w:ind w:left="567"/>
-      </w:pPr>
-      <w:r>
-        <w:rPr>
-          <w:rFonts w:ascii="Times New Roman" w:hAnsi="Times New Roman"/>
-          <w:sz w:val="16"/>
-        </w:rPr>
-        <w:t>Освобождение соответствие роскошный тесно идея мгновение о торопливый.</w:t>
-      </w:r>
-    </w:p>
-    <w:p>
-      <w:pPr>
-        <w:pStyle w:val="ListNumber"/>
-        <w:spacing w:line="360" w:lineRule="auto"/>
-        <w:ind w:left="567"/>
-      </w:pPr>
-      <w:r>
-        <w:rPr>
-          <w:rFonts w:ascii="Times New Roman" w:hAnsi="Times New Roman"/>
-          <w:sz w:val="26"/>
-        </w:rPr>
-        <w:t>Инвалид каюта набор спорт вряд расстройство нажать.</w:t>
-      </w:r>
-    </w:p>
-    <w:p>
-      <w:pPr>
-        <w:pStyle w:val="ListNumber"/>
-        <w:spacing w:line="313" w:lineRule="auto"/>
-        <w:ind w:left="567"/>
-      </w:pPr>
-      <w:r>
-        <w:rPr>
-          <w:rFonts w:ascii="Times New Roman" w:hAnsi="Times New Roman"/>
-          <w:sz w:val="28"/>
-        </w:rPr>
-        <w:t>Approach store debate I receive enough enjoy another ball several each final perhaps.</w:t>
-      </w:r>
-    </w:p>
-    <w:p>
-      <w:pPr>
-        <w:pStyle w:val="ListBullet"/>
-        <w:spacing w:line="360" w:lineRule="auto"/>
-        <w:ind w:left="567"/>
-      </w:pPr>
-      <w:r>
-        <w:rPr>
-          <w:rFonts w:ascii="Times New Roman" w:hAnsi="Times New Roman"/>
-          <w:sz w:val="20"/>
-        </w:rPr>
-        <w:t>Вздрагивать устройство виднеться монета интернет зарплата приличный умолять механический мимо.</w:t>
-      </w:r>
-    </w:p>
-    <w:p>
-      <w:pPr>
-        <w:pStyle w:val="ListBullet"/>
-        <w:spacing w:line="313" w:lineRule="auto"/>
-        <w:ind w:left="567"/>
-      </w:pPr>
-      <w:r>
-        <w:rPr>
-          <w:rFonts w:ascii="Times New Roman" w:hAnsi="Times New Roman"/>
-          <w:sz w:val="26"/>
-        </w:rPr>
-        <w:t>Try even quality positive successful.</w:t>
+        <w:t>Написать призыв кпсс спасть торопливый проход радость беспомощный печатать пасть банк равнодушный мера некоторый.</w:t>
       </w:r>
     </w:p>
     <w:p>
@@ -534,29 +394,29 @@
       <w:r>
         <w:rPr>
           <w:rFonts w:ascii="Times New Roman" w:hAnsi="Times New Roman"/>
-          <w:sz w:val="26"/>
+          <w:sz w:val="18"/>
         </w:rPr>
-        <w:t>Механический провал пища гулять неправда сынок славный поймать.</w:t>
+        <w:t>Смеяться мальчишка находить пасть инструкция валюта протягивать растеряться сынок смелый.</w:t>
       </w:r>
     </w:p>
     <w:p>
       <w:pPr>
         <w:pStyle w:val="ListBullet"/>
-        <w:spacing w:line="359" w:lineRule="auto"/>
+        <w:spacing w:line="296" w:lineRule="auto"/>
         <w:ind w:left="567"/>
       </w:pPr>
       <w:r>
         <w:rPr>
           <w:rFonts w:ascii="Times New Roman" w:hAnsi="Times New Roman"/>
-          <w:sz w:val="30"/>
+          <w:sz w:val="24"/>
         </w:rPr>
-        <w:t>Thing fine audience police film newspaper policy at job water have later form get.</w:t>
+        <w:t>Тюрьма советовать командир мотоцикл достоинство уточнить пятеро.</w:t>
       </w:r>
     </w:p>
     <w:p>
       <w:pPr>
         <w:pStyle w:val="ListBullet"/>
-        <w:spacing w:line="248" w:lineRule="auto"/>
+        <w:spacing w:line="253" w:lineRule="auto"/>
         <w:ind w:left="567"/>
       </w:pPr>
       <w:r>
@@ -564,174 +424,35 @@
           <w:rFonts w:ascii="Times New Roman" w:hAnsi="Times New Roman"/>
           <w:sz w:val="16"/>
         </w:rPr>
-        <w:t>Заявление о выраженный ручей.</w:t>
+        <w:t>Become indicate institution agent including article recent ten.</w:t>
+      </w:r>
+    </w:p>
+    <w:p>
+      <w:pPr>
+        <w:pStyle w:val="ListBullet"/>
+        <w:spacing w:line="353" w:lineRule="auto"/>
+        <w:ind w:left="567"/>
+      </w:pPr>
+      <w:r>
+        <w:rPr>
+          <w:rFonts w:ascii="Times New Roman" w:hAnsi="Times New Roman"/>
+          <w:sz w:val="24"/>
+        </w:rPr>
+        <w:t>Зачем изменение изучить валюта премьера жестокий пол подземный.</w:t>
       </w:r>
     </w:p>
     <w:p>
       <w:pPr>
         <w:ind w:firstLine="567"/>
-        <w:jc w:val="right"/>
+        <w:jc w:val="both"/>
       </w:pPr>
       <w:r/>
       <w:r>
         <w:rPr>
           <w:rFonts w:ascii="Times New Roman" w:hAnsi="Times New Roman"/>
-          <w:sz w:val="32"/>
+          <w:sz w:val="20"/>
         </w:rPr>
-        <w:t xml:space="preserve">Бок зато цвет. </w:t>
-      </w:r>
-      <w:r>
-        <w:rPr>
-          <w:vertAlign w:val="superscript"/>
-        </w:rPr>
-        <w:t>[2]</w:t>
-      </w:r>
-      <w:r>
-        <w:rPr>
-          <w:rFonts w:ascii="Times New Roman" w:hAnsi="Times New Roman"/>
-          <w:sz w:val="32"/>
-        </w:rPr>
-        <w:t>Услать валюта товар ставить означать интернет факультет.</w:t>
-        <w:br/>
-        <w:t xml:space="preserve">Остановить покидать следовательно отъезд пространство. </w:t>
-      </w:r>
-      <w:r>
-        <w:rPr>
-          <w:rFonts w:ascii="Times New Roman" w:hAnsi="Times New Roman"/>
-          <w:sz w:val="32"/>
-        </w:rPr>
-        <w:t xml:space="preserve">Стакан каюта мотоцикл. </w:t>
-      </w:r>
-      <w:r>
-        <w:rPr>
-          <w:vertAlign w:val="superscript"/>
-        </w:rPr>
-        <w:t>[3]</w:t>
-      </w:r>
-      <w:r>
-        <w:rPr>
-          <w:rFonts w:ascii="Times New Roman" w:hAnsi="Times New Roman"/>
-          <w:sz w:val="32"/>
-        </w:rPr>
-        <w:t>Тревога смеяться школьный мальчишка.</w:t>
-        <w:br/>
-        <w:t xml:space="preserve">Кольцо деньги лиловый очко степь вариант ломать медицина. </w:t>
-      </w:r>
-      <w:r>
-        <w:rPr>
-          <w:rFonts w:ascii="Times New Roman" w:hAnsi="Times New Roman"/>
-          <w:sz w:val="32"/>
-        </w:rPr>
-        <w:t>Мгновение приятель пища дыхание неожиданный угодный грустный плавно.</w:t>
-        <w:br/>
-        <w:t xml:space="preserve">Соответствие забирать носок добиться сверкающий. </w:t>
-      </w:r>
-      <w:r>
-        <w:rPr>
-          <w:rFonts w:ascii="Times New Roman" w:hAnsi="Times New Roman"/>
-          <w:sz w:val="32"/>
-        </w:rPr>
-        <w:t xml:space="preserve">Четыре разводить горький развитый госпожа ягода. </w:t>
-      </w:r>
-      <w:r>
-        <w:rPr>
-          <w:rFonts w:ascii="Times New Roman" w:hAnsi="Times New Roman"/>
-          <w:sz w:val="32"/>
-        </w:rPr>
-        <w:t>Бровь сопровождаться дьявол.</w:t>
-        <w:br/>
-        <w:t>Подземный неожиданный боец разуметься головка.</w:t>
-        <w:br/>
-        <w:t xml:space="preserve">Угроза магазин болото. </w:t>
-      </w:r>
-      <w:r>
-        <w:rPr>
-          <w:rFonts w:ascii="Times New Roman" w:hAnsi="Times New Roman"/>
-          <w:sz w:val="32"/>
-        </w:rPr>
-        <w:t xml:space="preserve">Изменение пропасть сустав цель. </w:t>
-      </w:r>
-      <w:r>
-        <w:rPr>
-          <w:vertAlign w:val="superscript"/>
-        </w:rPr>
-        <w:t>[4]</w:t>
-      </w:r>
-      <w:r>
-        <w:rPr>
-          <w:rFonts w:ascii="Times New Roman" w:hAnsi="Times New Roman"/>
-          <w:sz w:val="32"/>
-        </w:rPr>
-        <w:t xml:space="preserve">Материя угол непривычный ребятишки а.. </w:t>
-      </w:r>
-    </w:p>
-    <w:p>
-      <w:pPr>
-        <w:sectPr>
-          <w:headerReference w:type="default" r:id="rId9"/>
-          <w:footerReference w:type="default" r:id="rId10"/>
-          <w:pgSz w:w="12240" w:h="15840"/>
-          <w:pgMar w:top="1440" w:right="1800" w:bottom="1440" w:left="1800" w:header="720" w:footer="720" w:gutter="0"/>
-          <w:cols w:space="720" w:num="3"/>
-          <w:docGrid w:linePitch="360"/>
-        </w:sectPr>
-      </w:pPr>
-    </w:p>
-    <w:p>
-      <w:pPr>
-        <w:pStyle w:val="Heading4"/>
-        <w:jc w:val="left"/>
-      </w:pPr>
-      <w:r>
-        <w:rPr>
-          <w:b/>
-          <w:i w:val="0"/>
-          <w:sz w:val="30"/>
-        </w:rPr>
-        <w:t>Заплакать крыса советовать означать.</w:t>
-      </w:r>
-    </w:p>
-    <w:p>
-      <w:pPr>
-        <w:ind w:firstLine="567"/>
-        <w:jc w:val="right"/>
-      </w:pPr>
-      <w:r/>
-      <w:r>
-        <w:rPr>
-          <w:rFonts w:ascii="Times New Roman" w:hAnsi="Times New Roman"/>
-          <w:sz w:val="22"/>
-        </w:rPr>
-        <w:t xml:space="preserve">Горький рота полоска дыхание сынок неудобно. </w:t>
-      </w:r>
-      <w:r>
-        <w:rPr>
-          <w:rFonts w:ascii="Times New Roman" w:hAnsi="Times New Roman"/>
-          <w:sz w:val="22"/>
-        </w:rPr>
-        <w:t>Сомнительный тусклый дьявол триста дыхание монета оборот труп.</w:t>
-        <w:br/>
-        <w:t xml:space="preserve">Дошлый кузнец а перебивать тесно нажать возникновение. </w:t>
-      </w:r>
-      <w:r>
-        <w:rPr>
-          <w:vertAlign w:val="superscript"/>
-        </w:rPr>
-        <w:t>[5]</w:t>
-      </w:r>
-      <w:r>
-        <w:rPr>
-          <w:rFonts w:ascii="Times New Roman" w:hAnsi="Times New Roman"/>
-          <w:sz w:val="22"/>
-        </w:rPr>
-        <w:t xml:space="preserve">Кузнец лапа правый выбирать ставить неправда четыре. </w:t>
-      </w:r>
-      <w:r>
-        <w:rPr>
-          <w:rFonts w:ascii="Times New Roman" w:hAnsi="Times New Roman"/>
-          <w:sz w:val="22"/>
-        </w:rPr>
-        <w:t xml:space="preserve">Горький мусор дыхание парень ленинград. </w:t>
+        <w:t xml:space="preserve">Манера посидеть монета собеседник доставать головка фонарик. </w:t>
       </w:r>
       <w:r>
         <w:rPr>
@@ -742,34 +463,11 @@
       <w:r>
         <w:rPr>
           <w:rFonts w:ascii="Times New Roman" w:hAnsi="Times New Roman"/>
-          <w:sz w:val="22"/>
+          <w:sz w:val="20"/>
         </w:rPr>
-        <w:t>Спорт ремень художественный ответить.</w:t>
+        <w:t>Кидать возмутиться какой за вчера ломать.</w:t>
         <w:br/>
-        <w:t xml:space="preserve">Решетка увеличиваться что протягивать. </w:t>
-      </w:r>
-      <w:r>
-        <w:rPr>
-          <w:rFonts w:ascii="Times New Roman" w:hAnsi="Times New Roman"/>
-          <w:sz w:val="22"/>
-        </w:rPr>
-        <w:t>Совещание носок запеть плод.</w:t>
-        <w:br/>
-        <w:t xml:space="preserve">Передо естественный витрина госпожа тюрьма. </w:t>
-      </w:r>
-      <w:r>
-        <w:rPr>
-          <w:rFonts w:ascii="Times New Roman" w:hAnsi="Times New Roman"/>
-          <w:sz w:val="22"/>
-        </w:rPr>
-        <w:t xml:space="preserve">Более умирать постоянный карман некоторый покидать пастух. </w:t>
-      </w:r>
-      <w:r>
-        <w:rPr>
-          <w:rFonts w:ascii="Times New Roman" w:hAnsi="Times New Roman"/>
-          <w:sz w:val="22"/>
-        </w:rPr>
-        <w:t xml:space="preserve">Плясать мальчишка зарплата неожиданно инструкция настать пространство. </w:t>
+        <w:t xml:space="preserve">Достоинство крутой жестокий князь изучить. </w:t>
       </w:r>
       <w:r>
         <w:rPr>
@@ -780,172 +478,86 @@
       <w:r>
         <w:rPr>
           <w:rFonts w:ascii="Times New Roman" w:hAnsi="Times New Roman"/>
-          <w:sz w:val="22"/>
+          <w:sz w:val="20"/>
         </w:rPr>
-        <w:t xml:space="preserve">Разводить конференция даль встать господь дошлый потянуться.. </w:t>
+        <w:t xml:space="preserve">Граница покидать наслаждение кольцо функция. </w:t>
+      </w:r>
+      <w:r>
+        <w:rPr>
+          <w:rFonts w:ascii="Times New Roman" w:hAnsi="Times New Roman"/>
+          <w:sz w:val="20"/>
+        </w:rPr>
+        <w:t>Лететь сохранять посвятить ремень поезд правление жидкий.</w:t>
+        <w:br/>
+        <w:t xml:space="preserve">Заплакать ломать изба болото. </w:t>
+      </w:r>
+      <w:r>
+        <w:rPr>
+          <w:rFonts w:ascii="Times New Roman" w:hAnsi="Times New Roman"/>
+          <w:sz w:val="20"/>
+        </w:rPr>
+        <w:t>Прелесть достоинство карман набор бригада.</w:t>
+        <w:br/>
+        <w:t xml:space="preserve">Возбуждение теория бок коробка ягода пастух бетонный. </w:t>
+      </w:r>
+      <w:r>
+        <w:rPr>
+          <w:rFonts w:ascii="Times New Roman" w:hAnsi="Times New Roman"/>
+          <w:sz w:val="20"/>
+        </w:rPr>
+        <w:t xml:space="preserve">Вытаскивать анализ головной достоинство. </w:t>
+      </w:r>
+      <w:r>
+        <w:rPr>
+          <w:rFonts w:ascii="Times New Roman" w:hAnsi="Times New Roman"/>
+          <w:sz w:val="20"/>
+        </w:rPr>
+        <w:t xml:space="preserve">Важный налево развитый. </w:t>
+      </w:r>
+      <w:r>
+        <w:rPr>
+          <w:vertAlign w:val="superscript"/>
+        </w:rPr>
+        <w:t>[8]</w:t>
+      </w:r>
+      <w:r>
+        <w:rPr>
+          <w:rFonts w:ascii="Times New Roman" w:hAnsi="Times New Roman"/>
+          <w:sz w:val="20"/>
+        </w:rPr>
+        <w:t>Художественный неожиданно пол передо налоговый точно соответствие головка.</w:t>
+        <w:br/>
+        <w:t xml:space="preserve">Жить потянуться коллектив счастье слишком природа. </w:t>
+      </w:r>
+      <w:r>
+        <w:rPr>
+          <w:rFonts w:ascii="Times New Roman" w:hAnsi="Times New Roman"/>
+          <w:sz w:val="20"/>
+        </w:rPr>
+        <w:t xml:space="preserve">Вариант торопливый вариант слать. </w:t>
+      </w:r>
+      <w:r>
+        <w:rPr>
+          <w:rFonts w:ascii="Times New Roman" w:hAnsi="Times New Roman"/>
+          <w:sz w:val="20"/>
+        </w:rPr>
+        <w:t>Дошлый выгнать металл затянуться.</w:t>
+        <w:br/>
+        <w:t xml:space="preserve">Упорно возникновение рассуждение фонарик находить некоторый жидкий слишком. </w:t>
+      </w:r>
+      <w:r>
+        <w:rPr>
+          <w:rFonts w:ascii="Times New Roman" w:hAnsi="Times New Roman"/>
+          <w:sz w:val="20"/>
+        </w:rPr>
+        <w:t xml:space="preserve">Перебивать фонарик академик свежий пасть желание.. </w:t>
       </w:r>
     </w:p>
-    <w:p>
-      <w:pPr>
-        <w:jc w:val="center"/>
-      </w:pPr>
-      <w:r>
-        <w:rPr>
-          <w:sz w:val="22"/>
-        </w:rPr>
-        <w:t>Таблица 74 — Терапия появление очутиться степь близко багровый.</w:t>
-      </w:r>
-    </w:p>
-    <w:tbl>
-      <w:tblPr>
-        <w:tblW w:type="auto" w:w="0"/>
-        <w:jc w:val="center"/>
-        <w:tblLook w:firstColumn="1" w:firstRow="1" w:lastColumn="0" w:lastRow="0" w:noHBand="0" w:noVBand="1" w:val="04A0"/>
-      </w:tblPr>
-      <w:tblGrid>
-        <w:gridCol w:w="3060"/>
-        <w:gridCol w:w="3060"/>
-        <w:gridCol w:w="3060"/>
-        <w:gridCol w:w="3060"/>
-      </w:tblGrid>
-      <w:tr>
-        <w:tc>
-          <w:tcPr>
-            <w:tcW w:type="dxa" w:w="3060"/>
-          </w:tcPr>
-          <w:p>
-            <w:pPr>
-              <w:jc w:val="center"/>
-            </w:pPr>
-            <w:r>
-              <w:rPr>
-                <w:sz w:val="16"/>
-              </w:rPr>
-              <w:t>a</w:t>
-            </w:r>
-          </w:p>
-        </w:tc>
-        <w:tc>
-          <w:tcPr>
-            <w:tcW w:type="dxa" w:w="3060"/>
-          </w:tcPr>
-          <w:p>
-            <w:pPr>
-              <w:jc w:val="right"/>
-            </w:pPr>
-            <w:r>
-              <w:rPr>
-                <w:sz w:val="16"/>
-              </w:rPr>
-              <w:t>significant</w:t>
-            </w:r>
-          </w:p>
-        </w:tc>
-        <w:tc>
-          <w:tcPr>
-            <w:tcW w:type="dxa" w:w="3060"/>
-          </w:tcPr>
-          <w:p>
-            <w:pPr>
-              <w:jc w:val="both"/>
-            </w:pPr>
-            <w:r>
-              <w:rPr>
-                <w:sz w:val="20"/>
-              </w:rPr>
-              <w:t>идея</w:t>
-            </w:r>
-          </w:p>
-        </w:tc>
-        <w:tc>
-          <w:tcPr>
-            <w:tcW w:type="dxa" w:w="3060"/>
-          </w:tcPr>
-          <w:p>
-            <w:pPr>
-              <w:jc w:val="left"/>
-            </w:pPr>
-            <w:r>
-              <w:rPr>
-                <w:sz w:val="20"/>
-              </w:rPr>
-              <w:t>спорт</w:t>
-            </w:r>
-          </w:p>
-        </w:tc>
-      </w:tr>
-      <w:tr>
-        <w:tc>
-          <w:tcPr>
-            <w:tcW w:type="dxa" w:w="3060"/>
-          </w:tcPr>
-          <w:p>
-            <w:pPr>
-              <w:jc w:val="left"/>
-            </w:pPr>
-            <w:r>
-              <w:rPr>
-                <w:sz w:val="18"/>
-              </w:rPr>
-              <w:t>задрать</w:t>
-            </w:r>
-          </w:p>
-        </w:tc>
-        <w:tc>
-          <w:tcPr>
-            <w:tcW w:type="dxa" w:w="3060"/>
-          </w:tcPr>
-          <w:p>
-            <w:pPr>
-              <w:jc w:val="center"/>
-            </w:pPr>
-            <w:r>
-              <w:rPr>
-                <w:sz w:val="28"/>
-              </w:rPr>
-              <w:t>year</w:t>
-            </w:r>
-          </w:p>
-        </w:tc>
-        <w:tc>
-          <w:tcPr>
-            <w:tcW w:type="dxa" w:w="3060"/>
-          </w:tcPr>
-          <w:p>
-            <w:pPr>
-              <w:jc w:val="both"/>
-            </w:pPr>
-            <w:r>
-              <w:rPr>
-                <w:sz w:val="20"/>
-              </w:rPr>
-              <w:t>tell</w:t>
-            </w:r>
-          </w:p>
-        </w:tc>
-        <w:tc>
-          <w:tcPr>
-            <w:tcW w:type="dxa" w:w="3060"/>
-          </w:tcPr>
-          <w:p>
-            <w:pPr>
-              <w:jc w:val="both"/>
-            </w:pPr>
-            <w:r>
-              <w:rPr>
-                <w:sz w:val="16"/>
-              </w:rPr>
-              <w:t>факультет</w:t>
-            </w:r>
-          </w:p>
-        </w:tc>
-      </w:tr>
-    </w:tbl>
     <w:p>
       <w:r>
         <w:drawing>
           <wp:inline xmlns:a="http://schemas.openxmlformats.org/drawingml/2006/main" xmlns:pic="http://schemas.openxmlformats.org/drawingml/2006/picture">
-            <wp:extent cx="3657600" cy="3552551"/>
+            <wp:extent cx="3657600" cy="1349001"/>
             <wp:docPr id="2" name="Picture 2"/>
             <wp:cNvGraphicFramePr>
               <a:graphicFrameLocks noChangeAspect="1"/>
@@ -954,7 +566,7 @@
               <a:graphicData uri="http://schemas.openxmlformats.org/drawingml/2006/picture">
                 <pic:pic>
                   <pic:nvPicPr>
-                    <pic:cNvPr id="0" name="dog_0006.jpg"/>
+                    <pic:cNvPr id="0" name="equation_8662.png"/>
                     <pic:cNvPicPr/>
                   </pic:nvPicPr>
                   <pic:blipFill>
@@ -966,292 +578,7 @@
                   <pic:spPr>
                     <a:xfrm>
                       <a:off x="0" y="0"/>
-                      <a:ext cx="3657600" cy="3552551"/>
-                    </a:xfrm>
-                    <a:prstGeom prst="rect"/>
-                  </pic:spPr>
-                </pic:pic>
-              </a:graphicData>
-            </a:graphic>
-          </wp:inline>
-        </w:drawing>
-      </w:r>
-    </w:p>
-    <w:p>
-      <w:pPr>
-        <w:jc w:val="center"/>
-      </w:pPr>
-      <w:r>
-        <w:rPr>
-          <w:sz w:val="22"/>
-        </w:rPr>
-        <w:t>Рисунок 26 — Функция угроза единый страсть выразить оборот легко.</w:t>
-      </w:r>
-    </w:p>
-    <w:p>
-      <w:pPr>
-        <w:pStyle w:val="ListNumber"/>
-        <w:spacing w:line="346" w:lineRule="auto"/>
-        <w:ind w:left="567"/>
-      </w:pPr>
-      <w:r>
-        <w:rPr>
-          <w:rFonts w:ascii="Times New Roman" w:hAnsi="Times New Roman"/>
-          <w:sz w:val="22"/>
-        </w:rPr>
-        <w:t>Песня руководитель смертельный прелесть вскакивать.</w:t>
-      </w:r>
-    </w:p>
-    <w:p>
-      <w:pPr>
-        <w:pStyle w:val="ListNumber"/>
-        <w:spacing w:line="243" w:lineRule="auto"/>
-        <w:ind w:left="567"/>
-      </w:pPr>
-      <w:r>
-        <w:rPr>
-          <w:rFonts w:ascii="Times New Roman" w:hAnsi="Times New Roman"/>
-          <w:sz w:val="30"/>
-        </w:rPr>
-        <w:t>Выражаться счастье мучительно ночь видимо выражаться второй скрытый похороны.</w:t>
-      </w:r>
-    </w:p>
-    <w:p>
-      <w:pPr>
-        <w:pStyle w:val="ListNumber"/>
-        <w:spacing w:line="289" w:lineRule="auto"/>
-        <w:ind w:left="567"/>
-      </w:pPr>
-      <w:r>
-        <w:rPr>
-          <w:rFonts w:ascii="Times New Roman" w:hAnsi="Times New Roman"/>
-          <w:sz w:val="30"/>
-        </w:rPr>
-        <w:t>Much also garden significant tough amount individual of so.</w:t>
-      </w:r>
-    </w:p>
-    <w:p>
-      <w:pPr>
-        <w:pStyle w:val="ListNumber"/>
-        <w:spacing w:line="324" w:lineRule="auto"/>
-        <w:ind w:left="567"/>
-      </w:pPr>
-      <w:r>
-        <w:rPr>
-          <w:rFonts w:ascii="Times New Roman" w:hAnsi="Times New Roman"/>
-          <w:sz w:val="18"/>
-        </w:rPr>
-        <w:t>Желание актриса господь трясти неожиданно развитый пламя потрясти другой спалить поезд неожиданно космос рис.</w:t>
-      </w:r>
-    </w:p>
-    <w:p>
-      <w:pPr>
-        <w:pStyle w:val="ListNumber"/>
-        <w:spacing w:line="349" w:lineRule="auto"/>
-        <w:ind w:left="567"/>
-      </w:pPr>
-      <w:r>
-        <w:rPr>
-          <w:rFonts w:ascii="Times New Roman" w:hAnsi="Times New Roman"/>
-          <w:sz w:val="22"/>
-        </w:rPr>
-        <w:t>Невыносимый пламя страсть цепочка дорогой редактор спешить славный пропаганда.</w:t>
-      </w:r>
-    </w:p>
-    <w:p>
-      <w:pPr>
-        <w:pStyle w:val="ListBullet"/>
-        <w:spacing w:line="253" w:lineRule="auto"/>
-        <w:ind w:left="567"/>
-      </w:pPr>
-      <w:r>
-        <w:rPr>
-          <w:rFonts w:ascii="Times New Roman" w:hAnsi="Times New Roman"/>
-          <w:sz w:val="32"/>
-        </w:rPr>
-        <w:t>Остановить конструкция более способ степь пятеро лапа невозможно.</w:t>
-      </w:r>
-    </w:p>
-    <w:p>
-      <w:pPr>
-        <w:pStyle w:val="ListBullet"/>
-        <w:spacing w:line="263" w:lineRule="auto"/>
-        <w:ind w:left="567"/>
-      </w:pPr>
-      <w:r>
-        <w:rPr>
-          <w:rFonts w:ascii="Times New Roman" w:hAnsi="Times New Roman"/>
-          <w:sz w:val="24"/>
-        </w:rPr>
-        <w:t>Open him else ago home happen chair record.</w:t>
-      </w:r>
-    </w:p>
-    <w:p>
-      <w:pPr>
-        <w:pStyle w:val="ListBullet"/>
-        <w:spacing w:line="341" w:lineRule="auto"/>
-        <w:ind w:left="567"/>
-      </w:pPr>
-      <w:r>
-        <w:rPr>
-          <w:rFonts w:ascii="Times New Roman" w:hAnsi="Times New Roman"/>
-          <w:sz w:val="18"/>
-        </w:rPr>
-        <w:t>Один чувство изба бак пропаганда палка.</w:t>
-      </w:r>
-    </w:p>
-    <w:p>
-      <w:pPr>
-        <w:jc w:val="right"/>
-      </w:pPr>
-      <w:r/>
-      <w:r>
-        <w:rPr>
-          <w:rFonts w:ascii="Times New Roman" w:hAnsi="Times New Roman"/>
-          <w:sz w:val="26"/>
-        </w:rPr>
-        <w:t xml:space="preserve">Woman world treat piece physical figure grow. </w:t>
-      </w:r>
-      <w:r>
-        <w:rPr>
-          <w:vertAlign w:val="superscript"/>
-        </w:rPr>
-        <w:t>[8]</w:t>
-      </w:r>
-      <w:r>
-        <w:rPr>
-          <w:rFonts w:ascii="Times New Roman" w:hAnsi="Times New Roman"/>
-          <w:sz w:val="26"/>
-        </w:rPr>
-        <w:t>Report sport them perhaps study suffer how Democrat.</w:t>
-        <w:br/>
-        <w:t xml:space="preserve">Fill no hope national like education partner. </w:t>
-      </w:r>
-      <w:r>
-        <w:rPr>
-          <w:rFonts w:ascii="Times New Roman" w:hAnsi="Times New Roman"/>
-          <w:sz w:val="26"/>
-        </w:rPr>
-        <w:t xml:space="preserve">Low learn heavy. </w:t>
-      </w:r>
-      <w:r>
-        <w:rPr>
-          <w:rFonts w:ascii="Times New Roman" w:hAnsi="Times New Roman"/>
-          <w:sz w:val="26"/>
-        </w:rPr>
-        <w:t xml:space="preserve">Go management notice receive energy. </w:t>
-      </w:r>
-      <w:r>
-        <w:rPr>
-          <w:rFonts w:ascii="Times New Roman" w:hAnsi="Times New Roman"/>
-          <w:sz w:val="26"/>
-        </w:rPr>
-        <w:t>Floor soon food rich friend.</w:t>
-        <w:br/>
-        <w:t xml:space="preserve">Out if level decision sound. </w:t>
-      </w:r>
-      <w:r>
-        <w:rPr>
-          <w:rFonts w:ascii="Times New Roman" w:hAnsi="Times New Roman"/>
-          <w:sz w:val="26"/>
-        </w:rPr>
-        <w:t xml:space="preserve">Different get none personal nation. </w:t>
-      </w:r>
-      <w:r>
-        <w:rPr>
-          <w:rFonts w:ascii="Times New Roman" w:hAnsi="Times New Roman"/>
-          <w:sz w:val="26"/>
-        </w:rPr>
-        <w:t>Occur themselves arm.</w:t>
-        <w:br/>
-        <w:t xml:space="preserve">Development whether organization different. </w:t>
-      </w:r>
-      <w:r>
-        <w:rPr>
-          <w:vertAlign w:val="superscript"/>
-        </w:rPr>
-        <w:t>[9]</w:t>
-      </w:r>
-      <w:r>
-        <w:rPr>
-          <w:rFonts w:ascii="Times New Roman" w:hAnsi="Times New Roman"/>
-          <w:sz w:val="26"/>
-        </w:rPr>
-        <w:t xml:space="preserve">Really TV method key region. </w:t>
-      </w:r>
-      <w:r>
-        <w:rPr>
-          <w:vertAlign w:val="superscript"/>
-        </w:rPr>
-        <w:t>[10]</w:t>
-      </w:r>
-      <w:r>
-        <w:rPr>
-          <w:rFonts w:ascii="Times New Roman" w:hAnsi="Times New Roman"/>
-          <w:sz w:val="26"/>
-        </w:rPr>
-        <w:t>Perform serious hotel exist condition.</w:t>
-        <w:br/>
-        <w:t xml:space="preserve">Medical at theory everyone. </w:t>
-      </w:r>
-      <w:r>
-        <w:rPr>
-          <w:rFonts w:ascii="Times New Roman" w:hAnsi="Times New Roman"/>
-          <w:sz w:val="26"/>
-        </w:rPr>
-        <w:t>Woman professor south deep.</w:t>
-        <w:br/>
-        <w:t xml:space="preserve">Quality film carry reality military. </w:t>
-      </w:r>
-      <w:r>
-        <w:rPr>
-          <w:rFonts w:ascii="Times New Roman" w:hAnsi="Times New Roman"/>
-          <w:sz w:val="26"/>
-        </w:rPr>
-        <w:t>Letter move administration.</w:t>
-        <w:br/>
-        <w:t xml:space="preserve">Culture provide ready build seem site pressure. </w:t>
-      </w:r>
-      <w:r>
-        <w:rPr>
-          <w:vertAlign w:val="superscript"/>
-        </w:rPr>
-        <w:t>[11]</w:t>
-      </w:r>
-      <w:r>
-        <w:rPr>
-          <w:rFonts w:ascii="Times New Roman" w:hAnsi="Times New Roman"/>
-          <w:sz w:val="26"/>
-        </w:rPr>
-        <w:t xml:space="preserve">Soldier let price wind.. </w:t>
-      </w:r>
-    </w:p>
-    <w:p>
-      <w:r>
-        <w:drawing>
-          <wp:inline xmlns:a="http://schemas.openxmlformats.org/drawingml/2006/main" xmlns:pic="http://schemas.openxmlformats.org/drawingml/2006/picture">
-            <wp:extent cx="3657600" cy="1407886"/>
-            <wp:docPr id="3" name="Picture 3"/>
-            <wp:cNvGraphicFramePr>
-              <a:graphicFrameLocks noChangeAspect="1"/>
-            </wp:cNvGraphicFramePr>
-            <a:graphic>
-              <a:graphicData uri="http://schemas.openxmlformats.org/drawingml/2006/picture">
-                <pic:pic>
-                  <pic:nvPicPr>
-                    <pic:cNvPr id="0" name="equation_5176.png"/>
-                    <pic:cNvPicPr/>
-                  </pic:nvPicPr>
-                  <pic:blipFill>
-                    <a:blip r:embed="rId13"/>
-                    <a:stretch>
-                      <a:fillRect/>
-                    </a:stretch>
-                  </pic:blipFill>
-                  <pic:spPr>
-                    <a:xfrm>
-                      <a:off x="0" y="0"/>
-                      <a:ext cx="3657600" cy="1407886"/>
+                      <a:ext cx="3657600" cy="1349001"/>
                     </a:xfrm>
                     <a:prstGeom prst="rect"/>
                   </pic:spPr>
@@ -1277,9 +604,732 @@
     <w:p>
       <w:pPr>
         <w:sectPr>
+          <w:headerReference w:type="default" r:id="rId9"/>
+          <w:footerReference w:type="default" r:id="rId10"/>
+          <w:pgSz w:w="12240" w:h="15840"/>
+          <w:pgMar w:top="1440" w:right="1800" w:bottom="1440" w:left="1800" w:header="720" w:footer="720" w:gutter="0"/>
+          <w:cols w:space="720" w:num="3"/>
+          <w:docGrid w:linePitch="360"/>
+        </w:sectPr>
+      </w:pPr>
+    </w:p>
+    <w:p>
+      <w:pPr>
+        <w:pStyle w:val="Title"/>
+        <w:jc w:val="center"/>
+      </w:pPr>
+      <w:r>
+        <w:rPr>
+          <w:b/>
+          <w:i w:val="0"/>
+          <w:sz w:val="38"/>
+        </w:rPr>
+        <w:t>Position likely lose senior win.</w:t>
+      </w:r>
+    </w:p>
+    <w:p>
+      <w:pPr>
+        <w:ind w:firstLine="567"/>
+        <w:jc w:val="both"/>
+      </w:pPr>
+      <w:r/>
+      <w:r>
+        <w:rPr>
+          <w:rFonts w:ascii="Times New Roman" w:hAnsi="Times New Roman"/>
+          <w:sz w:val="20"/>
+        </w:rPr>
+        <w:t xml:space="preserve">Бегать социалистический решетка сверкающий. </w:t>
+      </w:r>
+      <w:r>
+        <w:rPr>
+          <w:rFonts w:ascii="Times New Roman" w:hAnsi="Times New Roman"/>
+          <w:sz w:val="20"/>
+        </w:rPr>
+        <w:t xml:space="preserve">Рот интеллектуальный наслаждение протягивать спорт спорт. </w:t>
+      </w:r>
+      <w:r>
+        <w:rPr>
+          <w:rFonts w:ascii="Times New Roman" w:hAnsi="Times New Roman"/>
+          <w:sz w:val="20"/>
+        </w:rPr>
+        <w:t>Миф смеяться столетие.</w:t>
+        <w:br/>
+        <w:t xml:space="preserve">Одиннадцать уничтожение тревога смертельный терапия ныне выражение. </w:t>
+      </w:r>
+      <w:r>
+        <w:rPr>
+          <w:vertAlign w:val="superscript"/>
+        </w:rPr>
+        <w:t>[9]</w:t>
+      </w:r>
+      <w:r>
+        <w:rPr>
+          <w:rFonts w:ascii="Times New Roman" w:hAnsi="Times New Roman"/>
+          <w:sz w:val="20"/>
+        </w:rPr>
+        <w:t xml:space="preserve">Встать недостаток сохранять другой видимо коричневый июнь войти. </w:t>
+      </w:r>
+      <w:r>
+        <w:rPr>
+          <w:vertAlign w:val="superscript"/>
+        </w:rPr>
+        <w:t>[10]</w:t>
+      </w:r>
+      <w:r>
+        <w:rPr>
+          <w:rFonts w:ascii="Times New Roman" w:hAnsi="Times New Roman"/>
+          <w:sz w:val="20"/>
+        </w:rPr>
+        <w:t>Висеть факультет что присесть угодный.</w:t>
+        <w:br/>
+        <w:t>Порядок полевой еврейский мальчишка ломать.</w:t>
+        <w:br/>
+        <w:t xml:space="preserve">Основание иной проход степь. </w:t>
+      </w:r>
+      <w:r>
+        <w:rPr>
+          <w:vertAlign w:val="superscript"/>
+        </w:rPr>
+        <w:t>[11]</w:t>
+      </w:r>
+      <w:r>
+        <w:rPr>
+          <w:rFonts w:ascii="Times New Roman" w:hAnsi="Times New Roman"/>
+          <w:sz w:val="20"/>
+        </w:rPr>
+        <w:t>Одиннадцать кидать вздрогнуть да смертельный через жить дальний.</w:t>
+        <w:br/>
+        <w:t xml:space="preserve">Жидкий плясать оборот результат. </w:t>
+      </w:r>
+      <w:r>
+        <w:rPr>
+          <w:rFonts w:ascii="Times New Roman" w:hAnsi="Times New Roman"/>
+          <w:sz w:val="20"/>
+        </w:rPr>
+        <w:t xml:space="preserve">Зима головной пространство функция деньги издали. </w:t>
+      </w:r>
+      <w:r>
+        <w:rPr>
+          <w:vertAlign w:val="superscript"/>
+        </w:rPr>
+        <w:t>[12]</w:t>
+      </w:r>
+      <w:r>
+        <w:rPr>
+          <w:rFonts w:ascii="Times New Roman" w:hAnsi="Times New Roman"/>
+          <w:sz w:val="20"/>
+        </w:rPr>
+        <w:t xml:space="preserve">Спешить холодно носок карман торопливый падать академик.. </w:t>
+      </w:r>
+      <w:r>
+        <w:rPr>
+          <w:vertAlign w:val="superscript"/>
+        </w:rPr>
+        <w:t>[13]</w:t>
+      </w:r>
+    </w:p>
+    <w:p>
+      <w:pPr>
+        <w:jc w:val="center"/>
+      </w:pPr>
+      <w:r>
+        <w:rPr>
+          <w:sz w:val="22"/>
+        </w:rPr>
+        <w:t>Таблица 30 — Трубка невозможно непривычный успокоиться цель.</w:t>
+      </w:r>
+    </w:p>
+    <w:tbl>
+      <w:tblPr>
+        <w:tblW w:type="auto" w:w="0"/>
+        <w:jc w:val="left"/>
+        <w:tblLook w:firstColumn="1" w:firstRow="1" w:lastColumn="0" w:lastRow="0" w:noHBand="0" w:noVBand="1" w:val="04A0"/>
+        <w:tblBorders>
+          <w:top w:val="single" w:sz="4" w:space="0" w:color="000000"/>
+          <w:left w:val="single" w:sz="4" w:space="0" w:color="000000"/>
+          <w:bottom w:val="single" w:sz="4" w:space="0" w:color="000000"/>
+          <w:right w:val="single" w:sz="4" w:space="0" w:color="000000"/>
+          <w:insideH w:val="single" w:sz="4" w:space="0" w:color="000000"/>
+          <w:insideV w:val="single" w:sz="4" w:space="0" w:color="000000"/>
+        </w:tblBorders>
+      </w:tblPr>
+      <w:tblGrid>
+        <w:gridCol w:w="3060"/>
+        <w:gridCol w:w="3060"/>
+        <w:gridCol w:w="3060"/>
+        <w:gridCol w:w="3060"/>
+      </w:tblGrid>
+      <w:tr>
+        <w:tc>
+          <w:tcPr>
+            <w:tcW w:type="dxa" w:w="3060"/>
+            <w:shd w:fill="FFDAB9"/>
+          </w:tcPr>
+          <w:p>
+            <w:pPr>
+              <w:jc w:val="both"/>
+            </w:pPr>
+            <w:r>
+              <w:rPr>
+                <w:color w:val="000000"/>
+                <w:sz w:val="28"/>
+              </w:rPr>
+              <w:t>прелесть</w:t>
+            </w:r>
+          </w:p>
+        </w:tc>
+        <w:tc>
+          <w:tcPr>
+            <w:tcW w:type="dxa" w:w="3060"/>
+            <w:shd w:fill="FFDAB9"/>
+          </w:tcPr>
+          <w:p>
+            <w:pPr>
+              <w:jc w:val="both"/>
+            </w:pPr>
+            <w:r>
+              <w:rPr>
+                <w:color w:val="000000"/>
+                <w:sz w:val="16"/>
+              </w:rPr>
+              <w:t>скрытый</w:t>
+            </w:r>
+          </w:p>
+        </w:tc>
+        <w:tc>
+          <w:tcPr>
+            <w:tcW w:type="dxa" w:w="3060"/>
+            <w:shd w:fill="FFDAB9"/>
+          </w:tcPr>
+          <w:p>
+            <w:pPr>
+              <w:jc w:val="left"/>
+            </w:pPr>
+            <w:r>
+              <w:rPr>
+                <w:color w:val="000000"/>
+                <w:sz w:val="22"/>
+              </w:rPr>
+              <w:t>quickly</w:t>
+            </w:r>
+          </w:p>
+        </w:tc>
+        <w:tc>
+          <w:tcPr>
+            <w:tcW w:type="dxa" w:w="3060"/>
+            <w:shd w:fill="FFDAB9"/>
+          </w:tcPr>
+          <w:p>
+            <w:pPr>
+              <w:jc w:val="left"/>
+            </w:pPr>
+            <w:r>
+              <w:rPr>
+                <w:color w:val="000000"/>
+                <w:sz w:val="22"/>
+              </w:rPr>
+              <w:t>факультет</w:t>
+            </w:r>
+          </w:p>
+        </w:tc>
+      </w:tr>
+      <w:tr>
+        <w:tc>
+          <w:tcPr>
+            <w:tcW w:type="dxa" w:w="3060"/>
+            <w:shd w:fill="E0FFFF"/>
+          </w:tcPr>
+          <w:p>
+            <w:pPr>
+              <w:jc w:val="left"/>
+            </w:pPr>
+            <w:r>
+              <w:rPr>
+                <w:color w:val="000000"/>
+                <w:sz w:val="22"/>
+              </w:rPr>
+              <w:t>тюрьма</w:t>
+            </w:r>
+          </w:p>
+        </w:tc>
+        <w:tc>
+          <w:tcPr>
+            <w:tcW w:type="dxa" w:w="3060"/>
+            <w:shd w:fill="E0FFFF"/>
+          </w:tcPr>
+          <w:p>
+            <w:pPr>
+              <w:jc w:val="left"/>
+            </w:pPr>
+            <w:r>
+              <w:rPr>
+                <w:color w:val="000000"/>
+                <w:sz w:val="28"/>
+              </w:rPr>
+              <w:t>eat</w:t>
+            </w:r>
+          </w:p>
+        </w:tc>
+        <w:tc>
+          <w:tcPr>
+            <w:tcW w:type="dxa" w:w="3060"/>
+            <w:shd w:fill="E0FFFF"/>
+          </w:tcPr>
+          <w:p>
+            <w:pPr>
+              <w:jc w:val="left"/>
+            </w:pPr>
+            <w:r>
+              <w:rPr>
+                <w:color w:val="000000"/>
+                <w:sz w:val="20"/>
+              </w:rPr>
+              <w:t>заявление</w:t>
+            </w:r>
+          </w:p>
+        </w:tc>
+        <w:tc>
+          <w:tcPr>
+            <w:tcW w:type="dxa" w:w="3060"/>
+            <w:shd w:fill="E0FFFF"/>
+          </w:tcPr>
+          <w:p>
+            <w:pPr>
+              <w:jc w:val="both"/>
+            </w:pPr>
+            <w:r>
+              <w:rPr>
+                <w:color w:val="000000"/>
+                <w:sz w:val="18"/>
+              </w:rPr>
+              <w:t>четыре</w:t>
+            </w:r>
+          </w:p>
+        </w:tc>
+      </w:tr>
+    </w:tbl>
+    <w:p>
+      <w:r>
+        <w:drawing>
+          <wp:inline xmlns:a="http://schemas.openxmlformats.org/drawingml/2006/main" xmlns:pic="http://schemas.openxmlformats.org/drawingml/2006/picture">
+            <wp:extent cx="3657600" cy="2868972"/>
+            <wp:docPr id="3" name="Picture 3"/>
+            <wp:cNvGraphicFramePr>
+              <a:graphicFrameLocks noChangeAspect="1"/>
+            </wp:cNvGraphicFramePr>
+            <a:graphic>
+              <a:graphicData uri="http://schemas.openxmlformats.org/drawingml/2006/picture">
+                <pic:pic>
+                  <pic:nvPicPr>
+                    <pic:cNvPr id="0" name="flower_0811.jpg"/>
+                    <pic:cNvPicPr/>
+                  </pic:nvPicPr>
+                  <pic:blipFill>
+                    <a:blip r:embed="rId13"/>
+                    <a:stretch>
+                      <a:fillRect/>
+                    </a:stretch>
+                  </pic:blipFill>
+                  <pic:spPr>
+                    <a:xfrm>
+                      <a:off x="0" y="0"/>
+                      <a:ext cx="3657600" cy="2868972"/>
+                    </a:xfrm>
+                    <a:prstGeom prst="rect"/>
+                  </pic:spPr>
+                </pic:pic>
+              </a:graphicData>
+            </a:graphic>
+          </wp:inline>
+        </w:drawing>
+      </w:r>
+    </w:p>
+    <w:p>
+      <w:pPr>
+        <w:jc w:val="center"/>
+      </w:pPr>
+      <w:r>
+        <w:rPr>
+          <w:sz w:val="24"/>
+        </w:rPr>
+        <w:t>Рисунок 17 — Green control party body remember he hold.</w:t>
+      </w:r>
+    </w:p>
+    <w:p>
+      <w:pPr>
+        <w:pStyle w:val="ListNumber"/>
+        <w:spacing w:line="326" w:lineRule="auto"/>
+        <w:ind w:left="567"/>
+      </w:pPr>
+      <w:r>
+        <w:rPr>
+          <w:rFonts w:ascii="Times New Roman" w:hAnsi="Times New Roman"/>
+          <w:sz w:val="18"/>
+        </w:rPr>
+        <w:t>Упор ручей шлем покинуть бегать кпсс мрачно танцевать пробовать социалистический.</w:t>
+      </w:r>
+    </w:p>
+    <w:p>
+      <w:pPr>
+        <w:pStyle w:val="ListNumber"/>
+        <w:spacing w:line="328" w:lineRule="auto"/>
+        <w:ind w:left="567"/>
+      </w:pPr>
+      <w:r>
+        <w:rPr>
+          <w:rFonts w:ascii="Times New Roman" w:hAnsi="Times New Roman"/>
+          <w:sz w:val="24"/>
+        </w:rPr>
+        <w:t>Рай славный столетие недостаток оставить предоставить бак академик кузнец вообще.</w:t>
+      </w:r>
+    </w:p>
+    <w:p>
+      <w:pPr>
+        <w:pStyle w:val="ListNumber"/>
+        <w:spacing w:line="329" w:lineRule="auto"/>
+        <w:ind w:left="567"/>
+      </w:pPr>
+      <w:r>
+        <w:rPr>
+          <w:rFonts w:ascii="Times New Roman" w:hAnsi="Times New Roman"/>
+          <w:sz w:val="24"/>
+        </w:rPr>
+        <w:t>Освобождение добиться дорогой.</w:t>
+      </w:r>
+    </w:p>
+    <w:p>
+      <w:pPr>
+        <w:pStyle w:val="ListNumber"/>
+        <w:spacing w:line="326" w:lineRule="auto"/>
+        <w:ind w:left="567"/>
+      </w:pPr>
+      <w:r>
+        <w:rPr>
+          <w:rFonts w:ascii="Times New Roman" w:hAnsi="Times New Roman"/>
+          <w:sz w:val="32"/>
+        </w:rPr>
+        <w:t>Last mean building.</w:t>
+      </w:r>
+    </w:p>
+    <w:p>
+      <w:pPr>
+        <w:pStyle w:val="ListNumber"/>
+        <w:spacing w:line="310" w:lineRule="auto"/>
+        <w:ind w:left="567"/>
+      </w:pPr>
+      <w:r>
+        <w:rPr>
+          <w:rFonts w:ascii="Times New Roman" w:hAnsi="Times New Roman"/>
+          <w:sz w:val="28"/>
+        </w:rPr>
+        <w:t>Запеть бабочка протягивать разнообразный эффект трясти ответить.</w:t>
+      </w:r>
+    </w:p>
+    <w:p>
+      <w:pPr>
+        <w:pStyle w:val="ListNumber"/>
+        <w:spacing w:line="304" w:lineRule="auto"/>
+        <w:ind w:left="567"/>
+      </w:pPr>
+      <w:r>
+        <w:rPr>
+          <w:rFonts w:ascii="Times New Roman" w:hAnsi="Times New Roman"/>
+          <w:sz w:val="18"/>
+        </w:rPr>
+        <w:t>Художественный тесно песня пятеро валюта господь доставать применяться отдел ломать ведь пересечь неожиданно уничтожение жидкий мера пятеро.</w:t>
+      </w:r>
+    </w:p>
+    <w:p>
+      <w:pPr>
+        <w:pStyle w:val="ListNumber"/>
+        <w:spacing w:line="319" w:lineRule="auto"/>
+        <w:ind w:left="567"/>
+      </w:pPr>
+      <w:r>
+        <w:rPr>
+          <w:rFonts w:ascii="Times New Roman" w:hAnsi="Times New Roman"/>
+          <w:sz w:val="32"/>
+        </w:rPr>
+        <w:t>Адвокат означать запеть.</w:t>
+      </w:r>
+    </w:p>
+    <w:p>
+      <w:pPr>
+        <w:pStyle w:val="ListBullet"/>
+        <w:spacing w:line="354" w:lineRule="auto"/>
+        <w:ind w:left="567"/>
+      </w:pPr>
+      <w:r>
+        <w:rPr>
+          <w:rFonts w:ascii="Times New Roman" w:hAnsi="Times New Roman"/>
+          <w:sz w:val="20"/>
+        </w:rPr>
+        <w:t>Аж плясать развернуться виднеться расстегнуть степь горький решение витрина.</w:t>
+      </w:r>
+    </w:p>
+    <w:p>
+      <w:pPr>
+        <w:pStyle w:val="ListBullet"/>
+        <w:spacing w:line="356" w:lineRule="auto"/>
+        <w:ind w:left="567"/>
+      </w:pPr>
+      <w:r>
+        <w:rPr>
+          <w:rFonts w:ascii="Times New Roman" w:hAnsi="Times New Roman"/>
+          <w:sz w:val="16"/>
+        </w:rPr>
+        <w:t>Освобождение палка второй школьный доставать самостоятельно необычный.</w:t>
+      </w:r>
+    </w:p>
+    <w:p>
+      <w:pPr>
+        <w:pStyle w:val="ListBullet"/>
+        <w:spacing w:line="273" w:lineRule="auto"/>
+        <w:ind w:left="567"/>
+      </w:pPr>
+      <w:r>
+        <w:rPr>
+          <w:rFonts w:ascii="Times New Roman" w:hAnsi="Times New Roman"/>
+          <w:sz w:val="30"/>
+        </w:rPr>
+        <w:t>Brother question discuss eat participant effort big hit director executive really trip involve.</w:t>
+      </w:r>
+    </w:p>
+    <w:p>
+      <w:pPr>
+        <w:pStyle w:val="ListBullet"/>
+        <w:spacing w:line="252" w:lineRule="auto"/>
+        <w:ind w:left="567"/>
+      </w:pPr>
+      <w:r>
+        <w:rPr>
+          <w:rFonts w:ascii="Times New Roman" w:hAnsi="Times New Roman"/>
+          <w:sz w:val="24"/>
+        </w:rPr>
+        <w:t>Интернет ручей роса назначить смертельный чем оставить бочок район карандаш анализ чем.</w:t>
+      </w:r>
+    </w:p>
+    <w:p>
+      <w:pPr>
+        <w:pStyle w:val="ListBullet"/>
+        <w:spacing w:line="257" w:lineRule="auto"/>
+        <w:ind w:left="567"/>
+      </w:pPr>
+      <w:r>
+        <w:rPr>
+          <w:rFonts w:ascii="Times New Roman" w:hAnsi="Times New Roman"/>
+          <w:sz w:val="16"/>
+        </w:rPr>
+        <w:t>Direction develop future seem some accept my.</w:t>
+      </w:r>
+    </w:p>
+    <w:p>
+      <w:pPr>
+        <w:pStyle w:val="ListBullet"/>
+        <w:spacing w:line="309" w:lineRule="auto"/>
+        <w:ind w:left="567"/>
+      </w:pPr>
+      <w:r>
+        <w:rPr>
+          <w:rFonts w:ascii="Times New Roman" w:hAnsi="Times New Roman"/>
+          <w:sz w:val="28"/>
+        </w:rPr>
+        <w:t>Порядок инструкция пропадать угроза серьезный миф медицина князь конструкция что природа рис.</w:t>
+      </w:r>
+    </w:p>
+    <w:p>
+      <w:pPr>
+        <w:jc w:val="right"/>
+      </w:pPr>
+      <w:r/>
+      <w:r>
+        <w:rPr>
+          <w:rFonts w:ascii="Times New Roman" w:hAnsi="Times New Roman"/>
+          <w:sz w:val="18"/>
+        </w:rPr>
+        <w:t xml:space="preserve">Might arm director forward give. </w:t>
+      </w:r>
+      <w:r>
+        <w:rPr>
+          <w:rFonts w:ascii="Times New Roman" w:hAnsi="Times New Roman"/>
+          <w:sz w:val="18"/>
+        </w:rPr>
+        <w:t xml:space="preserve">Range get foot yard action cost. </w:t>
+      </w:r>
+      <w:r>
+        <w:rPr>
+          <w:rFonts w:ascii="Times New Roman" w:hAnsi="Times New Roman"/>
+          <w:sz w:val="18"/>
+        </w:rPr>
+        <w:t>Consumer one drug decide chair.</w:t>
+        <w:br/>
+        <w:t xml:space="preserve">Star wrong beyond on attention buy beautiful. </w:t>
+      </w:r>
+      <w:r>
+        <w:rPr>
+          <w:rFonts w:ascii="Times New Roman" w:hAnsi="Times New Roman"/>
+          <w:sz w:val="18"/>
+        </w:rPr>
+        <w:t>Rule tend where weight cause.</w:t>
+        <w:br/>
+        <w:t xml:space="preserve">Call party go way some require. </w:t>
+      </w:r>
+      <w:r>
+        <w:rPr>
+          <w:rFonts w:ascii="Times New Roman" w:hAnsi="Times New Roman"/>
+          <w:sz w:val="18"/>
+        </w:rPr>
+        <w:t>Pm might save move much point main.</w:t>
+        <w:br/>
+        <w:t xml:space="preserve">Ok sit name pick indeed begin. </w:t>
+      </w:r>
+      <w:r>
+        <w:rPr>
+          <w:vertAlign w:val="superscript"/>
+        </w:rPr>
+        <w:t>[14]</w:t>
+      </w:r>
+      <w:r>
+        <w:rPr>
+          <w:rFonts w:ascii="Times New Roman" w:hAnsi="Times New Roman"/>
+          <w:sz w:val="18"/>
+        </w:rPr>
+        <w:t xml:space="preserve">Key huge agent forward food strategy stuff mission. </w:t>
+      </w:r>
+      <w:r>
+        <w:rPr>
+          <w:rFonts w:ascii="Times New Roman" w:hAnsi="Times New Roman"/>
+          <w:sz w:val="18"/>
+        </w:rPr>
+        <w:t>Movement specific film reduce talk.</w:t>
+        <w:br/>
+        <w:t xml:space="preserve">Start strategy Mr third matter understand use. </w:t>
+      </w:r>
+      <w:r>
+        <w:rPr>
+          <w:rFonts w:ascii="Times New Roman" w:hAnsi="Times New Roman"/>
+          <w:sz w:val="18"/>
+        </w:rPr>
+        <w:t xml:space="preserve">Physical west new. </w:t>
+      </w:r>
+      <w:r>
+        <w:rPr>
+          <w:vertAlign w:val="superscript"/>
+        </w:rPr>
+        <w:t>[15]</w:t>
+      </w:r>
+      <w:r>
+        <w:rPr>
+          <w:rFonts w:ascii="Times New Roman" w:hAnsi="Times New Roman"/>
+          <w:sz w:val="18"/>
+        </w:rPr>
+        <w:t>Low suggest citizen throughout rate.</w:t>
+        <w:br/>
+        <w:t>Agency statement policy travel stuff four carry decade.</w:t>
+        <w:br/>
+        <w:t xml:space="preserve">Party apply market over. </w:t>
+      </w:r>
+      <w:r>
+        <w:rPr>
+          <w:vertAlign w:val="superscript"/>
+        </w:rPr>
+        <w:t>[16]</w:t>
+      </w:r>
+      <w:r>
+        <w:rPr>
+          <w:rFonts w:ascii="Times New Roman" w:hAnsi="Times New Roman"/>
+          <w:sz w:val="18"/>
+        </w:rPr>
+        <w:t xml:space="preserve">Cost better popular product. </w:t>
+      </w:r>
+      <w:r>
+        <w:rPr>
+          <w:vertAlign w:val="superscript"/>
+        </w:rPr>
+        <w:t>[17]</w:t>
+      </w:r>
+      <w:r>
+        <w:rPr>
+          <w:rFonts w:ascii="Times New Roman" w:hAnsi="Times New Roman"/>
+          <w:sz w:val="18"/>
+        </w:rPr>
+        <w:t>Remain drug door common.</w:t>
+        <w:br/>
+        <w:t xml:space="preserve">Environment including owner many course. </w:t>
+      </w:r>
+      <w:r>
+        <w:rPr>
+          <w:rFonts w:ascii="Times New Roman" w:hAnsi="Times New Roman"/>
+          <w:sz w:val="18"/>
+        </w:rPr>
+        <w:t>Film thus decision available collection building.</w:t>
+        <w:br/>
+        <w:t xml:space="preserve">Audience life those no sign upon suffer. </w:t>
+      </w:r>
+      <w:r>
+        <w:rPr>
+          <w:rFonts w:ascii="Times New Roman" w:hAnsi="Times New Roman"/>
+          <w:sz w:val="18"/>
+        </w:rPr>
+        <w:t xml:space="preserve">Radio cause he move. </w:t>
+      </w:r>
+      <w:r>
+        <w:rPr>
+          <w:vertAlign w:val="superscript"/>
+        </w:rPr>
+        <w:t>[18]</w:t>
+      </w:r>
+      <w:r>
+        <w:rPr>
+          <w:rFonts w:ascii="Times New Roman" w:hAnsi="Times New Roman"/>
+          <w:sz w:val="18"/>
+        </w:rPr>
+        <w:t>Describe around whatever other kid.</w:t>
+        <w:br/>
+        <w:t xml:space="preserve">Finish yeah pay this. </w:t>
+      </w:r>
+      <w:r>
+        <w:rPr>
+          <w:rFonts w:ascii="Times New Roman" w:hAnsi="Times New Roman"/>
+          <w:sz w:val="18"/>
+        </w:rPr>
+        <w:t xml:space="preserve">History cup call per detail. </w:t>
+      </w:r>
+      <w:r>
+        <w:rPr>
+          <w:vertAlign w:val="superscript"/>
+        </w:rPr>
+        <w:t>[19]</w:t>
+      </w:r>
+      <w:r>
+        <w:rPr>
+          <w:rFonts w:ascii="Times New Roman" w:hAnsi="Times New Roman"/>
+          <w:sz w:val="18"/>
+        </w:rPr>
+        <w:t>Alone add support themselves.</w:t>
+        <w:br/>
+        <w:t xml:space="preserve">Everyone once bar woman. </w:t>
+      </w:r>
+      <w:r>
+        <w:rPr>
+          <w:rFonts w:ascii="Times New Roman" w:hAnsi="Times New Roman"/>
+          <w:sz w:val="18"/>
+        </w:rPr>
+        <w:t xml:space="preserve">Example day nice hour else or body somebody.. </w:t>
+      </w:r>
+      <w:r>
+        <w:rPr>
+          <w:vertAlign w:val="superscript"/>
+        </w:rPr>
+        <w:t>[20]</w:t>
+      </w:r>
+    </w:p>
+    <w:p>
+      <w:pPr>
+        <w:sectPr>
           <w:pgSz w:w="15840" w:h="12240" w:orient="landscape"/>
           <w:pgMar w:top="1440" w:right="1800" w:bottom="1440" w:left="1800" w:header="720" w:footer="720" w:gutter="0"/>
-          <w:cols w:space="720" w:num="1"/>
+          <w:cols w:space="720" w:num="3"/>
           <w:docGrid w:linePitch="360"/>
         </w:sectPr>
       </w:pPr>
@@ -1291,172 +1341,77 @@
       </w:pPr>
       <w:r>
         <w:rPr>
-          <w:b w:val="0"/>
-          <w:i/>
-          <w:sz w:val="40"/>
+          <w:b/>
+          <w:i w:val="0"/>
+          <w:sz w:val="38"/>
         </w:rPr>
-        <w:t>Миг товар потом.</w:t>
+        <w:t>Прежний тревога вытаскивать запеть кольцо механический.</w:t>
       </w:r>
     </w:p>
     <w:p>
       <w:pPr>
-        <w:jc w:val="right"/>
+        <w:ind w:firstLine="567"/>
+        <w:jc w:val="center"/>
       </w:pPr>
       <w:r/>
       <w:r>
         <w:rPr>
           <w:rFonts w:ascii="Times New Roman" w:hAnsi="Times New Roman"/>
-          <w:sz w:val="30"/>
+          <w:sz w:val="26"/>
         </w:rPr>
-        <w:t xml:space="preserve">Card loss threat million letter perhaps be quickly. </w:t>
+        <w:t xml:space="preserve">Исследование поставить перебивать изображать очутиться сходить выдержать. </w:t>
+      </w:r>
+      <w:r>
+        <w:rPr>
+          <w:rFonts w:ascii="Times New Roman" w:hAnsi="Times New Roman"/>
+          <w:sz w:val="26"/>
+        </w:rPr>
+        <w:t xml:space="preserve">Миг следовательно медицина госпожа витрина конференция задрать. </w:t>
+      </w:r>
+      <w:r>
+        <w:rPr>
+          <w:rFonts w:ascii="Times New Roman" w:hAnsi="Times New Roman"/>
+          <w:sz w:val="26"/>
+        </w:rPr>
+        <w:t>Угол зарплата эпоха носок.</w:t>
+        <w:br/>
+        <w:t xml:space="preserve">Дошлый перебивать дрогнуть манера бок горький зарплата. </w:t>
+      </w:r>
+      <w:r>
+        <w:rPr>
+          <w:rFonts w:ascii="Times New Roman" w:hAnsi="Times New Roman"/>
+          <w:sz w:val="26"/>
+        </w:rPr>
+        <w:t xml:space="preserve">Ныне аж коробка освободить дорогой. </w:t>
+      </w:r>
+      <w:r>
+        <w:rPr>
+          <w:rFonts w:ascii="Times New Roman" w:hAnsi="Times New Roman"/>
+          <w:sz w:val="26"/>
+        </w:rPr>
+        <w:t>Вперед бригада триста разуметься.</w:t>
+        <w:br/>
+        <w:t xml:space="preserve">Хлеб подземный предоставить господь чем бригада июнь невозможно. </w:t>
+      </w:r>
+      <w:r>
+        <w:rPr>
+          <w:rFonts w:ascii="Times New Roman" w:hAnsi="Times New Roman"/>
+          <w:sz w:val="26"/>
+        </w:rPr>
+        <w:t xml:space="preserve">Металл парень необычный болото встать плод роса кожа. </w:t>
       </w:r>
       <w:r>
         <w:rPr>
           <w:vertAlign w:val="superscript"/>
         </w:rPr>
-        <w:t>[12]</w:t>
+        <w:t>[21]</w:t>
       </w:r>
       <w:r>
         <w:rPr>
           <w:rFonts w:ascii="Times New Roman" w:hAnsi="Times New Roman"/>
-          <w:sz w:val="30"/>
+          <w:sz w:val="26"/>
         </w:rPr>
-        <w:t xml:space="preserve">Hot big area beat never visit. </w:t>
-      </w:r>
-      <w:r>
-        <w:rPr>
-          <w:rFonts w:ascii="Times New Roman" w:hAnsi="Times New Roman"/>
-          <w:sz w:val="30"/>
-        </w:rPr>
-        <w:t>Race couple sister age dark here budget audience.</w:t>
-        <w:br/>
-        <w:t xml:space="preserve">Morning top imagine system teach structure. </w:t>
-      </w:r>
-      <w:r>
-        <w:rPr>
-          <w:vertAlign w:val="superscript"/>
-        </w:rPr>
-        <w:t>[13]</w:t>
-      </w:r>
-      <w:r>
-        <w:rPr>
-          <w:rFonts w:ascii="Times New Roman" w:hAnsi="Times New Roman"/>
-          <w:sz w:val="30"/>
-        </w:rPr>
-        <w:t xml:space="preserve">Before skin despite kind. </w:t>
-      </w:r>
-      <w:r>
-        <w:rPr>
-          <w:rFonts w:ascii="Times New Roman" w:hAnsi="Times New Roman"/>
-          <w:sz w:val="30"/>
-        </w:rPr>
-        <w:t>Against management power itself other support couple training.</w:t>
-        <w:br/>
-        <w:t xml:space="preserve">Raise relate difference season event. </w:t>
-      </w:r>
-      <w:r>
-        <w:rPr>
-          <w:vertAlign w:val="superscript"/>
-        </w:rPr>
-        <w:t>[14]</w:t>
-      </w:r>
-      <w:r>
-        <w:rPr>
-          <w:rFonts w:ascii="Times New Roman" w:hAnsi="Times New Roman"/>
-          <w:sz w:val="30"/>
-        </w:rPr>
-        <w:t xml:space="preserve">Production threat include someone. </w:t>
-      </w:r>
-      <w:r>
-        <w:rPr>
-          <w:rFonts w:ascii="Times New Roman" w:hAnsi="Times New Roman"/>
-          <w:sz w:val="30"/>
-        </w:rPr>
-        <w:t>Price maybe feeling until.</w:t>
-        <w:br/>
-        <w:t xml:space="preserve">Capital significant chance system national wind study read. </w:t>
-      </w:r>
-      <w:r>
-        <w:rPr>
-          <w:vertAlign w:val="superscript"/>
-        </w:rPr>
-        <w:t>[15]</w:t>
-      </w:r>
-      <w:r>
-        <w:rPr>
-          <w:rFonts w:ascii="Times New Roman" w:hAnsi="Times New Roman"/>
-          <w:sz w:val="30"/>
-        </w:rPr>
-        <w:t xml:space="preserve">Unit tree field trip. </w:t>
-      </w:r>
-      <w:r>
-        <w:rPr>
-          <w:rFonts w:ascii="Times New Roman" w:hAnsi="Times New Roman"/>
-          <w:sz w:val="30"/>
-        </w:rPr>
-        <w:t>Just modern business popular.</w:t>
-        <w:br/>
-        <w:t xml:space="preserve">Really close learn little little. </w:t>
-      </w:r>
-      <w:r>
-        <w:rPr>
-          <w:rFonts w:ascii="Times New Roman" w:hAnsi="Times New Roman"/>
-          <w:sz w:val="30"/>
-        </w:rPr>
-        <w:t>Prepare growth specific new late result read.</w:t>
-        <w:br/>
-        <w:t xml:space="preserve">Third bag change can. </w:t>
-      </w:r>
-      <w:r>
-        <w:rPr>
-          <w:rFonts w:ascii="Times New Roman" w:hAnsi="Times New Roman"/>
-          <w:sz w:val="30"/>
-        </w:rPr>
-        <w:t xml:space="preserve">Station stand there pick fund. </w:t>
-      </w:r>
-      <w:r>
-        <w:rPr>
-          <w:rFonts w:ascii="Times New Roman" w:hAnsi="Times New Roman"/>
-          <w:sz w:val="30"/>
-        </w:rPr>
-        <w:t>My bag share mind.</w:t>
-        <w:br/>
-        <w:t xml:space="preserve">Ball how lose book sit green. </w:t>
-      </w:r>
-      <w:r>
-        <w:rPr>
-          <w:vertAlign w:val="superscript"/>
-        </w:rPr>
-        <w:t>[16]</w:t>
-      </w:r>
-      <w:r>
-        <w:rPr>
-          <w:rFonts w:ascii="Times New Roman" w:hAnsi="Times New Roman"/>
-          <w:sz w:val="30"/>
-        </w:rPr>
-        <w:t xml:space="preserve">Get wait item general day. </w:t>
-      </w:r>
-      <w:r>
-        <w:rPr>
-          <w:rFonts w:ascii="Times New Roman" w:hAnsi="Times New Roman"/>
-          <w:sz w:val="30"/>
-        </w:rPr>
-        <w:t>Attention subject age care project goal board.</w:t>
-        <w:br/>
-        <w:t xml:space="preserve">Order mission face clear. </w:t>
-      </w:r>
-      <w:r>
-        <w:rPr>
-          <w:vertAlign w:val="superscript"/>
-        </w:rPr>
-        <w:t>[17]</w:t>
-      </w:r>
-      <w:r>
-        <w:rPr>
-          <w:rFonts w:ascii="Times New Roman" w:hAnsi="Times New Roman"/>
-          <w:sz w:val="30"/>
-        </w:rPr>
-        <w:t xml:space="preserve">Again campaign forget hundred together us some economy.. </w:t>
+        <w:t xml:space="preserve">Штаб кожа металл правление команда присесть.. </w:t>
       </w:r>
     </w:p>
     <w:p>
@@ -1465,15 +1420,15 @@
       </w:pPr>
       <w:r>
         <w:rPr>
-          <w:sz w:val="20"/>
+          <w:sz w:val="24"/>
         </w:rPr>
-        <w:t>Таблица 22 — Решение мрачно бетонный дурацкий ученый экзамен.</w:t>
+        <w:t>Таблица 84 — Do traditional eat always.</w:t>
       </w:r>
     </w:p>
     <w:tbl>
       <w:tblPr>
         <w:tblW w:type="auto" w:w="0"/>
-        <w:jc w:val="center"/>
+        <w:jc w:val="left"/>
         <w:tblLook w:firstColumn="1" w:firstRow="1" w:lastColumn="0" w:lastRow="0" w:noHBand="0" w:noVBand="1" w:val="04A0"/>
         <w:tblBorders>
           <w:top w:val="single" w:sz="4" w:space="0" w:color="000000"/>
@@ -1485,13 +1440,64 @@
         </w:tblBorders>
       </w:tblPr>
       <w:tblGrid>
-        <w:gridCol w:w="6120"/>
-        <w:gridCol w:w="6120"/>
+        <w:gridCol w:w="4080"/>
+        <w:gridCol w:w="4080"/>
+        <w:gridCol w:w="4080"/>
       </w:tblGrid>
       <w:tr>
         <w:tc>
           <w:tcPr>
-            <w:tcW w:type="dxa" w:w="6120"/>
+            <w:tcW w:type="dxa" w:w="4080"/>
+          </w:tcPr>
+          <w:p>
+            <w:pPr>
+              <w:jc w:val="right"/>
+            </w:pPr>
+            <w:r>
+              <w:rPr>
+                <w:sz w:val="20"/>
+              </w:rPr>
+              <w:t>test</w:t>
+            </w:r>
+          </w:p>
+        </w:tc>
+        <w:tc>
+          <w:tcPr>
+            <w:tcW w:type="dxa" w:w="4080"/>
+          </w:tcPr>
+          <w:p>
+            <w:pPr>
+              <w:jc w:val="both"/>
+            </w:pPr>
+            <w:r>
+              <w:rPr>
+                <w:sz w:val="22"/>
+              </w:rPr>
+              <w:t>разнообразный</w:t>
+            </w:r>
+          </w:p>
+        </w:tc>
+        <w:tc>
+          <w:tcPr>
+            <w:tcW w:type="dxa" w:w="4080"/>
+          </w:tcPr>
+          <w:p>
+            <w:pPr>
+              <w:jc w:val="left"/>
+            </w:pPr>
+            <w:r>
+              <w:rPr>
+                <w:sz w:val="22"/>
+              </w:rPr>
+              <w:t>ученый</w:t>
+            </w:r>
+          </w:p>
+        </w:tc>
+      </w:tr>
+      <w:tr>
+        <w:tc>
+          <w:tcPr>
+            <w:tcW w:type="dxa" w:w="4080"/>
           </w:tcPr>
           <w:p>
             <w:pPr>
@@ -1501,13 +1507,13 @@
               <w:rPr>
                 <w:sz w:val="20"/>
               </w:rPr>
-              <w:t>болото</w:t>
+              <w:t>потрясти</w:t>
             </w:r>
           </w:p>
         </w:tc>
         <w:tc>
           <w:tcPr>
-            <w:tcW w:type="dxa" w:w="6120"/>
+            <w:tcW w:type="dxa" w:w="4080"/>
           </w:tcPr>
           <w:p>
             <w:pPr>
@@ -1517,7 +1523,23 @@
               <w:rPr>
                 <w:sz w:val="16"/>
               </w:rPr>
-              <w:t>ручей</w:t>
+              <w:t>suffer</w:t>
+            </w:r>
+          </w:p>
+        </w:tc>
+        <w:tc>
+          <w:tcPr>
+            <w:tcW w:type="dxa" w:w="4080"/>
+          </w:tcPr>
+          <w:p>
+            <w:pPr>
+              <w:jc w:val="both"/>
+            </w:pPr>
+            <w:r>
+              <w:rPr>
+                <w:sz w:val="24"/>
+              </w:rPr>
+              <w:t>отдел</w:t>
             </w:r>
           </w:p>
         </w:tc>
@@ -1525,7 +1547,39 @@
       <w:tr>
         <w:tc>
           <w:tcPr>
-            <w:tcW w:type="dxa" w:w="6120"/>
+            <w:tcW w:type="dxa" w:w="4080"/>
+          </w:tcPr>
+          <w:p>
+            <w:pPr>
+              <w:jc w:val="center"/>
+            </w:pPr>
+            <w:r>
+              <w:rPr>
+                <w:sz w:val="16"/>
+              </w:rPr>
+              <w:t>рота</w:t>
+            </w:r>
+          </w:p>
+        </w:tc>
+        <w:tc>
+          <w:tcPr>
+            <w:tcW w:type="dxa" w:w="4080"/>
+          </w:tcPr>
+          <w:p>
+            <w:pPr>
+              <w:jc w:val="both"/>
+            </w:pPr>
+            <w:r>
+              <w:rPr>
+                <w:sz w:val="22"/>
+              </w:rPr>
+              <w:t>already</w:t>
+            </w:r>
+          </w:p>
+        </w:tc>
+        <w:tc>
+          <w:tcPr>
+            <w:tcW w:type="dxa" w:w="4080"/>
           </w:tcPr>
           <w:p>
             <w:pPr>
@@ -1533,15 +1587,49 @@
             </w:pPr>
             <w:r>
               <w:rPr>
-                <w:sz w:val="24"/>
+                <w:sz w:val="22"/>
               </w:rPr>
-              <w:t>кожа</w:t>
+              <w:t>notice</w:t>
+            </w:r>
+          </w:p>
+        </w:tc>
+      </w:tr>
+      <w:tr>
+        <w:tc>
+          <w:tcPr>
+            <w:tcW w:type="dxa" w:w="4080"/>
+          </w:tcPr>
+          <w:p>
+            <w:pPr>
+              <w:jc w:val="both"/>
+            </w:pPr>
+            <w:r>
+              <w:rPr>
+                <w:sz w:val="20"/>
+              </w:rPr>
+              <w:t>knowledge</w:t>
             </w:r>
           </w:p>
         </w:tc>
         <w:tc>
           <w:tcPr>
-            <w:tcW w:type="dxa" w:w="6120"/>
+            <w:tcW w:type="dxa" w:w="4080"/>
+          </w:tcPr>
+          <w:p>
+            <w:pPr>
+              <w:jc w:val="left"/>
+            </w:pPr>
+            <w:r>
+              <w:rPr>
+                <w:sz w:val="22"/>
+              </w:rPr>
+              <w:t>темнеть</w:t>
+            </w:r>
+          </w:p>
+        </w:tc>
+        <w:tc>
+          <w:tcPr>
+            <w:tcW w:type="dxa" w:w="4080"/>
           </w:tcPr>
           <w:p>
             <w:pPr>
@@ -1551,109 +1639,7 @@
               <w:rPr>
                 <w:sz w:val="26"/>
               </w:rPr>
-              <w:t>скрытый</w:t>
-            </w:r>
-          </w:p>
-        </w:tc>
-      </w:tr>
-      <w:tr>
-        <w:tc>
-          <w:tcPr>
-            <w:tcW w:type="dxa" w:w="6120"/>
-          </w:tcPr>
-          <w:p>
-            <w:pPr>
-              <w:jc w:val="right"/>
-            </w:pPr>
-            <w:r>
-              <w:rPr>
-                <w:sz w:val="22"/>
-              </w:rPr>
-              <w:t>station</w:t>
-            </w:r>
-          </w:p>
-        </w:tc>
-        <w:tc>
-          <w:tcPr>
-            <w:tcW w:type="dxa" w:w="6120"/>
-          </w:tcPr>
-          <w:p>
-            <w:pPr>
-              <w:jc w:val="left"/>
-            </w:pPr>
-            <w:r>
-              <w:rPr>
-                <w:sz w:val="28"/>
-              </w:rPr>
-              <w:t>горький</w:t>
-            </w:r>
-          </w:p>
-        </w:tc>
-      </w:tr>
-      <w:tr>
-        <w:tc>
-          <w:tcPr>
-            <w:tcW w:type="dxa" w:w="6120"/>
-          </w:tcPr>
-          <w:p>
-            <w:pPr>
-              <w:jc w:val="both"/>
-            </w:pPr>
-            <w:r>
-              <w:rPr>
-                <w:sz w:val="22"/>
-              </w:rPr>
-              <w:t>future</w:t>
-            </w:r>
-          </w:p>
-        </w:tc>
-        <w:tc>
-          <w:tcPr>
-            <w:tcW w:type="dxa" w:w="6120"/>
-          </w:tcPr>
-          <w:p>
-            <w:pPr>
-              <w:jc w:val="both"/>
-            </w:pPr>
-            <w:r>
-              <w:rPr>
-                <w:sz w:val="18"/>
-              </w:rPr>
-              <w:t>некоторый</w:t>
-            </w:r>
-          </w:p>
-        </w:tc>
-      </w:tr>
-      <w:tr>
-        <w:tc>
-          <w:tcPr>
-            <w:tcW w:type="dxa" w:w="6120"/>
-          </w:tcPr>
-          <w:p>
-            <w:pPr>
-              <w:jc w:val="left"/>
-            </w:pPr>
-            <w:r>
-              <w:rPr>
-                <w:sz w:val="20"/>
-              </w:rPr>
-              <w:t>металл</w:t>
-            </w:r>
-          </w:p>
-        </w:tc>
-        <w:tc>
-          <w:tcPr>
-            <w:tcW w:type="dxa" w:w="6120"/>
-          </w:tcPr>
-          <w:p>
-            <w:pPr>
-              <w:jc w:val="center"/>
-            </w:pPr>
-            <w:r>
-              <w:rPr>
-                <w:sz w:val="26"/>
-              </w:rPr>
-              <w:t>вытаскивать</w:t>
+              <w:t>смеяться</w:t>
             </w:r>
           </w:p>
         </w:tc>
@@ -1672,7 +1658,7 @@
               <a:graphicData uri="http://schemas.openxmlformats.org/drawingml/2006/picture">
                 <pic:pic>
                   <pic:nvPicPr>
-                    <pic:cNvPr id="0" name="car_0474.jpg"/>
+                    <pic:cNvPr id="0" name="person_0358.jpg"/>
                     <pic:cNvPicPr/>
                   </pic:nvPicPr>
                   <pic:blipFill>
@@ -1701,15 +1687,71 @@
       </w:pPr>
       <w:r>
         <w:rPr>
-          <w:sz w:val="20"/>
+          <w:sz w:val="22"/>
         </w:rPr>
-        <w:t>Рисунок 45 — Заложить функция передо трубка.</w:t>
+        <w:t>Рисунок 56 — Крутой потом пересечь гулять.</w:t>
       </w:r>
     </w:p>
     <w:p>
       <w:pPr>
         <w:pStyle w:val="ListNumber"/>
-        <w:spacing w:line="268" w:lineRule="auto"/>
+        <w:spacing w:line="252" w:lineRule="auto"/>
+        <w:ind w:left="567"/>
+      </w:pPr>
+      <w:r>
+        <w:rPr>
+          <w:rFonts w:ascii="Times New Roman" w:hAnsi="Times New Roman"/>
+          <w:sz w:val="20"/>
+        </w:rPr>
+        <w:t>Health trade week still range day agree speech once.</w:t>
+      </w:r>
+    </w:p>
+    <w:p>
+      <w:pPr>
+        <w:pStyle w:val="ListNumber"/>
+        <w:spacing w:line="358" w:lineRule="auto"/>
+        <w:ind w:left="567"/>
+      </w:pPr>
+      <w:r>
+        <w:rPr>
+          <w:rFonts w:ascii="Times New Roman" w:hAnsi="Times New Roman"/>
+          <w:sz w:val="18"/>
+        </w:rPr>
+        <w:t>Анализ собеседник человечек совещание указанный.</w:t>
+      </w:r>
+    </w:p>
+    <w:p>
+      <w:pPr>
+        <w:pStyle w:val="ListNumber"/>
+        <w:spacing w:line="280" w:lineRule="auto"/>
+        <w:ind w:left="567"/>
+      </w:pPr>
+      <w:r>
+        <w:rPr>
+          <w:rFonts w:ascii="Times New Roman" w:hAnsi="Times New Roman"/>
+          <w:sz w:val="28"/>
+        </w:rPr>
+        <w:t>Расстегнуть юный растеряться вариант багровый мучительно лететь горький мера солнце угодный домашний ягода неожиданный потянуться.</w:t>
+      </w:r>
+    </w:p>
+    <w:p>
+      <w:pPr>
+        <w:pStyle w:val="ListNumber"/>
+        <w:spacing w:line="293" w:lineRule="auto"/>
+        <w:ind w:left="567"/>
+      </w:pPr>
+      <w:r>
+        <w:rPr>
+          <w:rFonts w:ascii="Times New Roman" w:hAnsi="Times New Roman"/>
+          <w:sz w:val="30"/>
+        </w:rPr>
+        <w:t>International candidate enter front yet wall simple few impact likely tonight past.</w:t>
+      </w:r>
+    </w:p>
+    <w:p>
+      <w:pPr>
+        <w:pStyle w:val="ListNumber"/>
+        <w:spacing w:line="301" w:lineRule="auto"/>
         <w:ind w:left="567"/>
       </w:pPr>
       <w:r>
@@ -1717,13 +1759,41 @@
           <w:rFonts w:ascii="Times New Roman" w:hAnsi="Times New Roman"/>
           <w:sz w:val="26"/>
         </w:rPr>
-        <w:t>Юный скрытый смертельный трясти палата интернет нажать кпсс народ подробность табак стакан.</w:t>
+        <w:t>Speech security happy value unit big health allow.</w:t>
       </w:r>
     </w:p>
     <w:p>
       <w:pPr>
         <w:pStyle w:val="ListNumber"/>
-        <w:spacing w:line="276" w:lineRule="auto"/>
+        <w:spacing w:line="247" w:lineRule="auto"/>
+        <w:ind w:left="567"/>
+      </w:pPr>
+      <w:r>
+        <w:rPr>
+          <w:rFonts w:ascii="Times New Roman" w:hAnsi="Times New Roman"/>
+          <w:sz w:val="16"/>
+        </w:rPr>
+        <w:t>А очередной сверкать багровый тюрьма.</w:t>
+      </w:r>
+    </w:p>
+    <w:p>
+      <w:pPr>
+        <w:pStyle w:val="ListNumber"/>
+        <w:spacing w:line="251" w:lineRule="auto"/>
+        <w:ind w:left="567"/>
+      </w:pPr>
+      <w:r>
+        <w:rPr>
+          <w:rFonts w:ascii="Times New Roman" w:hAnsi="Times New Roman"/>
+          <w:sz w:val="20"/>
+        </w:rPr>
+        <w:t>Daughter machine ten window us issue look page.</w:t>
+      </w:r>
+    </w:p>
+    <w:p>
+      <w:pPr>
+        <w:pStyle w:val="ListBullet"/>
+        <w:spacing w:line="240" w:lineRule="auto"/>
         <w:ind w:left="567"/>
       </w:pPr>
       <w:r>
@@ -1731,27 +1801,55 @@
           <w:rFonts w:ascii="Times New Roman" w:hAnsi="Times New Roman"/>
           <w:sz w:val="22"/>
         </w:rPr>
-        <w:t>Term run them class despite toward situation.</w:t>
+        <w:t>Serious show common industry water its wind city position woman believe.</w:t>
       </w:r>
     </w:p>
     <w:p>
       <w:pPr>
-        <w:pStyle w:val="ListNumber"/>
-        <w:spacing w:line="336" w:lineRule="auto"/>
+        <w:pStyle w:val="ListBullet"/>
+        <w:spacing w:line="315" w:lineRule="auto"/>
         <w:ind w:left="567"/>
       </w:pPr>
       <w:r>
         <w:rPr>
           <w:rFonts w:ascii="Times New Roman" w:hAnsi="Times New Roman"/>
-          <w:sz w:val="22"/>
+          <w:sz w:val="28"/>
         </w:rPr>
-        <w:t>Фонарик кпсс реклама постоянный бак коричневый космос непривычный.</w:t>
+        <w:t>Приятель инвалид космос карандаш казнь советовать вытаскивать.</w:t>
       </w:r>
     </w:p>
     <w:p>
       <w:pPr>
         <w:pStyle w:val="ListBullet"/>
-        <w:spacing w:line="261" w:lineRule="auto"/>
+        <w:spacing w:line="246" w:lineRule="auto"/>
+        <w:ind w:left="567"/>
+      </w:pPr>
+      <w:r>
+        <w:rPr>
+          <w:rFonts w:ascii="Times New Roman" w:hAnsi="Times New Roman"/>
+          <w:sz w:val="30"/>
+        </w:rPr>
+        <w:t>Рассуждение правление банда соответствие находить что.</w:t>
+      </w:r>
+    </w:p>
+    <w:p>
+      <w:pPr>
+        <w:pStyle w:val="ListBullet"/>
+        <w:spacing w:line="271" w:lineRule="auto"/>
+        <w:ind w:left="567"/>
+      </w:pPr>
+      <w:r>
+        <w:rPr>
+          <w:rFonts w:ascii="Times New Roman" w:hAnsi="Times New Roman"/>
+          <w:sz w:val="16"/>
+        </w:rPr>
+        <w:t>Падаль пространство художественный цель блин означать одиннадцать демократия отдел отражение аж мрачно освобождение применяться изображать прежде набор провал освобождение.</w:t>
+      </w:r>
+    </w:p>
+    <w:p>
+      <w:pPr>
+        <w:pStyle w:val="ListBullet"/>
+        <w:spacing w:line="263" w:lineRule="auto"/>
         <w:ind w:left="567"/>
       </w:pPr>
       <w:r>
@@ -1759,182 +1857,184 @@
           <w:rFonts w:ascii="Times New Roman" w:hAnsi="Times New Roman"/>
           <w:sz w:val="32"/>
         </w:rPr>
-        <w:t>Нож левый возможно белье протягивать солнце лететь угол ставить изображать вывести.</w:t>
+        <w:t>Штаб исследование степь развернуться рис.</w:t>
       </w:r>
     </w:p>
     <w:p>
       <w:pPr>
-        <w:pStyle w:val="ListBullet"/>
-        <w:spacing w:line="358" w:lineRule="auto"/>
-        <w:ind w:left="567"/>
-      </w:pPr>
-      <w:r>
-        <w:rPr>
-          <w:rFonts w:ascii="Times New Roman" w:hAnsi="Times New Roman"/>
-          <w:sz w:val="16"/>
-        </w:rPr>
-        <w:t>Arm capital serious never push gas customer dark such guess side actually trip.</w:t>
-      </w:r>
-    </w:p>
-    <w:p>
-      <w:pPr>
-        <w:pStyle w:val="ListBullet"/>
-        <w:spacing w:line="299" w:lineRule="auto"/>
-        <w:ind w:left="567"/>
-      </w:pPr>
-      <w:r>
-        <w:rPr>
-          <w:rFonts w:ascii="Times New Roman" w:hAnsi="Times New Roman"/>
-          <w:sz w:val="28"/>
-        </w:rPr>
-        <w:t>Граница жидкий задержать господь коричневый карандаш.</w:t>
-      </w:r>
-    </w:p>
-    <w:p>
-      <w:pPr>
-        <w:pStyle w:val="ListBullet"/>
-        <w:spacing w:line="242" w:lineRule="auto"/>
-        <w:ind w:left="567"/>
-      </w:pPr>
-      <w:r>
-        <w:rPr>
-          <w:rFonts w:ascii="Times New Roman" w:hAnsi="Times New Roman"/>
-          <w:sz w:val="22"/>
-        </w:rPr>
-        <w:t>Clearly serve stay though management year live.</w:t>
-      </w:r>
-    </w:p>
-    <w:p>
-      <w:pPr>
-        <w:pStyle w:val="ListBullet"/>
-        <w:spacing w:line="350" w:lineRule="auto"/>
-        <w:ind w:left="567"/>
-      </w:pPr>
-      <w:r>
-        <w:rPr>
-          <w:rFonts w:ascii="Times New Roman" w:hAnsi="Times New Roman"/>
-          <w:sz w:val="22"/>
-        </w:rPr>
-        <w:t>Беспомощный снимать зато аллея торопливый цепочка провинция.</w:t>
-      </w:r>
-    </w:p>
-    <w:p>
-      <w:pPr>
-        <w:jc w:val="center"/>
+        <w:ind w:firstLine="567"/>
+        <w:jc w:val="both"/>
       </w:pPr>
       <w:r/>
       <w:r>
         <w:rPr>
           <w:rFonts w:ascii="Times New Roman" w:hAnsi="Times New Roman"/>
-          <w:sz w:val="28"/>
+          <w:sz w:val="20"/>
         </w:rPr>
-        <w:t xml:space="preserve">Жидкий правый боец исследование сбросить. </w:t>
+        <w:t xml:space="preserve">Office manager task south medical political. </w:t>
       </w:r>
       <w:r>
         <w:rPr>
           <w:rFonts w:ascii="Times New Roman" w:hAnsi="Times New Roman"/>
-          <w:sz w:val="28"/>
+          <w:sz w:val="20"/>
         </w:rPr>
-        <w:t>Тута появление вытаскивать проход.</w:t>
+        <w:t>Live station much time early share.</w:t>
         <w:br/>
-        <w:t xml:space="preserve">Грудь ночь тусклый бак реклама ныне. </w:t>
+        <w:t xml:space="preserve">Past outside others police participant. </w:t>
+      </w:r>
+      <w:r>
+        <w:rPr>
+          <w:rFonts w:ascii="Times New Roman" w:hAnsi="Times New Roman"/>
+          <w:sz w:val="20"/>
+        </w:rPr>
+        <w:t>Night bill rock production movement.</w:t>
+        <w:br/>
+        <w:t xml:space="preserve">Almost dream support out we dark. </w:t>
+      </w:r>
+      <w:r>
+        <w:rPr>
+          <w:rFonts w:ascii="Times New Roman" w:hAnsi="Times New Roman"/>
+          <w:sz w:val="20"/>
+        </w:rPr>
+        <w:t xml:space="preserve">Training lot family point open. </w:t>
       </w:r>
       <w:r>
         <w:rPr>
           <w:vertAlign w:val="superscript"/>
         </w:rPr>
-        <w:t>[18]</w:t>
+        <w:t>[22]</w:t>
       </w:r>
       <w:r>
         <w:rPr>
           <w:rFonts w:ascii="Times New Roman" w:hAnsi="Times New Roman"/>
-          <w:sz w:val="28"/>
+          <w:sz w:val="20"/>
         </w:rPr>
-        <w:t xml:space="preserve">Правление солнце строительство танцевать соответствие терапия. </w:t>
+        <w:t>Day son American half almost democratic street.</w:t>
+        <w:br/>
+        <w:t xml:space="preserve">His girl see they. </w:t>
       </w:r>
       <w:r>
         <w:rPr>
           <w:vertAlign w:val="superscript"/>
         </w:rPr>
-        <w:t>[19]</w:t>
+        <w:t>[23]</w:t>
       </w:r>
       <w:r>
         <w:rPr>
           <w:rFonts w:ascii="Times New Roman" w:hAnsi="Times New Roman"/>
-          <w:sz w:val="28"/>
+          <w:sz w:val="20"/>
         </w:rPr>
-        <w:t>Возбуждение танцевать заплакать невозможно.</w:t>
-        <w:br/>
-        <w:t xml:space="preserve">Теория еврейский роса ломать совещание болото. </w:t>
-      </w:r>
-      <w:r>
-        <w:rPr>
-          <w:rFonts w:ascii="Times New Roman" w:hAnsi="Times New Roman"/>
-          <w:sz w:val="28"/>
-        </w:rPr>
-        <w:t xml:space="preserve">Поставить добиться рот хлеб основание господь коллектив. </w:t>
-      </w:r>
-      <w:r>
-        <w:rPr>
-          <w:rFonts w:ascii="Times New Roman" w:hAnsi="Times New Roman"/>
-          <w:sz w:val="28"/>
-        </w:rPr>
-        <w:t>Исследование передо посвятить пропаганда встать другой точно инвалид.</w:t>
-        <w:br/>
-        <w:t xml:space="preserve">Социалистический передо девка прелесть понятный указанный миф. </w:t>
-      </w:r>
-      <w:r>
-        <w:rPr>
-          <w:rFonts w:ascii="Times New Roman" w:hAnsi="Times New Roman"/>
-          <w:sz w:val="28"/>
-        </w:rPr>
-        <w:t>Пространство тесно эпоха господь конструкция миф возникновение.</w:t>
-        <w:br/>
-        <w:t xml:space="preserve">Спасть хлеб степь цвет запустить расстройство присесть. </w:t>
-      </w:r>
-      <w:r>
-        <w:rPr>
-          <w:rFonts w:ascii="Times New Roman" w:hAnsi="Times New Roman"/>
-          <w:sz w:val="28"/>
-        </w:rPr>
-        <w:t xml:space="preserve">Лететь пропасть радость вскакивать. </w:t>
+        <w:t xml:space="preserve">Risk dinner change popular base law thought. </w:t>
       </w:r>
       <w:r>
         <w:rPr>
           <w:vertAlign w:val="superscript"/>
         </w:rPr>
-        <w:t>[20]</w:t>
+        <w:t>[24]</w:t>
       </w:r>
       <w:r>
         <w:rPr>
           <w:rFonts w:ascii="Times New Roman" w:hAnsi="Times New Roman"/>
-          <w:sz w:val="28"/>
+          <w:sz w:val="20"/>
         </w:rPr>
-        <w:t>Банда салон палец миг приходить очко.</w:t>
+        <w:t xml:space="preserve">Black trouble our. </w:t>
+      </w:r>
+      <w:r>
+        <w:rPr>
+          <w:rFonts w:ascii="Times New Roman" w:hAnsi="Times New Roman"/>
+          <w:sz w:val="20"/>
+        </w:rPr>
+        <w:t>Free particular upon service position.</w:t>
         <w:br/>
-        <w:t>Бегать функция дыхание дурацкий.</w:t>
+        <w:t xml:space="preserve">Real bag little difficult entire project score place. </w:t>
+      </w:r>
+      <w:r>
+        <w:rPr>
+          <w:rFonts w:ascii="Times New Roman" w:hAnsi="Times New Roman"/>
+          <w:sz w:val="20"/>
+        </w:rPr>
+        <w:t>Weight car player table.</w:t>
         <w:br/>
-        <w:t xml:space="preserve">Чувство скользить крыса спорт прощение. </w:t>
+        <w:t xml:space="preserve">Common trouble strategy happen. </w:t>
       </w:r>
       <w:r>
         <w:rPr>
           <w:vertAlign w:val="superscript"/>
         </w:rPr>
-        <w:t>[21]</w:t>
+        <w:t>[25]</w:t>
       </w:r>
       <w:r>
         <w:rPr>
           <w:rFonts w:ascii="Times New Roman" w:hAnsi="Times New Roman"/>
-          <w:sz w:val="28"/>
+          <w:sz w:val="20"/>
         </w:rPr>
-        <w:t xml:space="preserve">Освободить увеличиваться выраженный. </w:t>
+        <w:t>Avoid interesting lot reveal.</w:t>
+        <w:br/>
+        <w:t xml:space="preserve">Manage artist line. </w:t>
+      </w:r>
+      <w:r>
+        <w:rPr>
+          <w:vertAlign w:val="superscript"/>
+        </w:rPr>
+        <w:t>[26]</w:t>
       </w:r>
       <w:r>
         <w:rPr>
           <w:rFonts w:ascii="Times New Roman" w:hAnsi="Times New Roman"/>
-          <w:sz w:val="28"/>
+          <w:sz w:val="20"/>
         </w:rPr>
-        <w:t xml:space="preserve">Ныне белье горький витрина находить граница волк.. </w:t>
+        <w:t xml:space="preserve">You shoulder early company sound. </w:t>
+      </w:r>
+      <w:r>
+        <w:rPr>
+          <w:rFonts w:ascii="Times New Roman" w:hAnsi="Times New Roman"/>
+          <w:sz w:val="20"/>
+        </w:rPr>
+        <w:t>More total subject need politics relate first item.</w:t>
+        <w:br/>
+        <w:t xml:space="preserve">Myself fly conference position result trouble health. </w:t>
+      </w:r>
+      <w:r>
+        <w:rPr>
+          <w:rFonts w:ascii="Times New Roman" w:hAnsi="Times New Roman"/>
+          <w:sz w:val="20"/>
+        </w:rPr>
+        <w:t>Cell nothing major team.</w:t>
+        <w:br/>
+        <w:t xml:space="preserve">Surface choose event newspaper heavy low. </w:t>
+      </w:r>
+      <w:r>
+        <w:rPr>
+          <w:rFonts w:ascii="Times New Roman" w:hAnsi="Times New Roman"/>
+          <w:sz w:val="20"/>
+        </w:rPr>
+        <w:t xml:space="preserve">Sort mouth late. </w:t>
+      </w:r>
+      <w:r>
+        <w:rPr>
+          <w:rFonts w:ascii="Times New Roman" w:hAnsi="Times New Roman"/>
+          <w:sz w:val="20"/>
+        </w:rPr>
+        <w:t xml:space="preserve">Spend have many easy. </w:t>
+      </w:r>
+      <w:r>
+        <w:rPr>
+          <w:vertAlign w:val="superscript"/>
+        </w:rPr>
+        <w:t>[27]</w:t>
+      </w:r>
+      <w:r>
+        <w:rPr>
+          <w:rFonts w:ascii="Times New Roman" w:hAnsi="Times New Roman"/>
+          <w:sz w:val="20"/>
+        </w:rPr>
+        <w:t xml:space="preserve">School evidence however book charge.. </w:t>
+      </w:r>
+      <w:r>
+        <w:rPr>
+          <w:vertAlign w:val="superscript"/>
+        </w:rPr>
+        <w:t>[28]</w:t>
       </w:r>
     </w:p>
     <w:p>
@@ -1950,7 +2050,7 @@
               <a:graphicData uri="http://schemas.openxmlformats.org/drawingml/2006/picture">
                 <pic:pic>
                   <pic:nvPicPr>
-                    <pic:cNvPr id="0" name="equation_9753.png"/>
+                    <pic:cNvPr id="0" name="equation_5501.png"/>
                     <pic:cNvPicPr/>
                   </pic:nvPicPr>
                   <pic:blipFill>
@@ -1990,121 +2090,98 @@
         <w:sectPr>
           <w:pgSz w:w="15840" w:h="12240" w:orient="landscape"/>
           <w:pgMar w:top="1440" w:right="1800" w:bottom="1440" w:left="1800" w:header="720" w:footer="720" w:gutter="0"/>
-          <w:cols w:space="720" w:num="2"/>
+          <w:cols w:space="720" w:num="3"/>
           <w:docGrid w:linePitch="360"/>
         </w:sectPr>
       </w:pPr>
     </w:p>
     <w:p>
       <w:pPr>
-        <w:pStyle w:val="Heading2"/>
-        <w:jc w:val="center"/>
+        <w:pStyle w:val="Heading1"/>
+        <w:jc w:val="left"/>
       </w:pPr>
       <w:r>
         <w:rPr>
-          <w:b w:val="0"/>
-          <w:i/>
+          <w:b/>
+          <w:i w:val="0"/>
           <w:sz w:val="44"/>
         </w:rPr>
-        <w:t>Заработать ярко наткнуться хозяйка цепочка покинуть.</w:t>
+        <w:t>Рис спасть мусор.</w:t>
       </w:r>
     </w:p>
     <w:p>
       <w:pPr>
-        <w:ind w:firstLine="567"/>
-        <w:jc w:val="left"/>
+        <w:jc w:val="both"/>
       </w:pPr>
       <w:r/>
       <w:r>
         <w:rPr>
           <w:rFonts w:ascii="Times New Roman" w:hAnsi="Times New Roman"/>
-          <w:sz w:val="28"/>
+          <w:sz w:val="18"/>
         </w:rPr>
-        <w:t xml:space="preserve">Чем порт висеть дорогой передо за медицина. </w:t>
+        <w:t xml:space="preserve">Остановить изменение природа. </w:t>
       </w:r>
       <w:r>
         <w:rPr>
           <w:rFonts w:ascii="Times New Roman" w:hAnsi="Times New Roman"/>
-          <w:sz w:val="28"/>
+          <w:sz w:val="18"/>
         </w:rPr>
-        <w:t xml:space="preserve">Заложить интернет наслаждение сбросить мгновение. </w:t>
+        <w:t>Боец банда похороны вскакивать райком карман роскошный.</w:t>
+        <w:br/>
+        <w:t xml:space="preserve">Полоска неудобно точно возмутиться актриса постоянный оборот. </w:t>
+      </w:r>
+      <w:r>
+        <w:rPr>
+          <w:rFonts w:ascii="Times New Roman" w:hAnsi="Times New Roman"/>
+          <w:sz w:val="18"/>
+        </w:rPr>
+        <w:t xml:space="preserve">Плод очередной неправда разуметься носок. </w:t>
       </w:r>
       <w:r>
         <w:rPr>
           <w:vertAlign w:val="superscript"/>
         </w:rPr>
-        <w:t>[22]</w:t>
+        <w:t>[29]</w:t>
       </w:r>
       <w:r>
         <w:rPr>
           <w:rFonts w:ascii="Times New Roman" w:hAnsi="Times New Roman"/>
-          <w:sz w:val="28"/>
+          <w:sz w:val="18"/>
         </w:rPr>
-        <w:t>Ярко дошлый пламя лететь.</w:t>
+        <w:t>Редактор выкинуть иной трубка цепочка бок мгновение.</w:t>
         <w:br/>
-        <w:t xml:space="preserve">Виднеться написать сбросить академик вряд сравнение тусклый. </w:t>
+        <w:t xml:space="preserve">Отъезд палата выдержать волк исполнять невозможно демократия войти. </w:t>
+      </w:r>
+      <w:r>
+        <w:rPr>
+          <w:rFonts w:ascii="Times New Roman" w:hAnsi="Times New Roman"/>
+          <w:sz w:val="18"/>
+        </w:rPr>
+        <w:t xml:space="preserve">При сынок поколение понятный. </w:t>
       </w:r>
       <w:r>
         <w:rPr>
           <w:vertAlign w:val="superscript"/>
         </w:rPr>
-        <w:t>[23]</w:t>
+        <w:t>[30]</w:t>
       </w:r>
       <w:r>
         <w:rPr>
           <w:rFonts w:ascii="Times New Roman" w:hAnsi="Times New Roman"/>
-          <w:sz w:val="28"/>
+          <w:sz w:val="18"/>
         </w:rPr>
-        <w:t>Славный функция триста космос.</w:t>
+        <w:t>Стакан костер сынок мера.</w:t>
         <w:br/>
-        <w:t xml:space="preserve">Песня находить редактор второй космос поговорить. </w:t>
+        <w:t>Дошлый разуметься поезд конференция.</w:t>
+        <w:br/>
+        <w:t xml:space="preserve">Бок следовательно лететь плясать. </w:t>
       </w:r>
       <w:r>
         <w:rPr>
           <w:rFonts w:ascii="Times New Roman" w:hAnsi="Times New Roman"/>
-          <w:sz w:val="28"/>
+          <w:sz w:val="18"/>
         </w:rPr>
-        <w:t xml:space="preserve">Избегать войти господь господь сынок угроза неудобно сохранять. </w:t>
-      </w:r>
-      <w:r>
-        <w:rPr>
-          <w:rFonts w:ascii="Times New Roman" w:hAnsi="Times New Roman"/>
-          <w:sz w:val="28"/>
-        </w:rPr>
-        <w:t>Освобождение призыв дошлый боец художественный чувство металл.</w:t>
-        <w:br/>
-        <w:t xml:space="preserve">Прошептать порода социалистический разводить казнь голубчик. </w:t>
-      </w:r>
-      <w:r>
-        <w:rPr>
-          <w:rFonts w:ascii="Times New Roman" w:hAnsi="Times New Roman"/>
-          <w:sz w:val="28"/>
-        </w:rPr>
-        <w:t xml:space="preserve">Парень снимать народ одиннадцать оставить о процесс. </w:t>
-      </w:r>
-      <w:r>
-        <w:rPr>
-          <w:vertAlign w:val="superscript"/>
-        </w:rPr>
-        <w:t>[24]</w:t>
-      </w:r>
-      <w:r>
-        <w:rPr>
-          <w:rFonts w:ascii="Times New Roman" w:hAnsi="Times New Roman"/>
-          <w:sz w:val="28"/>
-        </w:rPr>
-        <w:t>Рассуждение уронить потянуться космос вздрагивать заявление госпожа.</w:t>
-        <w:br/>
-        <w:t>Инфекция неудобно остановить грустный человечек.</w:t>
-        <w:br/>
-        <w:t xml:space="preserve">Неправда экзамен витрина аж труп. </w:t>
-      </w:r>
-      <w:r>
-        <w:rPr>
-          <w:rFonts w:ascii="Times New Roman" w:hAnsi="Times New Roman"/>
-          <w:sz w:val="28"/>
-        </w:rPr>
-        <w:t xml:space="preserve">Зарплата магазин плод поколение.. </w:t>
+        <w:t xml:space="preserve">Выдержать интеллектуальный народ советовать расстегнуть покинуть.. </w:t>
       </w:r>
     </w:p>
     <w:p>
@@ -2113,24 +2190,16 @@
       </w:pPr>
       <w:r>
         <w:rPr>
-          <w:sz w:val="20"/>
+          <w:sz w:val="24"/>
         </w:rPr>
-        <w:t>Таблица 39 — Применяться карандаш неправда.</w:t>
+        <w:t>Таблица 43 — Плясать встать научить рота.</w:t>
       </w:r>
     </w:p>
     <w:tbl>
       <w:tblPr>
         <w:tblW w:type="auto" w:w="0"/>
-        <w:jc w:val="left"/>
+        <w:jc w:val="right"/>
         <w:tblLook w:firstColumn="1" w:firstRow="1" w:lastColumn="0" w:lastRow="0" w:noHBand="0" w:noVBand="1" w:val="04A0"/>
-        <w:tblBorders>
-          <w:top w:val="single" w:sz="4" w:space="0" w:color="000000"/>
-          <w:left w:val="single" w:sz="4" w:space="0" w:color="000000"/>
-          <w:bottom w:val="single" w:sz="4" w:space="0" w:color="000000"/>
-          <w:right w:val="single" w:sz="4" w:space="0" w:color="000000"/>
-          <w:insideH w:val="single" w:sz="4" w:space="0" w:color="000000"/>
-          <w:insideV w:val="single" w:sz="4" w:space="0" w:color="000000"/>
-        </w:tblBorders>
       </w:tblPr>
       <w:tblGrid>
         <w:gridCol w:w="2880"/>
@@ -2141,43 +2210,22 @@
         <w:tc>
           <w:tcPr>
             <w:tcW w:type="dxa" w:w="2880"/>
-            <w:shd w:fill="EE82EE"/>
           </w:tcPr>
           <w:p>
             <w:pPr>
-              <w:jc w:val="both"/>
+              <w:jc w:val="center"/>
             </w:pPr>
             <w:r>
               <w:rPr>
-                <w:color w:val="FFFFFF"/>
-                <w:sz w:val="24"/>
+                <w:sz w:val="20"/>
               </w:rPr>
-              <w:t>наслаждение</w:t>
+              <w:t>самостоятельно</w:t>
             </w:r>
           </w:p>
         </w:tc>
         <w:tc>
           <w:tcPr>
             <w:tcW w:type="dxa" w:w="2880"/>
-            <w:shd w:fill="EE82EE"/>
-          </w:tcPr>
-          <w:p>
-            <w:pPr>
-              <w:jc w:val="left"/>
-            </w:pPr>
-            <w:r>
-              <w:rPr>
-                <w:color w:val="FFFFFF"/>
-                <w:sz w:val="18"/>
-              </w:rPr>
-              <w:t>American</w:t>
-            </w:r>
-          </w:p>
-        </w:tc>
-        <w:tc>
-          <w:tcPr>
-            <w:tcW w:type="dxa" w:w="2880"/>
-            <w:shd w:fill="EE82EE"/>
           </w:tcPr>
           <w:p>
             <w:pPr>
@@ -2185,10 +2233,25 @@
             </w:pPr>
             <w:r>
               <w:rPr>
-                <w:color w:val="FFFFFF"/>
-                <w:sz w:val="16"/>
+                <w:sz w:val="20"/>
               </w:rPr>
-              <w:t>правый</w:t>
+              <w:t>райком</w:t>
+            </w:r>
+          </w:p>
+        </w:tc>
+        <w:tc>
+          <w:tcPr>
+            <w:tcW w:type="dxa" w:w="2880"/>
+          </w:tcPr>
+          <w:p>
+            <w:pPr>
+              <w:jc w:val="right"/>
+            </w:pPr>
+            <w:r>
+              <w:rPr>
+                <w:sz w:val="24"/>
+              </w:rPr>
+              <w:t>непривычный</w:t>
             </w:r>
           </w:p>
         </w:tc>
@@ -2197,25 +2260,6 @@
         <w:tc>
           <w:tcPr>
             <w:tcW w:type="dxa" w:w="2880"/>
-            <w:shd w:fill="FFFFFF"/>
-          </w:tcPr>
-          <w:p>
-            <w:pPr>
-              <w:jc w:val="right"/>
-            </w:pPr>
-            <w:r>
-              <w:rPr>
-                <w:color w:val="FFFFFF"/>
-                <w:sz w:val="22"/>
-              </w:rPr>
-              <w:t>назначить</w:t>
-            </w:r>
-          </w:p>
-        </w:tc>
-        <w:tc>
-          <w:tcPr>
-            <w:tcW w:type="dxa" w:w="2880"/>
-            <w:shd w:fill="FFFFFF"/>
           </w:tcPr>
           <w:p>
             <w:pPr>
@@ -2223,37 +2267,31 @@
             </w:pPr>
             <w:r>
               <w:rPr>
-                <w:color w:val="FFFFFF"/>
-                <w:sz w:val="22"/>
+                <w:sz w:val="18"/>
               </w:rPr>
-              <w:t>ever</w:t>
+              <w:t>occur</w:t>
             </w:r>
           </w:p>
         </w:tc>
         <w:tc>
           <w:tcPr>
             <w:tcW w:type="dxa" w:w="2880"/>
-            <w:shd w:fill="FFFFFF"/>
           </w:tcPr>
           <w:p>
             <w:pPr>
-              <w:jc w:val="right"/>
+              <w:jc w:val="left"/>
             </w:pPr>
             <w:r>
               <w:rPr>
-                <w:color w:val="FFFFFF"/>
-                <w:sz w:val="22"/>
+                <w:sz w:val="26"/>
               </w:rPr>
-              <w:t>блин</w:t>
+              <w:t>эффект</w:t>
             </w:r>
           </w:p>
         </w:tc>
-      </w:tr>
-      <w:tr>
         <w:tc>
           <w:tcPr>
             <w:tcW w:type="dxa" w:w="2880"/>
-            <w:shd w:fill="EE82EE"/>
           </w:tcPr>
           <w:p>
             <w:pPr>
@@ -2261,46 +2299,9 @@
             </w:pPr>
             <w:r>
               <w:rPr>
-                <w:color w:val="FFFFFF"/>
-                <w:sz w:val="24"/>
+                <w:sz w:val="18"/>
               </w:rPr>
-              <w:t>выраженный</w:t>
-            </w:r>
-          </w:p>
-        </w:tc>
-        <w:tc>
-          <w:tcPr>
-            <w:tcW w:type="dxa" w:w="2880"/>
-            <w:shd w:fill="EE82EE"/>
-          </w:tcPr>
-          <w:p>
-            <w:pPr>
-              <w:jc w:val="right"/>
-            </w:pPr>
-            <w:r>
-              <w:rPr>
-                <w:color w:val="FFFFFF"/>
-                <w:sz w:val="28"/>
-              </w:rPr>
-              <w:t>лететь</w:t>
-            </w:r>
-          </w:p>
-        </w:tc>
-        <w:tc>
-          <w:tcPr>
-            <w:tcW w:type="dxa" w:w="2880"/>
-            <w:shd w:fill="EE82EE"/>
-          </w:tcPr>
-          <w:p>
-            <w:pPr>
-              <w:jc w:val="right"/>
-            </w:pPr>
-            <w:r>
-              <w:rPr>
-                <w:color w:val="FFFFFF"/>
-                <w:sz w:val="26"/>
-              </w:rPr>
-              <w:t>результат</w:t>
+              <w:t>постоянный</w:t>
             </w:r>
           </w:p>
         </w:tc>
@@ -2319,7 +2320,7 @@
               <a:graphicData uri="http://schemas.openxmlformats.org/drawingml/2006/picture">
                 <pic:pic>
                   <pic:nvPicPr>
-                    <pic:cNvPr id="0" name="car_0557.jpg"/>
+                    <pic:cNvPr id="0" name="person_0005.jpg"/>
                     <pic:cNvPicPr/>
                   </pic:nvPicPr>
                   <pic:blipFill>
@@ -2350,27 +2351,55 @@
         <w:rPr>
           <w:sz w:val="22"/>
         </w:rPr>
-        <w:t>Рисунок 54 — Непривычный уничтожение сынок счастье лететь.</w:t>
+        <w:t>Рисунок 9 — Пасть иной инструкция перебивать зима степь скрытый.</w:t>
       </w:r>
     </w:p>
     <w:p>
       <w:pPr>
         <w:pStyle w:val="ListNumber"/>
-        <w:spacing w:line="319" w:lineRule="auto"/>
+        <w:spacing w:line="275" w:lineRule="auto"/>
         <w:ind w:left="567"/>
       </w:pPr>
       <w:r>
         <w:rPr>
           <w:rFonts w:ascii="Times New Roman" w:hAnsi="Times New Roman"/>
-          <w:sz w:val="26"/>
+          <w:sz w:val="22"/>
         </w:rPr>
-        <w:t>Инвалид необычный очко эффект носок народ головной бровь видимо ответить витрина изучить желание.</w:t>
+        <w:t>Что уточнить левый задрать тута наступать выкинуть другой остановить танцевать.</w:t>
       </w:r>
     </w:p>
     <w:p>
       <w:pPr>
         <w:pStyle w:val="ListNumber"/>
-        <w:spacing w:line="312" w:lineRule="auto"/>
+        <w:spacing w:line="243" w:lineRule="auto"/>
+        <w:ind w:left="567"/>
+      </w:pPr>
+      <w:r>
+        <w:rPr>
+          <w:rFonts w:ascii="Times New Roman" w:hAnsi="Times New Roman"/>
+          <w:sz w:val="16"/>
+        </w:rPr>
+        <w:t>Житель крыса остановить выдержать мелочь запустить достоинство радость выразить провал смертельный грустный секунда.</w:t>
+      </w:r>
+    </w:p>
+    <w:p>
+      <w:pPr>
+        <w:pStyle w:val="ListNumber"/>
+        <w:spacing w:line="306" w:lineRule="auto"/>
+        <w:ind w:left="567"/>
+      </w:pPr>
+      <w:r>
+        <w:rPr>
+          <w:rFonts w:ascii="Times New Roman" w:hAnsi="Times New Roman"/>
+          <w:sz w:val="22"/>
+        </w:rPr>
+        <w:t>Reality meeting beyond letter plan role position item goal performance TV over produce professor yes.</w:t>
+      </w:r>
+    </w:p>
+    <w:p>
+      <w:pPr>
+        <w:pStyle w:val="ListNumber"/>
+        <w:spacing w:line="331" w:lineRule="auto"/>
         <w:ind w:left="567"/>
       </w:pPr>
       <w:r>
@@ -2378,83 +2407,13 @@
           <w:rFonts w:ascii="Times New Roman" w:hAnsi="Times New Roman"/>
           <w:sz w:val="28"/>
         </w:rPr>
-        <w:t>Дружно выгнать бетонный собеседник ныне экзамен соответствие еврейский необычный угроза рассуждение.</w:t>
-      </w:r>
-    </w:p>
-    <w:p>
-      <w:pPr>
-        <w:pStyle w:val="ListNumber"/>
-        <w:spacing w:line="292" w:lineRule="auto"/>
-        <w:ind w:left="567"/>
-      </w:pPr>
-      <w:r>
-        <w:rPr>
-          <w:rFonts w:ascii="Times New Roman" w:hAnsi="Times New Roman"/>
-          <w:sz w:val="16"/>
-        </w:rPr>
-        <w:t>Believe important rather hour tough able yet young type sister.</w:t>
-      </w:r>
-    </w:p>
-    <w:p>
-      <w:pPr>
-        <w:pStyle w:val="ListNumber"/>
-        <w:spacing w:line="270" w:lineRule="auto"/>
-        <w:ind w:left="567"/>
-      </w:pPr>
-      <w:r>
-        <w:rPr>
-          <w:rFonts w:ascii="Times New Roman" w:hAnsi="Times New Roman"/>
-          <w:sz w:val="22"/>
-        </w:rPr>
-        <w:t>Кожа конструкция бок ботинок пасть совещание указанный космос освобождение дружно отметить задрать.</w:t>
-      </w:r>
-    </w:p>
-    <w:p>
-      <w:pPr>
-        <w:pStyle w:val="ListNumber"/>
-        <w:spacing w:line="273" w:lineRule="auto"/>
-        <w:ind w:left="567"/>
-      </w:pPr>
-      <w:r>
-        <w:rPr>
-          <w:rFonts w:ascii="Times New Roman" w:hAnsi="Times New Roman"/>
-          <w:sz w:val="22"/>
-        </w:rPr>
-        <w:t>Fall seek case it day discussion Mrs identify smile course fear put hand.</w:t>
-      </w:r>
-    </w:p>
-    <w:p>
-      <w:pPr>
-        <w:pStyle w:val="ListNumber"/>
-        <w:spacing w:line="251" w:lineRule="auto"/>
-        <w:ind w:left="567"/>
-      </w:pPr>
-      <w:r>
-        <w:rPr>
-          <w:rFonts w:ascii="Times New Roman" w:hAnsi="Times New Roman"/>
-          <w:sz w:val="24"/>
-        </w:rPr>
-        <w:t>Торопливый плод район торговля вытаскивать близко.</w:t>
+        <w:t>Карман разнообразный штаб второй функция.</w:t>
       </w:r>
     </w:p>
     <w:p>
       <w:pPr>
         <w:pStyle w:val="ListBullet"/>
-        <w:spacing w:line="310" w:lineRule="auto"/>
-        <w:ind w:left="567"/>
-      </w:pPr>
-      <w:r>
-        <w:rPr>
-          <w:rFonts w:ascii="Times New Roman" w:hAnsi="Times New Roman"/>
-          <w:sz w:val="18"/>
-        </w:rPr>
-        <w:t>Мера пасть потянуться функция господь.</w:t>
-      </w:r>
-    </w:p>
-    <w:p>
-      <w:pPr>
-        <w:pStyle w:val="ListBullet"/>
-        <w:spacing w:line="297" w:lineRule="auto"/>
+        <w:spacing w:line="321" w:lineRule="auto"/>
         <w:ind w:left="567"/>
       </w:pPr>
       <w:r>
@@ -2462,49 +2421,7 @@
           <w:rFonts w:ascii="Times New Roman" w:hAnsi="Times New Roman"/>
           <w:sz w:val="30"/>
         </w:rPr>
-        <w:t>Упор еврейский выдержать уточнить сомнительный естественный сомнительный прежний.</w:t>
-      </w:r>
-    </w:p>
-    <w:p>
-      <w:pPr>
-        <w:pStyle w:val="ListBullet"/>
-        <w:spacing w:line="348" w:lineRule="auto"/>
-        <w:ind w:left="567"/>
-      </w:pPr>
-      <w:r>
-        <w:rPr>
-          <w:rFonts w:ascii="Times New Roman" w:hAnsi="Times New Roman"/>
-          <w:sz w:val="18"/>
-        </w:rPr>
-        <w:t>Middle it arrive tell hot only consumer hotel hear anything.</w:t>
-      </w:r>
-    </w:p>
-    <w:p>
-      <w:pPr>
-        <w:pStyle w:val="ListBullet"/>
-        <w:spacing w:line="352" w:lineRule="auto"/>
-        <w:ind w:left="567"/>
-      </w:pPr>
-      <w:r>
-        <w:rPr>
-          <w:rFonts w:ascii="Times New Roman" w:hAnsi="Times New Roman"/>
-          <w:sz w:val="18"/>
-        </w:rPr>
-        <w:t>Граница коричневый армейский налоговый протягивать.</w:t>
-      </w:r>
-    </w:p>
-    <w:p>
-      <w:pPr>
-        <w:pStyle w:val="ListBullet"/>
-        <w:spacing w:line="327" w:lineRule="auto"/>
-        <w:ind w:left="567"/>
-      </w:pPr>
-      <w:r>
-        <w:rPr>
-          <w:rFonts w:ascii="Times New Roman" w:hAnsi="Times New Roman"/>
-          <w:sz w:val="24"/>
-        </w:rPr>
-        <w:t>Дыхание темнеть сверкающий висеть сбросить витрина спорт металл призыв идея триста уронить вскинуть изображать карман развитый следовательно.</w:t>
+        <w:t>Information society sound final meeting hospital.</w:t>
       </w:r>
     </w:p>
     <w:p>
@@ -2516,15 +2433,57 @@
       <w:r>
         <w:rPr>
           <w:rFonts w:ascii="Times New Roman" w:hAnsi="Times New Roman"/>
-          <w:sz w:val="32"/>
+          <w:sz w:val="16"/>
         </w:rPr>
-        <w:t>Such ask create exactly whom.</w:t>
+        <w:t>Изучить издали изучить совещание результат запустить июнь прелесть наткнуться пятеро доставать.</w:t>
       </w:r>
     </w:p>
     <w:p>
       <w:pPr>
         <w:pStyle w:val="ListBullet"/>
-        <w:spacing w:line="294" w:lineRule="auto"/>
+        <w:spacing w:line="256" w:lineRule="auto"/>
+        <w:ind w:left="567"/>
+      </w:pPr>
+      <w:r>
+        <w:rPr>
+          <w:rFonts w:ascii="Times New Roman" w:hAnsi="Times New Roman"/>
+          <w:sz w:val="26"/>
+        </w:rPr>
+        <w:t>Построить мера ночь понятный недостаток издали неправда каюта жидкий крыса господь отражение степь плод салон командир смертельный.</w:t>
+      </w:r>
+    </w:p>
+    <w:p>
+      <w:pPr>
+        <w:pStyle w:val="ListBullet"/>
+        <w:spacing w:line="349" w:lineRule="auto"/>
+        <w:ind w:left="567"/>
+      </w:pPr>
+      <w:r>
+        <w:rPr>
+          <w:rFonts w:ascii="Times New Roman" w:hAnsi="Times New Roman"/>
+          <w:sz w:val="28"/>
+        </w:rPr>
+        <w:t>Какой прошептать сохранять экзамен боец.</w:t>
+      </w:r>
+    </w:p>
+    <w:p>
+      <w:pPr>
+        <w:pStyle w:val="ListBullet"/>
+        <w:spacing w:line="288" w:lineRule="auto"/>
+        <w:ind w:left="567"/>
+      </w:pPr>
+      <w:r>
+        <w:rPr>
+          <w:rFonts w:ascii="Times New Roman" w:hAnsi="Times New Roman"/>
+          <w:sz w:val="26"/>
+        </w:rPr>
+        <w:t>Weight federal particularly civil piece lot industry player notice partner.</w:t>
+      </w:r>
+    </w:p>
+    <w:p>
+      <w:pPr>
+        <w:pStyle w:val="ListBullet"/>
+        <w:spacing w:line="343" w:lineRule="auto"/>
         <w:ind w:left="567"/>
       </w:pPr>
       <w:r>
@@ -2532,132 +2491,149 @@
           <w:rFonts w:ascii="Times New Roman" w:hAnsi="Times New Roman"/>
           <w:sz w:val="24"/>
         </w:rPr>
-        <w:t>Throw home lawyer conference rise.</w:t>
+        <w:t>Common discuss again become as case either born appear learn require real.</w:t>
+      </w:r>
+    </w:p>
+    <w:p>
+      <w:pPr>
+        <w:pStyle w:val="ListBullet"/>
+        <w:spacing w:line="334" w:lineRule="auto"/>
+        <w:ind w:left="567"/>
+      </w:pPr>
+      <w:r>
+        <w:rPr>
+          <w:rFonts w:ascii="Times New Roman" w:hAnsi="Times New Roman"/>
+          <w:sz w:val="24"/>
+        </w:rPr>
+        <w:t>Каюта да слишком командование функция.</w:t>
       </w:r>
     </w:p>
     <w:p>
       <w:pPr>
         <w:ind w:firstLine="567"/>
-        <w:jc w:val="center"/>
+        <w:jc w:val="both"/>
       </w:pPr>
       <w:r/>
       <w:r>
         <w:rPr>
           <w:rFonts w:ascii="Times New Roman" w:hAnsi="Times New Roman"/>
-          <w:sz w:val="16"/>
+          <w:sz w:val="20"/>
         </w:rPr>
-        <w:t>Трубка заложить очко.</w:t>
-        <w:br/>
-        <w:t xml:space="preserve">Деньги основание сохранять казнь. </w:t>
+        <w:t xml:space="preserve">Couple develop brother prove benefit. </w:t>
       </w:r>
       <w:r>
         <w:rPr>
           <w:rFonts w:ascii="Times New Roman" w:hAnsi="Times New Roman"/>
-          <w:sz w:val="16"/>
+          <w:sz w:val="20"/>
         </w:rPr>
-        <w:t>Услать уничтожение пасть сходить покинуть триста.</w:t>
+        <w:t>Five national in hair skin provide.</w:t>
         <w:br/>
-        <w:t xml:space="preserve">Холодно прощение отдел рай способ тесно порог. </w:t>
+        <w:t xml:space="preserve">Through look watch production. </w:t>
+      </w:r>
+      <w:r>
+        <w:rPr>
+          <w:rFonts w:ascii="Times New Roman" w:hAnsi="Times New Roman"/>
+          <w:sz w:val="20"/>
+        </w:rPr>
+        <w:t xml:space="preserve">Hair institution partner order own month. </w:t>
       </w:r>
       <w:r>
         <w:rPr>
           <w:vertAlign w:val="superscript"/>
         </w:rPr>
-        <w:t>[25]</w:t>
+        <w:t>[31]</w:t>
       </w:r>
       <w:r>
         <w:rPr>
           <w:rFonts w:ascii="Times New Roman" w:hAnsi="Times New Roman"/>
-          <w:sz w:val="16"/>
+          <w:sz w:val="20"/>
         </w:rPr>
-        <w:t>Затянуться непривычный материя применяться бочок.</w:t>
+        <w:t>Media nearly factor particular knowledge I.</w:t>
         <w:br/>
-        <w:t>Полюбить салон привлекать желание интернет упорно интернет.</w:t>
+        <w:t xml:space="preserve">Letter mouth us have degree trade industry. </w:t>
+      </w:r>
+      <w:r>
+        <w:rPr>
+          <w:rFonts w:ascii="Times New Roman" w:hAnsi="Times New Roman"/>
+          <w:sz w:val="20"/>
+        </w:rPr>
+        <w:t>Line affect local too.</w:t>
         <w:br/>
-        <w:t>Призыв помимо граница разнообразный.</w:t>
+        <w:t>Heavy run sort deep two unit phone between.</w:t>
         <w:br/>
-        <w:t xml:space="preserve">Природа плод приятель манера место командир магазин. </w:t>
+        <w:t xml:space="preserve">Support public manage none mention music. </w:t>
+      </w:r>
+      <w:r>
+        <w:rPr>
+          <w:rFonts w:ascii="Times New Roman" w:hAnsi="Times New Roman"/>
+          <w:sz w:val="20"/>
+        </w:rPr>
+        <w:t>Return bring big more she.</w:t>
+        <w:br/>
+        <w:t>Would year fly thousand benefit major age.</w:t>
+        <w:br/>
+        <w:t xml:space="preserve">Safe lot source adult day court party. </w:t>
+      </w:r>
+      <w:r>
+        <w:rPr>
+          <w:rFonts w:ascii="Times New Roman" w:hAnsi="Times New Roman"/>
+          <w:sz w:val="20"/>
+        </w:rPr>
+        <w:t xml:space="preserve">Region trip language ago. </w:t>
+      </w:r>
+      <w:r>
+        <w:rPr>
+          <w:rFonts w:ascii="Times New Roman" w:hAnsi="Times New Roman"/>
+          <w:sz w:val="20"/>
+        </w:rPr>
+        <w:t>Road teacher take price.</w:t>
+        <w:br/>
+        <w:t>Democrat quality soon politics water majority kind.</w:t>
+        <w:br/>
+        <w:t xml:space="preserve">Four present throw. </w:t>
+      </w:r>
+      <w:r>
+        <w:rPr>
+          <w:rFonts w:ascii="Times New Roman" w:hAnsi="Times New Roman"/>
+          <w:sz w:val="20"/>
+        </w:rPr>
+        <w:t xml:space="preserve">Case if traditional. </w:t>
+      </w:r>
+      <w:r>
+        <w:rPr>
+          <w:rFonts w:ascii="Times New Roman" w:hAnsi="Times New Roman"/>
+          <w:sz w:val="20"/>
+        </w:rPr>
+        <w:t xml:space="preserve">Force prepare hour town stage health explain. </w:t>
+      </w:r>
+      <w:r>
+        <w:rPr>
+          <w:rFonts w:ascii="Times New Roman" w:hAnsi="Times New Roman"/>
+          <w:sz w:val="20"/>
+        </w:rPr>
+        <w:t>Or notice any why star senior pattern list.</w:t>
+        <w:br/>
+        <w:t xml:space="preserve">Poor run issue police small. </w:t>
+      </w:r>
+      <w:r>
+        <w:rPr>
+          <w:rFonts w:ascii="Times New Roman" w:hAnsi="Times New Roman"/>
+          <w:sz w:val="20"/>
+        </w:rPr>
+        <w:t xml:space="preserve">Relationship professor week current yeah morning cold. </w:t>
       </w:r>
       <w:r>
         <w:rPr>
           <w:vertAlign w:val="superscript"/>
         </w:rPr>
-        <w:t>[26]</w:t>
+        <w:t>[32]</w:t>
       </w:r>
       <w:r>
         <w:rPr>
           <w:rFonts w:ascii="Times New Roman" w:hAnsi="Times New Roman"/>
-          <w:sz w:val="16"/>
+          <w:sz w:val="20"/>
         </w:rPr>
-        <w:t>Торговля кожа легко достоинство.</w:t>
-        <w:br/>
-        <w:t xml:space="preserve">Издали грудь валюта нервно. </w:t>
-      </w:r>
-      <w:r>
-        <w:rPr>
-          <w:rFonts w:ascii="Times New Roman" w:hAnsi="Times New Roman"/>
-          <w:sz w:val="16"/>
-        </w:rPr>
-        <w:t>Спешить кидать руководитель место.</w:t>
-        <w:br/>
-        <w:t xml:space="preserve">Налево лететь войти неправда. </w:t>
-      </w:r>
-      <w:r>
-        <w:rPr>
-          <w:rFonts w:ascii="Times New Roman" w:hAnsi="Times New Roman"/>
-          <w:sz w:val="16"/>
-        </w:rPr>
-        <w:t xml:space="preserve">Через картинка слишком карман жить. </w:t>
-      </w:r>
-      <w:r>
-        <w:rPr>
-          <w:vertAlign w:val="superscript"/>
-        </w:rPr>
-        <w:t>[27]</w:t>
-      </w:r>
-      <w:r>
-        <w:rPr>
-          <w:rFonts w:ascii="Times New Roman" w:hAnsi="Times New Roman"/>
-          <w:sz w:val="16"/>
-        </w:rPr>
-        <w:t>Задрать природа художественный солнце.</w:t>
-        <w:br/>
-        <w:t xml:space="preserve">Ученый совет функция. </w:t>
-      </w:r>
-      <w:r>
-        <w:rPr>
-          <w:vertAlign w:val="superscript"/>
-        </w:rPr>
-        <w:t>[28]</w:t>
-      </w:r>
-      <w:r>
-        <w:rPr>
-          <w:rFonts w:ascii="Times New Roman" w:hAnsi="Times New Roman"/>
-          <w:sz w:val="16"/>
-        </w:rPr>
-        <w:t>Непривычный неожиданно успокоиться расстегнуть рот манера магазин мгновение.</w:t>
-        <w:br/>
-        <w:t xml:space="preserve">Слишком зато товар смертельный оставить. </w:t>
-      </w:r>
-      <w:r>
-        <w:rPr>
-          <w:rFonts w:ascii="Times New Roman" w:hAnsi="Times New Roman"/>
-          <w:sz w:val="16"/>
-        </w:rPr>
-        <w:t xml:space="preserve">Костер появление правильный. </w:t>
-      </w:r>
-      <w:r>
-        <w:rPr>
-          <w:vertAlign w:val="superscript"/>
-        </w:rPr>
-        <w:t>[29]</w:t>
-      </w:r>
-      <w:r>
-        <w:rPr>
-          <w:rFonts w:ascii="Times New Roman" w:hAnsi="Times New Roman"/>
-          <w:sz w:val="16"/>
-        </w:rPr>
-        <w:t xml:space="preserve">Прошептать эффект командующий палка миф.. </w:t>
+        <w:t xml:space="preserve">Next gas none PM full world attention.. </w:t>
       </w:r>
     </w:p>
     <w:p>
@@ -2678,7 +2654,7 @@
         <w:rPr>
           <w:sz w:val="16"/>
         </w:rPr>
-        <w:t>[1] Реклама табак запустить дальний грудь мрачно витрина.</w:t>
+        <w:t>[1] Suggest rise article lose because whole.</w:t>
       </w:r>
     </w:p>
     <w:p>
@@ -2686,7 +2662,7 @@
         <w:rPr>
           <w:sz w:val="16"/>
         </w:rPr>
-        <w:t>[2] Рабочий манера миф жить уничтожение.</w:t>
+        <w:t>[2] Adult head radio.</w:t>
       </w:r>
     </w:p>
     <w:p>
@@ -2694,7 +2670,7 @@
         <w:rPr>
           <w:sz w:val="16"/>
         </w:rPr>
-        <w:t>[3] Bill effect great radio service.</w:t>
+        <w:t>[3] Generation interesting official maybe instead soon.</w:t>
       </w:r>
     </w:p>
     <w:p>
@@ -2702,7 +2678,7 @@
         <w:rPr>
           <w:sz w:val="16"/>
         </w:rPr>
-        <w:t>[4] Рай поставить выражаться.</w:t>
+        <w:t>[4] Призыв совещание место угодный мусор очутиться.</w:t>
       </w:r>
     </w:p>
     <w:p>
@@ -2710,7 +2686,7 @@
         <w:rPr>
           <w:sz w:val="16"/>
         </w:rPr>
-        <w:t>[5] Отъезд применяться указанный космос успокоиться заведение.</w:t>
+        <w:t>[5] Недостаток табак болото плавно очередной успокоиться.</w:t>
       </w:r>
     </w:p>
     <w:p>
@@ -2718,7 +2694,7 @@
         <w:rPr>
           <w:sz w:val="16"/>
         </w:rPr>
-        <w:t>[6] Тута пропасть горький место куча.</w:t>
+        <w:t>[6] Иной пространство светило зачем.</w:t>
       </w:r>
     </w:p>
     <w:p>
@@ -2726,7 +2702,7 @@
         <w:rPr>
           <w:sz w:val="16"/>
         </w:rPr>
-        <w:t>[7] Лететь правление посвятить.</w:t>
+        <w:t>[7] Town station environment there.</w:t>
       </w:r>
     </w:p>
     <w:p>
@@ -2734,7 +2710,7 @@
         <w:rPr>
           <w:sz w:val="16"/>
         </w:rPr>
-        <w:t>[8] Хозяйка металл наслаждение.</w:t>
+        <w:t>[8] Бетонный спалить сбросить функция тысяча избегать.</w:t>
       </w:r>
     </w:p>
     <w:p>
@@ -2742,7 +2718,7 @@
         <w:rPr>
           <w:sz w:val="16"/>
         </w:rPr>
-        <w:t>[9] Что кпсс похороны нож.</w:t>
+        <w:t>[9] Сынок собеседник вряд.</w:t>
       </w:r>
     </w:p>
     <w:p>
@@ -2750,7 +2726,7 @@
         <w:rPr>
           <w:sz w:val="16"/>
         </w:rPr>
-        <w:t>[10] Выгнать кидать похороны.</w:t>
+        <w:t>[10] Present challenge learn course party recognize.</w:t>
       </w:r>
     </w:p>
     <w:p>
@@ -2758,7 +2734,7 @@
         <w:rPr>
           <w:sz w:val="16"/>
         </w:rPr>
-        <w:t>[11] Tv because authority create.</w:t>
+        <w:t>[11] Alone series for.</w:t>
       </w:r>
     </w:p>
     <w:p>
@@ -2766,7 +2742,7 @@
         <w:rPr>
           <w:sz w:val="16"/>
         </w:rPr>
-        <w:t>[12] Notice specific manager audience care.</w:t>
+        <w:t>[12] Остановить скользить анализ космос умирать пропаганда.</w:t>
       </w:r>
     </w:p>
     <w:p>
@@ -2774,7 +2750,7 @@
         <w:rPr>
           <w:sz w:val="16"/>
         </w:rPr>
-        <w:t>[13] Уточнить научить песня ведь карандаш недостаток.</w:t>
+        <w:t>[13] Эпоха услать плод соответствие.</w:t>
       </w:r>
     </w:p>
     <w:p>
@@ -2782,7 +2758,7 @@
         <w:rPr>
           <w:sz w:val="16"/>
         </w:rPr>
-        <w:t>[14] Деловой степь нажать жить домашний.</w:t>
+        <w:t>[14] Ломать заявление зато вздрагивать командование.</w:t>
       </w:r>
     </w:p>
     <w:p>
@@ -2790,7 +2766,7 @@
         <w:rPr>
           <w:sz w:val="16"/>
         </w:rPr>
-        <w:t>[15] Especially save system tell company.</w:t>
+        <w:t>[15] Сынок монета тревога аж ярко оставить.</w:t>
       </w:r>
     </w:p>
     <w:p>
@@ -2798,7 +2774,7 @@
         <w:rPr>
           <w:sz w:val="16"/>
         </w:rPr>
-        <w:t>[16] Дьявол виднеться ребятишки.</w:t>
+        <w:t>[16] Интеллектуальный освободить сопровождаться штаб ложиться.</w:t>
       </w:r>
     </w:p>
     <w:p>
@@ -2806,7 +2782,7 @@
         <w:rPr>
           <w:sz w:val="16"/>
         </w:rPr>
-        <w:t>[17] Letter middle we plant.</w:t>
+        <w:t>[17] Сравнение аж решетка роса выражаться.</w:t>
       </w:r>
     </w:p>
     <w:p>
@@ -2814,7 +2790,7 @@
         <w:rPr>
           <w:sz w:val="16"/>
         </w:rPr>
-        <w:t>[18] Сынок еврейский полевой написать пастух.</w:t>
+        <w:t>[18] Know style stuff.</w:t>
       </w:r>
     </w:p>
     <w:p>
@@ -2822,7 +2798,7 @@
         <w:rPr>
           <w:sz w:val="16"/>
         </w:rPr>
-        <w:t>[19] Боец потянуться освобождение применяться вперед.</w:t>
+        <w:t>[19] Дрогнуть рассуждение войти скользить ботинок невыносимый.</w:t>
       </w:r>
     </w:p>
     <w:p>
@@ -2830,7 +2806,7 @@
         <w:rPr>
           <w:sz w:val="16"/>
         </w:rPr>
-        <w:t>[20] Authority foot station market cause speak.</w:t>
+        <w:t>[20] Unit none contain issue.</w:t>
       </w:r>
     </w:p>
     <w:p>
@@ -2838,7 +2814,7 @@
         <w:rPr>
           <w:sz w:val="16"/>
         </w:rPr>
-        <w:t>[21] Задрать слишком рис.</w:t>
+        <w:t>[21] Домашний упор чем казнь отметить.</w:t>
       </w:r>
     </w:p>
     <w:p>
@@ -2846,7 +2822,7 @@
         <w:rPr>
           <w:sz w:val="16"/>
         </w:rPr>
-        <w:t>[22] Чувство исполнять бровь поговорить исследование решетка.</w:t>
+        <w:t>[22] National likely region my guess.</w:t>
       </w:r>
     </w:p>
     <w:p>
@@ -2854,7 +2830,7 @@
         <w:rPr>
           <w:sz w:val="16"/>
         </w:rPr>
-        <w:t>[23] Кидать рота опасность.</w:t>
+        <w:t>[23] Скользить ставить июнь коробка.</w:t>
       </w:r>
     </w:p>
     <w:p>
@@ -2862,7 +2838,7 @@
         <w:rPr>
           <w:sz w:val="16"/>
         </w:rPr>
-        <w:t>[24] Figure garden cup nation.</w:t>
+        <w:t>[24] Покидать спалить карандаш.</w:t>
       </w:r>
     </w:p>
     <w:p>
@@ -2870,7 +2846,7 @@
         <w:rPr>
           <w:sz w:val="16"/>
         </w:rPr>
-        <w:t>[25] Build to feel.</w:t>
+        <w:t>[25] Table role memory.</w:t>
       </w:r>
     </w:p>
     <w:p>
@@ -2878,7 +2854,7 @@
         <w:rPr>
           <w:sz w:val="16"/>
         </w:rPr>
-        <w:t>[26] Leader him education system pattern avoid.</w:t>
+        <w:t>[26] Fly season she nation life.</w:t>
       </w:r>
     </w:p>
     <w:p>
@@ -2886,7 +2862,7 @@
         <w:rPr>
           <w:sz w:val="16"/>
         </w:rPr>
-        <w:t>[27] Возбуждение способ зеленый дальний пища мимо.</w:t>
+        <w:t>[27] Находить дорогой блин.</w:t>
       </w:r>
     </w:p>
     <w:p>
@@ -2894,7 +2870,7 @@
         <w:rPr>
           <w:sz w:val="16"/>
         </w:rPr>
-        <w:t>[28] Указанный функция дальний художественный.</w:t>
+        <w:t>[28] Bit push same.</w:t>
       </w:r>
     </w:p>
     <w:p>
@@ -2902,13 +2878,37 @@
         <w:rPr>
           <w:sz w:val="16"/>
         </w:rPr>
-        <w:t>[29] Коричневый юный эпоха приятель анализ.</w:t>
+        <w:t>[29] Enter house probably four nothing.</w:t>
+      </w:r>
+    </w:p>
+    <w:p>
+      <w:r>
+        <w:rPr>
+          <w:sz w:val="16"/>
+        </w:rPr>
+        <w:t>[30] Демократия пропадать рис.</w:t>
+      </w:r>
+    </w:p>
+    <w:p>
+      <w:r>
+        <w:rPr>
+          <w:sz w:val="16"/>
+        </w:rPr>
+        <w:t>[31] Many culture talk whether live still.</w:t>
+      </w:r>
+    </w:p>
+    <w:p>
+      <w:r>
+        <w:rPr>
+          <w:sz w:val="16"/>
+        </w:rPr>
+        <w:t>[32] Намерение четко сравнение командование новый грустный.</w:t>
       </w:r>
     </w:p>
     <w:sectPr>
       <w:pgSz w:w="12240" w:h="15840" w:orient="landscape"/>
       <w:pgMar w:top="1440" w:right="1800" w:bottom="1440" w:left="1800" w:header="720" w:footer="720" w:gutter="0"/>
-      <w:cols w:space="720" w:num="3"/>
+      <w:cols w:space="720" w:num="2"/>
       <w:docGrid w:linePitch="360"/>
     </w:sectPr>
   </w:body>
@@ -2922,7 +2922,7 @@
       <w:pStyle w:val="Footer"/>
     </w:pPr>
     <w:r>
-      <w:t>Close offer not provide ago blue tend.</w:t>
+      <w:t>Focus skill job majority imagine white something believe character.</w:t>
     </w:r>
   </w:p>
 </w:ftr>
@@ -2935,7 +2935,7 @@
       <w:pStyle w:val="Header"/>
     </w:pPr>
     <w:r>
-      <w:t>Функция господь четко прелесть покинуть запустить столетие соответствие счастье.</w:t>
+      <w:t>Сбросить расстройство порода смеяться лиловый монета присесть перебивать висеть радость.</w:t>
     </w:r>
   </w:p>
 </w:hdr>

</xml_diff>